<commit_message>
add log to worklog
</commit_message>
<xml_diff>
--- a/Work Log.docx
+++ b/Work Log.docx
@@ -1,6 +1,6 @@
 
 <file path=word/document.xml><?xml version="1.0" encoding="utf-8"?>
-<w:document xmlns:wpc="http://schemas.microsoft.com/office/word/2010/wordprocessingCanvas" xmlns:cx="http://schemas.microsoft.com/office/drawing/2014/chartex" xmlns:cx1="http://schemas.microsoft.com/office/drawing/2015/9/8/chartex" xmlns:cx2="http://schemas.microsoft.com/office/drawing/2015/10/21/chartex" xmlns:cx3="http://schemas.microsoft.com/office/drawing/2016/5/9/chartex" xmlns:cx4="http://schemas.microsoft.com/office/drawing/2016/5/10/chartex" xmlns:cx5="http://schemas.microsoft.com/office/drawing/2016/5/11/chartex" xmlns:cx6="http://schemas.microsoft.com/office/drawing/2016/5/12/chartex" xmlns:cx7="http://schemas.microsoft.com/office/drawing/2016/5/13/chartex" xmlns:cx8="http://schemas.microsoft.com/office/drawing/2016/5/14/chartex" xmlns:mc="http://schemas.openxmlformats.org/markup-compatibility/2006" xmlns:aink="http://schemas.microsoft.com/office/drawing/2016/ink" xmlns:am3d="http://schemas.microsoft.com/office/drawing/2017/model3d" xmlns:o="urn:schemas-microsoft-com:office:office" xmlns:r="http://schemas.openxmlformats.org/officeDocument/2006/relationships" xmlns:m="http://schemas.openxmlformats.org/officeDocument/2006/math" xmlns:v="urn:schemas-microsoft-com:vml" xmlns:wp14="http://schemas.microsoft.com/office/word/2010/wordprocessingDrawing" xmlns:wp="http://schemas.openxmlformats.org/drawingml/2006/wordprocessingDrawing" xmlns:w10="urn:schemas-microsoft-com:office:word" xmlns:w="http://schemas.openxmlformats.org/wordprocessingml/2006/main" xmlns:w14="http://schemas.microsoft.com/office/word/2010/wordml" xmlns:w15="http://schemas.microsoft.com/office/word/2012/wordml" xmlns:w16cex="http://schemas.microsoft.com/office/word/2018/wordml/cex" xmlns:w16cid="http://schemas.microsoft.com/office/word/2016/wordml/cid" xmlns:w16="http://schemas.microsoft.com/office/word/2018/wordml" xmlns:w16sdtdh="http://schemas.microsoft.com/office/word/2020/wordml/sdtdatahash" xmlns:w16se="http://schemas.microsoft.com/office/word/2015/wordml/symex" xmlns:wpg="http://schemas.microsoft.com/office/word/2010/wordprocessingGroup" xmlns:wpi="http://schemas.microsoft.com/office/word/2010/wordprocessingInk" xmlns:wne="http://schemas.microsoft.com/office/word/2006/wordml" xmlns:wps="http://schemas.microsoft.com/office/word/2010/wordprocessingShape" mc:Ignorable="w14 w15 w16se w16cid w16 w16cex w16sdtdh wp14">
+<w:document xmlns:wpc="http://schemas.microsoft.com/office/word/2010/wordprocessingCanvas" xmlns:cx="http://schemas.microsoft.com/office/drawing/2014/chartex" xmlns:mc="http://schemas.openxmlformats.org/markup-compatibility/2006" xmlns:o="urn:schemas-microsoft-com:office:office" xmlns:r="http://schemas.openxmlformats.org/officeDocument/2006/relationships" xmlns:m="http://schemas.openxmlformats.org/officeDocument/2006/math" xmlns:v="urn:schemas-microsoft-com:vml" xmlns:wp14="http://schemas.microsoft.com/office/word/2010/wordprocessingDrawing" xmlns:wp="http://schemas.openxmlformats.org/drawingml/2006/wordprocessingDrawing" xmlns:w10="urn:schemas-microsoft-com:office:word" xmlns:w="http://schemas.openxmlformats.org/wordprocessingml/2006/main" xmlns:w14="http://schemas.microsoft.com/office/word/2010/wordml" xmlns:w15="http://schemas.microsoft.com/office/word/2012/wordml" xmlns:w16se="http://schemas.microsoft.com/office/word/2015/wordml/symex" xmlns:wpg="http://schemas.microsoft.com/office/word/2010/wordprocessingGroup" xmlns:wpi="http://schemas.microsoft.com/office/word/2010/wordprocessingInk" xmlns:wne="http://schemas.microsoft.com/office/word/2006/wordml" xmlns:wps="http://schemas.microsoft.com/office/word/2010/wordprocessingShape" mc:Ignorable="w14 w15 w16se wp14">
   <w:body>
     <w:p>
       <w:pPr>
@@ -60,8 +60,18 @@
           <w:sz w:val="26"/>
           <w:szCs w:val="26"/>
         </w:rPr>
-        <w:t xml:space="preserve"> – Hiếu</w:t>
-      </w:r>
+        <w:t xml:space="preserve"> – </w:t>
+      </w:r>
+      <w:proofErr w:type="spellStart"/>
+      <w:r>
+        <w:rPr>
+          <w:rFonts w:ascii="Arial" w:hAnsi="Arial" w:cs="Arial"/>
+          <w:sz w:val="26"/>
+          <w:szCs w:val="26"/>
+        </w:rPr>
+        <w:t>Hiếu</w:t>
+      </w:r>
+      <w:proofErr w:type="spellEnd"/>
       <w:r>
         <w:rPr>
           <w:rFonts w:ascii="Arial" w:hAnsi="Arial" w:cs="Arial"/>
@@ -87,13 +97,23 @@
           <w:szCs w:val="26"/>
         </w:rPr>
       </w:pPr>
-      <w:r>
-        <w:rPr>
-          <w:rFonts w:ascii="Arial" w:hAnsi="Arial" w:cs="Arial"/>
-          <w:sz w:val="26"/>
-          <w:szCs w:val="26"/>
-        </w:rPr>
-        <w:t>Đổi table user</w:t>
+      <w:proofErr w:type="spellStart"/>
+      <w:r>
+        <w:rPr>
+          <w:rFonts w:ascii="Arial" w:hAnsi="Arial" w:cs="Arial"/>
+          <w:sz w:val="26"/>
+          <w:szCs w:val="26"/>
+        </w:rPr>
+        <w:t>Đổi</w:t>
+      </w:r>
+      <w:proofErr w:type="spellEnd"/>
+      <w:r>
+        <w:rPr>
+          <w:rFonts w:ascii="Arial" w:hAnsi="Arial" w:cs="Arial"/>
+          <w:sz w:val="26"/>
+          <w:szCs w:val="26"/>
+        </w:rPr>
+        <w:t xml:space="preserve"> table user</w:t>
       </w:r>
     </w:p>
     <w:p>
@@ -118,8 +138,18 @@
           <w:sz w:val="26"/>
           <w:szCs w:val="26"/>
         </w:rPr>
-        <w:t>Index-&gt;HomeController</w:t>
-      </w:r>
+        <w:t>Index-&gt;</w:t>
+      </w:r>
+      <w:proofErr w:type="spellStart"/>
+      <w:r>
+        <w:rPr>
+          <w:rFonts w:ascii="Arial" w:hAnsi="Arial" w:cs="Arial"/>
+          <w:sz w:val="26"/>
+          <w:szCs w:val="26"/>
+        </w:rPr>
+        <w:t>HomeController</w:t>
+      </w:r>
+      <w:proofErr w:type="spellEnd"/>
     </w:p>
     <w:p>
       <w:pPr>
@@ -138,7 +168,25 @@
           <w:sz w:val="26"/>
           <w:szCs w:val="26"/>
         </w:rPr>
-        <w:t>12h12AM 26/4 – Hiếu:</w:t>
+        <w:t xml:space="preserve">12h12AM 26/4 – </w:t>
+      </w:r>
+      <w:proofErr w:type="spellStart"/>
+      <w:r>
+        <w:rPr>
+          <w:rFonts w:ascii="Arial" w:hAnsi="Arial" w:cs="Arial"/>
+          <w:sz w:val="26"/>
+          <w:szCs w:val="26"/>
+        </w:rPr>
+        <w:t>Hiếu</w:t>
+      </w:r>
+      <w:proofErr w:type="spellEnd"/>
+      <w:r>
+        <w:rPr>
+          <w:rFonts w:ascii="Arial" w:hAnsi="Arial" w:cs="Arial"/>
+          <w:sz w:val="26"/>
+          <w:szCs w:val="26"/>
+        </w:rPr>
+        <w:t>:</w:t>
       </w:r>
     </w:p>
     <w:p>
@@ -183,7 +231,25 @@
           <w:sz w:val="26"/>
           <w:szCs w:val="26"/>
         </w:rPr>
-        <w:t>12:03AM 27/4 – Hiếu:</w:t>
+        <w:t xml:space="preserve">12:03AM 27/4 – </w:t>
+      </w:r>
+      <w:proofErr w:type="spellStart"/>
+      <w:r>
+        <w:rPr>
+          <w:rFonts w:ascii="Arial" w:hAnsi="Arial" w:cs="Arial"/>
+          <w:sz w:val="26"/>
+          <w:szCs w:val="26"/>
+        </w:rPr>
+        <w:t>Hiếu</w:t>
+      </w:r>
+      <w:proofErr w:type="spellEnd"/>
+      <w:r>
+        <w:rPr>
+          <w:rFonts w:ascii="Arial" w:hAnsi="Arial" w:cs="Arial"/>
+          <w:sz w:val="26"/>
+          <w:szCs w:val="26"/>
+        </w:rPr>
+        <w:t>:</w:t>
       </w:r>
     </w:p>
     <w:p>
@@ -233,7 +299,106 @@
           <w:sz w:val="26"/>
           <w:szCs w:val="26"/>
         </w:rPr>
-        <w:t>5% Bộ ba chức năng hủy di</w:t>
+        <w:t xml:space="preserve">5% </w:t>
+      </w:r>
+      <w:proofErr w:type="spellStart"/>
+      <w:r>
+        <w:rPr>
+          <w:rFonts w:ascii="Arial" w:hAnsi="Arial" w:cs="Arial"/>
+          <w:sz w:val="26"/>
+          <w:szCs w:val="26"/>
+        </w:rPr>
+        <w:t>Bộ</w:t>
+      </w:r>
+      <w:proofErr w:type="spellEnd"/>
+      <w:r>
+        <w:rPr>
+          <w:rFonts w:ascii="Arial" w:hAnsi="Arial" w:cs="Arial"/>
+          <w:sz w:val="26"/>
+          <w:szCs w:val="26"/>
+        </w:rPr>
+        <w:t xml:space="preserve"> </w:t>
+      </w:r>
+      <w:proofErr w:type="spellStart"/>
+      <w:r>
+        <w:rPr>
+          <w:rFonts w:ascii="Arial" w:hAnsi="Arial" w:cs="Arial"/>
+          <w:sz w:val="26"/>
+          <w:szCs w:val="26"/>
+        </w:rPr>
+        <w:t>ba</w:t>
+      </w:r>
+      <w:proofErr w:type="spellEnd"/>
+      <w:r>
+        <w:rPr>
+          <w:rFonts w:ascii="Arial" w:hAnsi="Arial" w:cs="Arial"/>
+          <w:sz w:val="26"/>
+          <w:szCs w:val="26"/>
+        </w:rPr>
+        <w:t xml:space="preserve"> </w:t>
+      </w:r>
+      <w:proofErr w:type="spellStart"/>
+      <w:r>
+        <w:rPr>
+          <w:rFonts w:ascii="Arial" w:hAnsi="Arial" w:cs="Arial"/>
+          <w:sz w:val="26"/>
+          <w:szCs w:val="26"/>
+        </w:rPr>
+        <w:t>chức</w:t>
+      </w:r>
+      <w:proofErr w:type="spellEnd"/>
+      <w:r>
+        <w:rPr>
+          <w:rFonts w:ascii="Arial" w:hAnsi="Arial" w:cs="Arial"/>
+          <w:sz w:val="26"/>
+          <w:szCs w:val="26"/>
+        </w:rPr>
+        <w:t xml:space="preserve"> </w:t>
+      </w:r>
+      <w:proofErr w:type="spellStart"/>
+      <w:r>
+        <w:rPr>
+          <w:rFonts w:ascii="Arial" w:hAnsi="Arial" w:cs="Arial"/>
+          <w:sz w:val="26"/>
+          <w:szCs w:val="26"/>
+        </w:rPr>
+        <w:t>năng</w:t>
+      </w:r>
+      <w:proofErr w:type="spellEnd"/>
+      <w:r>
+        <w:rPr>
+          <w:rFonts w:ascii="Arial" w:hAnsi="Arial" w:cs="Arial"/>
+          <w:sz w:val="26"/>
+          <w:szCs w:val="26"/>
+        </w:rPr>
+        <w:t xml:space="preserve"> </w:t>
+      </w:r>
+      <w:proofErr w:type="spellStart"/>
+      <w:r>
+        <w:rPr>
+          <w:rFonts w:ascii="Arial" w:hAnsi="Arial" w:cs="Arial"/>
+          <w:sz w:val="26"/>
+          <w:szCs w:val="26"/>
+        </w:rPr>
+        <w:t>hủy</w:t>
+      </w:r>
+      <w:proofErr w:type="spellEnd"/>
+      <w:r>
+        <w:rPr>
+          <w:rFonts w:ascii="Arial" w:hAnsi="Arial" w:cs="Arial"/>
+          <w:sz w:val="26"/>
+          <w:szCs w:val="26"/>
+        </w:rPr>
+        <w:t xml:space="preserve"> </w:t>
+      </w:r>
+      <w:proofErr w:type="spellStart"/>
+      <w:r>
+        <w:rPr>
+          <w:rFonts w:ascii="Arial" w:hAnsi="Arial" w:cs="Arial"/>
+          <w:sz w:val="26"/>
+          <w:szCs w:val="26"/>
+        </w:rPr>
+        <w:t>di</w:t>
       </w:r>
       <w:r>
         <w:rPr>
@@ -243,6 +408,7 @@
         </w:rPr>
         <w:t>ệt</w:t>
       </w:r>
+      <w:proofErr w:type="spellEnd"/>
       <w:r>
         <w:rPr>
           <w:rFonts w:ascii="Arial" w:hAnsi="Arial" w:cs="Arial"/>
@@ -251,6 +417,1237 @@
         </w:rPr>
         <w:t>.</w:t>
       </w:r>
+      <w:bookmarkStart w:id="0" w:name="_GoBack"/>
+      <w:bookmarkEnd w:id="0"/>
+    </w:p>
+    <w:p>
+      <w:pPr>
+        <w:tabs>
+          <w:tab w:val="left" w:pos="864"/>
+        </w:tabs>
+        <w:rPr>
+          <w:rFonts w:ascii="Arial" w:hAnsi="Arial" w:cs="Arial"/>
+          <w:sz w:val="26"/>
+          <w:szCs w:val="26"/>
+        </w:rPr>
+      </w:pPr>
+      <w:r>
+        <w:rPr>
+          <w:rFonts w:ascii="Arial" w:hAnsi="Arial" w:cs="Arial"/>
+          <w:sz w:val="26"/>
+          <w:szCs w:val="26"/>
+        </w:rPr>
+        <w:t>2:03AM 27/04-Đình</w:t>
+      </w:r>
+    </w:p>
+    <w:p>
+      <w:pPr>
+        <w:pStyle w:val="ListParagraph"/>
+        <w:numPr>
+          <w:ilvl w:val="0"/>
+          <w:numId w:val="3"/>
+        </w:numPr>
+        <w:tabs>
+          <w:tab w:val="left" w:pos="864"/>
+        </w:tabs>
+        <w:spacing w:line="256" w:lineRule="auto"/>
+        <w:rPr>
+          <w:rFonts w:ascii="Arial" w:hAnsi="Arial" w:cs="Arial"/>
+          <w:sz w:val="26"/>
+          <w:szCs w:val="26"/>
+        </w:rPr>
+      </w:pPr>
+      <w:proofErr w:type="spellStart"/>
+      <w:r>
+        <w:rPr>
+          <w:rFonts w:ascii="Arial" w:hAnsi="Arial" w:cs="Arial"/>
+          <w:sz w:val="26"/>
+          <w:szCs w:val="26"/>
+        </w:rPr>
+        <w:t>Đổi</w:t>
+      </w:r>
+      <w:proofErr w:type="spellEnd"/>
+      <w:r>
+        <w:rPr>
+          <w:rFonts w:ascii="Arial" w:hAnsi="Arial" w:cs="Arial"/>
+          <w:sz w:val="26"/>
+          <w:szCs w:val="26"/>
+        </w:rPr>
+        <w:t xml:space="preserve"> </w:t>
+      </w:r>
+      <w:proofErr w:type="spellStart"/>
+      <w:r>
+        <w:rPr>
+          <w:rFonts w:ascii="Arial" w:hAnsi="Arial" w:cs="Arial"/>
+          <w:sz w:val="26"/>
+          <w:szCs w:val="26"/>
+        </w:rPr>
+        <w:t>tên</w:t>
+      </w:r>
+      <w:proofErr w:type="spellEnd"/>
+      <w:r>
+        <w:rPr>
+          <w:rFonts w:ascii="Arial" w:hAnsi="Arial" w:cs="Arial"/>
+          <w:sz w:val="26"/>
+          <w:szCs w:val="26"/>
+        </w:rPr>
+        <w:t xml:space="preserve"> Cart </w:t>
+      </w:r>
+      <w:proofErr w:type="spellStart"/>
+      <w:r>
+        <w:rPr>
+          <w:rFonts w:ascii="Arial" w:hAnsi="Arial" w:cs="Arial"/>
+          <w:sz w:val="26"/>
+          <w:szCs w:val="26"/>
+        </w:rPr>
+        <w:t>thành</w:t>
+      </w:r>
+      <w:proofErr w:type="spellEnd"/>
+      <w:r>
+        <w:rPr>
+          <w:rFonts w:ascii="Arial" w:hAnsi="Arial" w:cs="Arial"/>
+          <w:sz w:val="26"/>
+          <w:szCs w:val="26"/>
+        </w:rPr>
+        <w:t xml:space="preserve"> </w:t>
+      </w:r>
+      <w:proofErr w:type="spellStart"/>
+      <w:r>
+        <w:rPr>
+          <w:rFonts w:ascii="Arial" w:hAnsi="Arial" w:cs="Arial"/>
+          <w:sz w:val="26"/>
+          <w:szCs w:val="26"/>
+        </w:rPr>
+        <w:t>CartItem</w:t>
+      </w:r>
+      <w:proofErr w:type="spellEnd"/>
+    </w:p>
+    <w:p>
+      <w:pPr>
+        <w:pStyle w:val="ListParagraph"/>
+        <w:numPr>
+          <w:ilvl w:val="0"/>
+          <w:numId w:val="3"/>
+        </w:numPr>
+        <w:tabs>
+          <w:tab w:val="left" w:pos="864"/>
+        </w:tabs>
+        <w:spacing w:line="256" w:lineRule="auto"/>
+        <w:rPr>
+          <w:rFonts w:ascii="Arial" w:hAnsi="Arial" w:cs="Arial"/>
+          <w:sz w:val="26"/>
+          <w:szCs w:val="26"/>
+        </w:rPr>
+      </w:pPr>
+      <w:proofErr w:type="spellStart"/>
+      <w:r>
+        <w:rPr>
+          <w:rFonts w:ascii="Arial" w:hAnsi="Arial" w:cs="Arial"/>
+          <w:sz w:val="26"/>
+          <w:szCs w:val="26"/>
+        </w:rPr>
+        <w:t>Tạo</w:t>
+      </w:r>
+      <w:proofErr w:type="spellEnd"/>
+      <w:r>
+        <w:rPr>
+          <w:rFonts w:ascii="Arial" w:hAnsi="Arial" w:cs="Arial"/>
+          <w:sz w:val="26"/>
+          <w:szCs w:val="26"/>
+        </w:rPr>
+        <w:t xml:space="preserve"> </w:t>
+      </w:r>
+      <w:proofErr w:type="spellStart"/>
+      <w:r>
+        <w:rPr>
+          <w:rFonts w:ascii="Arial" w:hAnsi="Arial" w:cs="Arial"/>
+          <w:sz w:val="26"/>
+          <w:szCs w:val="26"/>
+        </w:rPr>
+        <w:t>CartController</w:t>
+      </w:r>
+      <w:proofErr w:type="spellEnd"/>
+    </w:p>
+    <w:p>
+      <w:pPr>
+        <w:pStyle w:val="ListParagraph"/>
+        <w:numPr>
+          <w:ilvl w:val="0"/>
+          <w:numId w:val="3"/>
+        </w:numPr>
+        <w:tabs>
+          <w:tab w:val="left" w:pos="864"/>
+        </w:tabs>
+        <w:spacing w:line="256" w:lineRule="auto"/>
+        <w:rPr>
+          <w:rFonts w:ascii="Arial" w:hAnsi="Arial" w:cs="Arial"/>
+          <w:sz w:val="26"/>
+          <w:szCs w:val="26"/>
+        </w:rPr>
+      </w:pPr>
+      <w:r>
+        <w:rPr>
+          <w:rFonts w:ascii="Arial" w:hAnsi="Arial" w:cs="Arial"/>
+          <w:sz w:val="26"/>
+          <w:szCs w:val="26"/>
+        </w:rPr>
+        <w:t>Test add to cart (</w:t>
+      </w:r>
+      <w:proofErr w:type="spellStart"/>
+      <w:r>
+        <w:rPr>
+          <w:rFonts w:ascii="Arial" w:hAnsi="Arial" w:cs="Arial"/>
+          <w:sz w:val="26"/>
+          <w:szCs w:val="26"/>
+        </w:rPr>
+        <w:t>thêm</w:t>
+      </w:r>
+      <w:proofErr w:type="spellEnd"/>
+      <w:r>
+        <w:rPr>
+          <w:rFonts w:ascii="Arial" w:hAnsi="Arial" w:cs="Arial"/>
+          <w:sz w:val="26"/>
+          <w:szCs w:val="26"/>
+        </w:rPr>
+        <w:t xml:space="preserve"> </w:t>
+      </w:r>
+      <w:proofErr w:type="spellStart"/>
+      <w:r>
+        <w:rPr>
+          <w:rFonts w:ascii="Arial" w:hAnsi="Arial" w:cs="Arial"/>
+          <w:sz w:val="26"/>
+          <w:szCs w:val="26"/>
+        </w:rPr>
+        <w:t>dữ</w:t>
+      </w:r>
+      <w:proofErr w:type="spellEnd"/>
+      <w:r>
+        <w:rPr>
+          <w:rFonts w:ascii="Arial" w:hAnsi="Arial" w:cs="Arial"/>
+          <w:sz w:val="26"/>
+          <w:szCs w:val="26"/>
+        </w:rPr>
+        <w:t xml:space="preserve"> </w:t>
+      </w:r>
+      <w:proofErr w:type="spellStart"/>
+      <w:r>
+        <w:rPr>
+          <w:rFonts w:ascii="Arial" w:hAnsi="Arial" w:cs="Arial"/>
+          <w:sz w:val="26"/>
+          <w:szCs w:val="26"/>
+        </w:rPr>
+        <w:t>liệu</w:t>
+      </w:r>
+      <w:proofErr w:type="spellEnd"/>
+      <w:r>
+        <w:rPr>
+          <w:rFonts w:ascii="Arial" w:hAnsi="Arial" w:cs="Arial"/>
+          <w:sz w:val="26"/>
+          <w:szCs w:val="26"/>
+        </w:rPr>
+        <w:t xml:space="preserve"> </w:t>
+      </w:r>
+      <w:proofErr w:type="spellStart"/>
+      <w:r>
+        <w:rPr>
+          <w:rFonts w:ascii="Arial" w:hAnsi="Arial" w:cs="Arial"/>
+          <w:sz w:val="26"/>
+          <w:szCs w:val="26"/>
+        </w:rPr>
+        <w:t>thành</w:t>
+      </w:r>
+      <w:proofErr w:type="spellEnd"/>
+      <w:r>
+        <w:rPr>
+          <w:rFonts w:ascii="Arial" w:hAnsi="Arial" w:cs="Arial"/>
+          <w:sz w:val="26"/>
+          <w:szCs w:val="26"/>
+        </w:rPr>
+        <w:t xml:space="preserve"> </w:t>
+      </w:r>
+      <w:proofErr w:type="spellStart"/>
+      <w:r>
+        <w:rPr>
+          <w:rFonts w:ascii="Arial" w:hAnsi="Arial" w:cs="Arial"/>
+          <w:sz w:val="26"/>
+          <w:szCs w:val="26"/>
+        </w:rPr>
+        <w:t>công</w:t>
+      </w:r>
+      <w:proofErr w:type="spellEnd"/>
+      <w:r>
+        <w:rPr>
+          <w:rFonts w:ascii="Arial" w:hAnsi="Arial" w:cs="Arial"/>
+          <w:sz w:val="26"/>
+          <w:szCs w:val="26"/>
+        </w:rPr>
+        <w:t xml:space="preserve"> </w:t>
+      </w:r>
+      <w:proofErr w:type="spellStart"/>
+      <w:r>
+        <w:rPr>
+          <w:rFonts w:ascii="Arial" w:hAnsi="Arial" w:cs="Arial"/>
+          <w:sz w:val="26"/>
+          <w:szCs w:val="26"/>
+        </w:rPr>
+        <w:t>vào</w:t>
+      </w:r>
+      <w:proofErr w:type="spellEnd"/>
+      <w:r>
+        <w:rPr>
+          <w:rFonts w:ascii="Arial" w:hAnsi="Arial" w:cs="Arial"/>
+          <w:sz w:val="26"/>
+          <w:szCs w:val="26"/>
+        </w:rPr>
+        <w:t xml:space="preserve"> </w:t>
+      </w:r>
+      <w:proofErr w:type="spellStart"/>
+      <w:r>
+        <w:rPr>
+          <w:rFonts w:ascii="Arial" w:hAnsi="Arial" w:cs="Arial"/>
+          <w:sz w:val="26"/>
+          <w:szCs w:val="26"/>
+        </w:rPr>
+        <w:t>bảng</w:t>
+      </w:r>
+      <w:proofErr w:type="spellEnd"/>
+      <w:r>
+        <w:rPr>
+          <w:rFonts w:ascii="Arial" w:hAnsi="Arial" w:cs="Arial"/>
+          <w:sz w:val="26"/>
+          <w:szCs w:val="26"/>
+        </w:rPr>
+        <w:t>)</w:t>
+      </w:r>
+    </w:p>
+    <w:p>
+      <w:pPr>
+        <w:pStyle w:val="ListParagraph"/>
+        <w:numPr>
+          <w:ilvl w:val="0"/>
+          <w:numId w:val="3"/>
+        </w:numPr>
+        <w:tabs>
+          <w:tab w:val="left" w:pos="864"/>
+        </w:tabs>
+        <w:spacing w:line="256" w:lineRule="auto"/>
+        <w:rPr>
+          <w:rFonts w:ascii="Arial" w:hAnsi="Arial" w:cs="Arial"/>
+          <w:sz w:val="26"/>
+          <w:szCs w:val="26"/>
+        </w:rPr>
+      </w:pPr>
+      <w:proofErr w:type="spellStart"/>
+      <w:r>
+        <w:rPr>
+          <w:rFonts w:ascii="Arial" w:hAnsi="Arial" w:cs="Arial"/>
+          <w:sz w:val="26"/>
+          <w:szCs w:val="26"/>
+        </w:rPr>
+        <w:t>Chưa</w:t>
+      </w:r>
+      <w:proofErr w:type="spellEnd"/>
+      <w:r>
+        <w:rPr>
+          <w:rFonts w:ascii="Arial" w:hAnsi="Arial" w:cs="Arial"/>
+          <w:sz w:val="26"/>
+          <w:szCs w:val="26"/>
+        </w:rPr>
+        <w:t xml:space="preserve"> </w:t>
+      </w:r>
+      <w:proofErr w:type="spellStart"/>
+      <w:r>
+        <w:rPr>
+          <w:rFonts w:ascii="Arial" w:hAnsi="Arial" w:cs="Arial"/>
+          <w:sz w:val="26"/>
+          <w:szCs w:val="26"/>
+        </w:rPr>
+        <w:t>lấy</w:t>
+      </w:r>
+      <w:proofErr w:type="spellEnd"/>
+      <w:r>
+        <w:rPr>
+          <w:rFonts w:ascii="Arial" w:hAnsi="Arial" w:cs="Arial"/>
+          <w:sz w:val="26"/>
+          <w:szCs w:val="26"/>
+        </w:rPr>
+        <w:t xml:space="preserve"> </w:t>
+      </w:r>
+      <w:proofErr w:type="spellStart"/>
+      <w:r>
+        <w:rPr>
+          <w:rFonts w:ascii="Arial" w:hAnsi="Arial" w:cs="Arial"/>
+          <w:sz w:val="26"/>
+          <w:szCs w:val="26"/>
+        </w:rPr>
+        <w:t>ra</w:t>
+      </w:r>
+      <w:proofErr w:type="spellEnd"/>
+    </w:p>
+    <w:p>
+      <w:pPr>
+        <w:pStyle w:val="ListParagraph"/>
+        <w:numPr>
+          <w:ilvl w:val="0"/>
+          <w:numId w:val="3"/>
+        </w:numPr>
+        <w:tabs>
+          <w:tab w:val="left" w:pos="864"/>
+        </w:tabs>
+        <w:spacing w:line="256" w:lineRule="auto"/>
+        <w:rPr>
+          <w:rFonts w:ascii="Arial" w:hAnsi="Arial" w:cs="Arial"/>
+          <w:sz w:val="26"/>
+          <w:szCs w:val="26"/>
+        </w:rPr>
+      </w:pPr>
+      <w:r>
+        <w:rPr>
+          <w:rFonts w:ascii="Arial" w:hAnsi="Arial" w:cs="Arial"/>
+          <w:sz w:val="26"/>
+          <w:szCs w:val="26"/>
+        </w:rPr>
+        <w:t xml:space="preserve">Toast </w:t>
+      </w:r>
+      <w:proofErr w:type="spellStart"/>
+      <w:r>
+        <w:rPr>
+          <w:rFonts w:ascii="Arial" w:hAnsi="Arial" w:cs="Arial"/>
+          <w:sz w:val="26"/>
+          <w:szCs w:val="26"/>
+        </w:rPr>
+        <w:t>và</w:t>
+      </w:r>
+      <w:proofErr w:type="spellEnd"/>
+      <w:r>
+        <w:rPr>
+          <w:rFonts w:ascii="Arial" w:hAnsi="Arial" w:cs="Arial"/>
+          <w:sz w:val="26"/>
+          <w:szCs w:val="26"/>
+        </w:rPr>
+        <w:t xml:space="preserve"> ajax </w:t>
+      </w:r>
+      <w:proofErr w:type="spellStart"/>
+      <w:r>
+        <w:rPr>
+          <w:rFonts w:ascii="Arial" w:hAnsi="Arial" w:cs="Arial"/>
+          <w:sz w:val="26"/>
+          <w:szCs w:val="26"/>
+        </w:rPr>
+        <w:t>tăng</w:t>
+      </w:r>
+      <w:proofErr w:type="spellEnd"/>
+      <w:r>
+        <w:rPr>
+          <w:rFonts w:ascii="Arial" w:hAnsi="Arial" w:cs="Arial"/>
+          <w:sz w:val="26"/>
+          <w:szCs w:val="26"/>
+        </w:rPr>
+        <w:t xml:space="preserve"> </w:t>
+      </w:r>
+      <w:proofErr w:type="spellStart"/>
+      <w:r>
+        <w:rPr>
+          <w:rFonts w:ascii="Arial" w:hAnsi="Arial" w:cs="Arial"/>
+          <w:sz w:val="26"/>
+          <w:szCs w:val="26"/>
+        </w:rPr>
+        <w:t>số</w:t>
+      </w:r>
+      <w:proofErr w:type="spellEnd"/>
+      <w:r>
+        <w:rPr>
+          <w:rFonts w:ascii="Arial" w:hAnsi="Arial" w:cs="Arial"/>
+          <w:sz w:val="26"/>
+          <w:szCs w:val="26"/>
+        </w:rPr>
+        <w:t xml:space="preserve"> </w:t>
+      </w:r>
+      <w:proofErr w:type="spellStart"/>
+      <w:r>
+        <w:rPr>
+          <w:rFonts w:ascii="Arial" w:hAnsi="Arial" w:cs="Arial"/>
+          <w:sz w:val="26"/>
+          <w:szCs w:val="26"/>
+        </w:rPr>
+        <w:t>lượng</w:t>
+      </w:r>
+      <w:proofErr w:type="spellEnd"/>
+      <w:r>
+        <w:rPr>
+          <w:rFonts w:ascii="Arial" w:hAnsi="Arial" w:cs="Arial"/>
+          <w:sz w:val="26"/>
+          <w:szCs w:val="26"/>
+        </w:rPr>
+        <w:t xml:space="preserve"> </w:t>
+      </w:r>
+      <w:proofErr w:type="spellStart"/>
+      <w:r>
+        <w:rPr>
+          <w:rFonts w:ascii="Arial" w:hAnsi="Arial" w:cs="Arial"/>
+          <w:sz w:val="26"/>
+          <w:szCs w:val="26"/>
+        </w:rPr>
+        <w:t>xong</w:t>
+      </w:r>
+      <w:proofErr w:type="spellEnd"/>
+      <w:r>
+        <w:rPr>
+          <w:rFonts w:ascii="Arial" w:hAnsi="Arial" w:cs="Arial"/>
+          <w:sz w:val="26"/>
+          <w:szCs w:val="26"/>
+        </w:rPr>
+        <w:t xml:space="preserve">, </w:t>
+      </w:r>
+      <w:proofErr w:type="spellStart"/>
+      <w:r>
+        <w:rPr>
+          <w:rFonts w:ascii="Arial" w:hAnsi="Arial" w:cs="Arial"/>
+          <w:sz w:val="26"/>
+          <w:szCs w:val="26"/>
+        </w:rPr>
+        <w:t>tuy</w:t>
+      </w:r>
+      <w:proofErr w:type="spellEnd"/>
+      <w:r>
+        <w:rPr>
+          <w:rFonts w:ascii="Arial" w:hAnsi="Arial" w:cs="Arial"/>
+          <w:sz w:val="26"/>
+          <w:szCs w:val="26"/>
+        </w:rPr>
+        <w:t xml:space="preserve"> </w:t>
+      </w:r>
+      <w:proofErr w:type="spellStart"/>
+      <w:r>
+        <w:rPr>
+          <w:rFonts w:ascii="Arial" w:hAnsi="Arial" w:cs="Arial"/>
+          <w:sz w:val="26"/>
+          <w:szCs w:val="26"/>
+        </w:rPr>
+        <w:t>nhiên</w:t>
+      </w:r>
+      <w:proofErr w:type="spellEnd"/>
+      <w:r>
+        <w:rPr>
+          <w:rFonts w:ascii="Arial" w:hAnsi="Arial" w:cs="Arial"/>
+          <w:sz w:val="26"/>
+          <w:szCs w:val="26"/>
+        </w:rPr>
+        <w:t xml:space="preserve"> </w:t>
+      </w:r>
+      <w:proofErr w:type="spellStart"/>
+      <w:r>
+        <w:rPr>
+          <w:rFonts w:ascii="Arial" w:hAnsi="Arial" w:cs="Arial"/>
+          <w:sz w:val="26"/>
+          <w:szCs w:val="26"/>
+        </w:rPr>
+        <w:t>chưa</w:t>
+      </w:r>
+      <w:proofErr w:type="spellEnd"/>
+      <w:r>
+        <w:rPr>
+          <w:rFonts w:ascii="Arial" w:hAnsi="Arial" w:cs="Arial"/>
+          <w:sz w:val="26"/>
+          <w:szCs w:val="26"/>
+        </w:rPr>
+        <w:t xml:space="preserve"> </w:t>
+      </w:r>
+      <w:proofErr w:type="spellStart"/>
+      <w:r>
+        <w:rPr>
+          <w:rFonts w:ascii="Arial" w:hAnsi="Arial" w:cs="Arial"/>
+          <w:sz w:val="26"/>
+          <w:szCs w:val="26"/>
+        </w:rPr>
+        <w:t>sử</w:t>
+      </w:r>
+      <w:proofErr w:type="spellEnd"/>
+      <w:r>
+        <w:rPr>
+          <w:rFonts w:ascii="Arial" w:hAnsi="Arial" w:cs="Arial"/>
+          <w:sz w:val="26"/>
+          <w:szCs w:val="26"/>
+        </w:rPr>
+        <w:t xml:space="preserve"> </w:t>
+      </w:r>
+      <w:proofErr w:type="spellStart"/>
+      <w:r>
+        <w:rPr>
+          <w:rFonts w:ascii="Arial" w:hAnsi="Arial" w:cs="Arial"/>
+          <w:sz w:val="26"/>
+          <w:szCs w:val="26"/>
+        </w:rPr>
+        <w:t>dụng</w:t>
+      </w:r>
+      <w:proofErr w:type="spellEnd"/>
+      <w:r>
+        <w:rPr>
+          <w:rFonts w:ascii="Arial" w:hAnsi="Arial" w:cs="Arial"/>
+          <w:sz w:val="26"/>
+          <w:szCs w:val="26"/>
+        </w:rPr>
+        <w:t xml:space="preserve"> </w:t>
+      </w:r>
+      <w:proofErr w:type="spellStart"/>
+      <w:r>
+        <w:rPr>
+          <w:rFonts w:ascii="Arial" w:hAnsi="Arial" w:cs="Arial"/>
+          <w:sz w:val="26"/>
+          <w:szCs w:val="26"/>
+        </w:rPr>
+        <w:t>thư</w:t>
+      </w:r>
+      <w:proofErr w:type="spellEnd"/>
+      <w:r>
+        <w:rPr>
+          <w:rFonts w:ascii="Arial" w:hAnsi="Arial" w:cs="Arial"/>
+          <w:sz w:val="26"/>
+          <w:szCs w:val="26"/>
+        </w:rPr>
+        <w:t xml:space="preserve"> </w:t>
+      </w:r>
+      <w:proofErr w:type="spellStart"/>
+      <w:r>
+        <w:rPr>
+          <w:rFonts w:ascii="Arial" w:hAnsi="Arial" w:cs="Arial"/>
+          <w:sz w:val="26"/>
+          <w:szCs w:val="26"/>
+        </w:rPr>
+        <w:t>viện</w:t>
+      </w:r>
+      <w:proofErr w:type="spellEnd"/>
+      <w:r>
+        <w:rPr>
+          <w:rFonts w:ascii="Arial" w:hAnsi="Arial" w:cs="Arial"/>
+          <w:sz w:val="26"/>
+          <w:szCs w:val="26"/>
+        </w:rPr>
+        <w:t xml:space="preserve"> </w:t>
+      </w:r>
+      <w:proofErr w:type="spellStart"/>
+      <w:r>
+        <w:rPr>
+          <w:rFonts w:ascii="Arial" w:hAnsi="Arial" w:cs="Arial"/>
+          <w:sz w:val="26"/>
+          <w:szCs w:val="26"/>
+        </w:rPr>
+        <w:t>ngoài</w:t>
+      </w:r>
+      <w:proofErr w:type="spellEnd"/>
+      <w:r>
+        <w:rPr>
+          <w:rFonts w:ascii="Arial" w:hAnsi="Arial" w:cs="Arial"/>
+          <w:sz w:val="26"/>
+          <w:szCs w:val="26"/>
+        </w:rPr>
+        <w:t xml:space="preserve"> toast, </w:t>
+      </w:r>
+      <w:proofErr w:type="spellStart"/>
+      <w:r>
+        <w:rPr>
+          <w:rFonts w:ascii="Arial" w:hAnsi="Arial" w:cs="Arial"/>
+          <w:sz w:val="26"/>
+          <w:szCs w:val="26"/>
+        </w:rPr>
+        <w:t>hiện</w:t>
+      </w:r>
+      <w:proofErr w:type="spellEnd"/>
+      <w:r>
+        <w:rPr>
+          <w:rFonts w:ascii="Arial" w:hAnsi="Arial" w:cs="Arial"/>
+          <w:sz w:val="26"/>
+          <w:szCs w:val="26"/>
+        </w:rPr>
+        <w:t xml:space="preserve"> </w:t>
+      </w:r>
+      <w:proofErr w:type="spellStart"/>
+      <w:r>
+        <w:rPr>
+          <w:rFonts w:ascii="Arial" w:hAnsi="Arial" w:cs="Arial"/>
+          <w:sz w:val="26"/>
+          <w:szCs w:val="26"/>
+        </w:rPr>
+        <w:t>tại</w:t>
+      </w:r>
+      <w:proofErr w:type="spellEnd"/>
+      <w:r>
+        <w:rPr>
+          <w:rFonts w:ascii="Arial" w:hAnsi="Arial" w:cs="Arial"/>
+          <w:sz w:val="26"/>
+          <w:szCs w:val="26"/>
+        </w:rPr>
+        <w:t xml:space="preserve"> </w:t>
+      </w:r>
+      <w:proofErr w:type="spellStart"/>
+      <w:r>
+        <w:rPr>
+          <w:rFonts w:ascii="Arial" w:hAnsi="Arial" w:cs="Arial"/>
+          <w:sz w:val="26"/>
+          <w:szCs w:val="26"/>
+        </w:rPr>
+        <w:t>đang</w:t>
+      </w:r>
+      <w:proofErr w:type="spellEnd"/>
+      <w:r>
+        <w:rPr>
+          <w:rFonts w:ascii="Arial" w:hAnsi="Arial" w:cs="Arial"/>
+          <w:sz w:val="26"/>
+          <w:szCs w:val="26"/>
+        </w:rPr>
+        <w:t xml:space="preserve"> </w:t>
+      </w:r>
+      <w:proofErr w:type="spellStart"/>
+      <w:r>
+        <w:rPr>
+          <w:rFonts w:ascii="Arial" w:hAnsi="Arial" w:cs="Arial"/>
+          <w:sz w:val="26"/>
+          <w:szCs w:val="26"/>
+        </w:rPr>
+        <w:t>sử</w:t>
+      </w:r>
+      <w:proofErr w:type="spellEnd"/>
+      <w:r>
+        <w:rPr>
+          <w:rFonts w:ascii="Arial" w:hAnsi="Arial" w:cs="Arial"/>
+          <w:sz w:val="26"/>
+          <w:szCs w:val="26"/>
+        </w:rPr>
+        <w:t xml:space="preserve"> </w:t>
+      </w:r>
+      <w:proofErr w:type="spellStart"/>
+      <w:r>
+        <w:rPr>
+          <w:rFonts w:ascii="Arial" w:hAnsi="Arial" w:cs="Arial"/>
+          <w:sz w:val="26"/>
+          <w:szCs w:val="26"/>
+        </w:rPr>
+        <w:t>dụng</w:t>
+      </w:r>
+      <w:proofErr w:type="spellEnd"/>
+      <w:r>
+        <w:rPr>
+          <w:rFonts w:ascii="Arial" w:hAnsi="Arial" w:cs="Arial"/>
+          <w:sz w:val="26"/>
+          <w:szCs w:val="26"/>
+        </w:rPr>
+        <w:t xml:space="preserve"> custom.</w:t>
+      </w:r>
+    </w:p>
+    <w:p>
+      <w:pPr>
+        <w:pStyle w:val="ListParagraph"/>
+        <w:tabs>
+          <w:tab w:val="left" w:pos="864"/>
+        </w:tabs>
+        <w:rPr>
+          <w:rFonts w:ascii="Arial" w:hAnsi="Arial" w:cs="Arial"/>
+          <w:sz w:val="26"/>
+          <w:szCs w:val="26"/>
+        </w:rPr>
+      </w:pPr>
+      <w:r>
+        <w:rPr>
+          <w:rFonts w:ascii="Arial" w:hAnsi="Arial" w:cs="Arial"/>
+          <w:sz w:val="26"/>
+          <w:szCs w:val="26"/>
+        </w:rPr>
+        <w:t xml:space="preserve">+ </w:t>
+      </w:r>
+      <w:proofErr w:type="spellStart"/>
+      <w:r>
+        <w:rPr>
+          <w:rFonts w:ascii="Arial" w:hAnsi="Arial" w:cs="Arial"/>
+          <w:sz w:val="26"/>
+          <w:szCs w:val="26"/>
+        </w:rPr>
+        <w:t>Hướng</w:t>
+      </w:r>
+      <w:proofErr w:type="spellEnd"/>
+      <w:r>
+        <w:rPr>
+          <w:rFonts w:ascii="Arial" w:hAnsi="Arial" w:cs="Arial"/>
+          <w:sz w:val="26"/>
+          <w:szCs w:val="26"/>
+        </w:rPr>
+        <w:t xml:space="preserve"> </w:t>
+      </w:r>
+      <w:proofErr w:type="spellStart"/>
+      <w:r>
+        <w:rPr>
+          <w:rFonts w:ascii="Arial" w:hAnsi="Arial" w:cs="Arial"/>
+          <w:sz w:val="26"/>
+          <w:szCs w:val="26"/>
+        </w:rPr>
+        <w:t>giải</w:t>
+      </w:r>
+      <w:proofErr w:type="spellEnd"/>
+      <w:r>
+        <w:rPr>
+          <w:rFonts w:ascii="Arial" w:hAnsi="Arial" w:cs="Arial"/>
+          <w:sz w:val="26"/>
+          <w:szCs w:val="26"/>
+        </w:rPr>
+        <w:t xml:space="preserve"> </w:t>
+      </w:r>
+      <w:proofErr w:type="spellStart"/>
+      <w:r>
+        <w:rPr>
+          <w:rFonts w:ascii="Arial" w:hAnsi="Arial" w:cs="Arial"/>
+          <w:sz w:val="26"/>
+          <w:szCs w:val="26"/>
+        </w:rPr>
+        <w:t>quyết</w:t>
+      </w:r>
+      <w:proofErr w:type="spellEnd"/>
+      <w:r>
+        <w:rPr>
+          <w:rFonts w:ascii="Arial" w:hAnsi="Arial" w:cs="Arial"/>
+          <w:sz w:val="26"/>
+          <w:szCs w:val="26"/>
+        </w:rPr>
+        <w:t xml:space="preserve"> 1, </w:t>
+      </w:r>
+      <w:proofErr w:type="spellStart"/>
+      <w:r>
+        <w:rPr>
+          <w:rFonts w:ascii="Arial" w:hAnsi="Arial" w:cs="Arial"/>
+          <w:sz w:val="26"/>
+          <w:szCs w:val="26"/>
+        </w:rPr>
+        <w:t>sử</w:t>
+      </w:r>
+      <w:proofErr w:type="spellEnd"/>
+      <w:r>
+        <w:rPr>
+          <w:rFonts w:ascii="Arial" w:hAnsi="Arial" w:cs="Arial"/>
+          <w:sz w:val="26"/>
+          <w:szCs w:val="26"/>
+        </w:rPr>
+        <w:t xml:space="preserve"> </w:t>
+      </w:r>
+      <w:proofErr w:type="spellStart"/>
+      <w:r>
+        <w:rPr>
+          <w:rFonts w:ascii="Arial" w:hAnsi="Arial" w:cs="Arial"/>
+          <w:sz w:val="26"/>
+          <w:szCs w:val="26"/>
+        </w:rPr>
+        <w:t>dụng</w:t>
+      </w:r>
+      <w:proofErr w:type="spellEnd"/>
+      <w:r>
+        <w:rPr>
+          <w:rFonts w:ascii="Arial" w:hAnsi="Arial" w:cs="Arial"/>
+          <w:sz w:val="26"/>
+          <w:szCs w:val="26"/>
+        </w:rPr>
+        <w:t xml:space="preserve"> Desktop Notification </w:t>
+      </w:r>
+      <w:proofErr w:type="spellStart"/>
+      <w:r>
+        <w:rPr>
+          <w:rFonts w:ascii="Arial" w:hAnsi="Arial" w:cs="Arial"/>
+          <w:sz w:val="26"/>
+          <w:szCs w:val="26"/>
+        </w:rPr>
+        <w:t>có</w:t>
+      </w:r>
+      <w:proofErr w:type="spellEnd"/>
+      <w:r>
+        <w:rPr>
+          <w:rFonts w:ascii="Arial" w:hAnsi="Arial" w:cs="Arial"/>
+          <w:sz w:val="26"/>
+          <w:szCs w:val="26"/>
+        </w:rPr>
+        <w:t xml:space="preserve"> </w:t>
+      </w:r>
+      <w:proofErr w:type="spellStart"/>
+      <w:r>
+        <w:rPr>
+          <w:rFonts w:ascii="Arial" w:hAnsi="Arial" w:cs="Arial"/>
+          <w:sz w:val="26"/>
+          <w:szCs w:val="26"/>
+        </w:rPr>
+        <w:t>sẳn</w:t>
+      </w:r>
+      <w:proofErr w:type="spellEnd"/>
+      <w:r>
+        <w:rPr>
+          <w:rFonts w:ascii="Arial" w:hAnsi="Arial" w:cs="Arial"/>
+          <w:sz w:val="26"/>
+          <w:szCs w:val="26"/>
+        </w:rPr>
+        <w:t xml:space="preserve"> </w:t>
+      </w:r>
+      <w:proofErr w:type="spellStart"/>
+      <w:r>
+        <w:rPr>
+          <w:rFonts w:ascii="Arial" w:hAnsi="Arial" w:cs="Arial"/>
+          <w:sz w:val="26"/>
+          <w:szCs w:val="26"/>
+        </w:rPr>
+        <w:t>trong</w:t>
+      </w:r>
+      <w:proofErr w:type="spellEnd"/>
+      <w:r>
+        <w:rPr>
+          <w:rFonts w:ascii="Arial" w:hAnsi="Arial" w:cs="Arial"/>
+          <w:sz w:val="26"/>
+          <w:szCs w:val="26"/>
+        </w:rPr>
+        <w:t xml:space="preserve"> </w:t>
+      </w:r>
+      <w:proofErr w:type="spellStart"/>
+      <w:r>
+        <w:rPr>
+          <w:rFonts w:ascii="Arial" w:hAnsi="Arial" w:cs="Arial"/>
+          <w:sz w:val="26"/>
+          <w:szCs w:val="26"/>
+        </w:rPr>
+        <w:t>javascript</w:t>
+      </w:r>
+      <w:proofErr w:type="spellEnd"/>
+      <w:r>
+        <w:rPr>
+          <w:rFonts w:ascii="Arial" w:hAnsi="Arial" w:cs="Arial"/>
+          <w:sz w:val="26"/>
+          <w:szCs w:val="26"/>
+        </w:rPr>
+        <w:t xml:space="preserve"> (</w:t>
+      </w:r>
+      <w:proofErr w:type="spellStart"/>
+      <w:r>
+        <w:rPr>
+          <w:rFonts w:ascii="Arial" w:hAnsi="Arial" w:cs="Arial"/>
+          <w:sz w:val="26"/>
+          <w:szCs w:val="26"/>
+        </w:rPr>
+        <w:t>bản</w:t>
+      </w:r>
+      <w:proofErr w:type="spellEnd"/>
+      <w:r>
+        <w:rPr>
+          <w:rFonts w:ascii="Arial" w:hAnsi="Arial" w:cs="Arial"/>
+          <w:sz w:val="26"/>
+          <w:szCs w:val="26"/>
+        </w:rPr>
+        <w:t xml:space="preserve"> </w:t>
+      </w:r>
+      <w:proofErr w:type="spellStart"/>
+      <w:r>
+        <w:rPr>
+          <w:rFonts w:ascii="Arial" w:hAnsi="Arial" w:cs="Arial"/>
+          <w:sz w:val="26"/>
+          <w:szCs w:val="26"/>
+        </w:rPr>
+        <w:t>thân</w:t>
+      </w:r>
+      <w:proofErr w:type="spellEnd"/>
+      <w:r>
+        <w:rPr>
+          <w:rFonts w:ascii="Arial" w:hAnsi="Arial" w:cs="Arial"/>
+          <w:sz w:val="26"/>
+          <w:szCs w:val="26"/>
+        </w:rPr>
+        <w:t xml:space="preserve"> </w:t>
+      </w:r>
+      <w:proofErr w:type="spellStart"/>
+      <w:r>
+        <w:rPr>
+          <w:rFonts w:ascii="Arial" w:hAnsi="Arial" w:cs="Arial"/>
+          <w:sz w:val="26"/>
+          <w:szCs w:val="26"/>
+        </w:rPr>
+        <w:t>cảm</w:t>
+      </w:r>
+      <w:proofErr w:type="spellEnd"/>
+      <w:r>
+        <w:rPr>
+          <w:rFonts w:ascii="Arial" w:hAnsi="Arial" w:cs="Arial"/>
+          <w:sz w:val="26"/>
+          <w:szCs w:val="26"/>
+        </w:rPr>
+        <w:t xml:space="preserve"> </w:t>
+      </w:r>
+      <w:proofErr w:type="spellStart"/>
+      <w:r>
+        <w:rPr>
+          <w:rFonts w:ascii="Arial" w:hAnsi="Arial" w:cs="Arial"/>
+          <w:sz w:val="26"/>
+          <w:szCs w:val="26"/>
+        </w:rPr>
+        <w:t>nhận</w:t>
+      </w:r>
+      <w:proofErr w:type="spellEnd"/>
+      <w:r>
+        <w:rPr>
+          <w:rFonts w:ascii="Arial" w:hAnsi="Arial" w:cs="Arial"/>
+          <w:sz w:val="26"/>
+          <w:szCs w:val="26"/>
+        </w:rPr>
+        <w:t xml:space="preserve"> </w:t>
+      </w:r>
+      <w:proofErr w:type="spellStart"/>
+      <w:r>
+        <w:rPr>
+          <w:rFonts w:ascii="Arial" w:hAnsi="Arial" w:cs="Arial"/>
+          <w:sz w:val="26"/>
+          <w:szCs w:val="26"/>
+        </w:rPr>
+        <w:t>thấy</w:t>
+      </w:r>
+      <w:proofErr w:type="spellEnd"/>
+      <w:r>
+        <w:rPr>
+          <w:rFonts w:ascii="Arial" w:hAnsi="Arial" w:cs="Arial"/>
+          <w:sz w:val="26"/>
+          <w:szCs w:val="26"/>
+        </w:rPr>
+        <w:t xml:space="preserve"> </w:t>
+      </w:r>
+      <w:proofErr w:type="spellStart"/>
+      <w:r>
+        <w:rPr>
+          <w:rFonts w:ascii="Arial" w:hAnsi="Arial" w:cs="Arial"/>
+          <w:sz w:val="26"/>
+          <w:szCs w:val="26"/>
+        </w:rPr>
+        <w:t>quá</w:t>
+      </w:r>
+      <w:proofErr w:type="spellEnd"/>
+      <w:r>
+        <w:rPr>
+          <w:rFonts w:ascii="Arial" w:hAnsi="Arial" w:cs="Arial"/>
+          <w:sz w:val="26"/>
+          <w:szCs w:val="26"/>
+        </w:rPr>
+        <w:t xml:space="preserve"> </w:t>
+      </w:r>
+      <w:proofErr w:type="spellStart"/>
+      <w:r>
+        <w:rPr>
+          <w:rFonts w:ascii="Arial" w:hAnsi="Arial" w:cs="Arial"/>
+          <w:sz w:val="26"/>
+          <w:szCs w:val="26"/>
+        </w:rPr>
+        <w:t>đáng</w:t>
+      </w:r>
+      <w:proofErr w:type="spellEnd"/>
+      <w:r>
+        <w:rPr>
+          <w:rFonts w:ascii="Arial" w:hAnsi="Arial" w:cs="Arial"/>
+          <w:sz w:val="26"/>
+          <w:szCs w:val="26"/>
+        </w:rPr>
+        <w:t xml:space="preserve"> </w:t>
+      </w:r>
+      <w:proofErr w:type="spellStart"/>
+      <w:r>
+        <w:rPr>
+          <w:rFonts w:ascii="Arial" w:hAnsi="Arial" w:cs="Arial"/>
+          <w:sz w:val="26"/>
+          <w:szCs w:val="26"/>
+        </w:rPr>
+        <w:t>khi</w:t>
+      </w:r>
+      <w:proofErr w:type="spellEnd"/>
+      <w:r>
+        <w:rPr>
+          <w:rFonts w:ascii="Arial" w:hAnsi="Arial" w:cs="Arial"/>
+          <w:sz w:val="26"/>
+          <w:szCs w:val="26"/>
+        </w:rPr>
+        <w:t xml:space="preserve"> </w:t>
+      </w:r>
+      <w:proofErr w:type="spellStart"/>
+      <w:r>
+        <w:rPr>
+          <w:rFonts w:ascii="Arial" w:hAnsi="Arial" w:cs="Arial"/>
+          <w:sz w:val="26"/>
+          <w:szCs w:val="26"/>
+        </w:rPr>
+        <w:t>sử</w:t>
+      </w:r>
+      <w:proofErr w:type="spellEnd"/>
+      <w:r>
+        <w:rPr>
+          <w:rFonts w:ascii="Arial" w:hAnsi="Arial" w:cs="Arial"/>
+          <w:sz w:val="26"/>
+          <w:szCs w:val="26"/>
+        </w:rPr>
+        <w:t xml:space="preserve"> </w:t>
+      </w:r>
+      <w:proofErr w:type="spellStart"/>
+      <w:r>
+        <w:rPr>
+          <w:rFonts w:ascii="Arial" w:hAnsi="Arial" w:cs="Arial"/>
+          <w:sz w:val="26"/>
+          <w:szCs w:val="26"/>
+        </w:rPr>
+        <w:t>dụng</w:t>
+      </w:r>
+      <w:proofErr w:type="spellEnd"/>
+      <w:r>
+        <w:rPr>
+          <w:rFonts w:ascii="Arial" w:hAnsi="Arial" w:cs="Arial"/>
+          <w:sz w:val="26"/>
+          <w:szCs w:val="26"/>
+        </w:rPr>
+        <w:t xml:space="preserve"> desktop notification)</w:t>
+      </w:r>
+    </w:p>
+    <w:p>
+      <w:pPr>
+        <w:pStyle w:val="ListParagraph"/>
+        <w:tabs>
+          <w:tab w:val="left" w:pos="864"/>
+        </w:tabs>
+        <w:rPr>
+          <w:rFonts w:ascii="Arial" w:hAnsi="Arial" w:cs="Arial"/>
+          <w:sz w:val="26"/>
+          <w:szCs w:val="26"/>
+        </w:rPr>
+      </w:pPr>
+      <w:r>
+        <w:rPr>
+          <w:rFonts w:ascii="Arial" w:hAnsi="Arial" w:cs="Arial"/>
+          <w:sz w:val="26"/>
+          <w:szCs w:val="26"/>
+        </w:rPr>
+        <w:t xml:space="preserve">+ </w:t>
+      </w:r>
+      <w:proofErr w:type="spellStart"/>
+      <w:r>
+        <w:rPr>
+          <w:rFonts w:ascii="Arial" w:hAnsi="Arial" w:cs="Arial"/>
+          <w:sz w:val="26"/>
+          <w:szCs w:val="26"/>
+        </w:rPr>
+        <w:t>Hướng</w:t>
+      </w:r>
+      <w:proofErr w:type="spellEnd"/>
+      <w:r>
+        <w:rPr>
+          <w:rFonts w:ascii="Arial" w:hAnsi="Arial" w:cs="Arial"/>
+          <w:sz w:val="26"/>
+          <w:szCs w:val="26"/>
+        </w:rPr>
+        <w:t xml:space="preserve"> </w:t>
+      </w:r>
+      <w:proofErr w:type="spellStart"/>
+      <w:r>
+        <w:rPr>
+          <w:rFonts w:ascii="Arial" w:hAnsi="Arial" w:cs="Arial"/>
+          <w:sz w:val="26"/>
+          <w:szCs w:val="26"/>
+        </w:rPr>
+        <w:t>giải</w:t>
+      </w:r>
+      <w:proofErr w:type="spellEnd"/>
+      <w:r>
+        <w:rPr>
+          <w:rFonts w:ascii="Arial" w:hAnsi="Arial" w:cs="Arial"/>
+          <w:sz w:val="26"/>
+          <w:szCs w:val="26"/>
+        </w:rPr>
+        <w:t xml:space="preserve"> </w:t>
+      </w:r>
+      <w:proofErr w:type="spellStart"/>
+      <w:r>
+        <w:rPr>
+          <w:rFonts w:ascii="Arial" w:hAnsi="Arial" w:cs="Arial"/>
+          <w:sz w:val="26"/>
+          <w:szCs w:val="26"/>
+        </w:rPr>
+        <w:t>quyết</w:t>
+      </w:r>
+      <w:proofErr w:type="spellEnd"/>
+      <w:r>
+        <w:rPr>
+          <w:rFonts w:ascii="Arial" w:hAnsi="Arial" w:cs="Arial"/>
+          <w:sz w:val="26"/>
+          <w:szCs w:val="26"/>
+        </w:rPr>
+        <w:t xml:space="preserve"> 2, </w:t>
+      </w:r>
+      <w:proofErr w:type="spellStart"/>
+      <w:r>
+        <w:rPr>
+          <w:rFonts w:ascii="Arial" w:hAnsi="Arial" w:cs="Arial"/>
+          <w:sz w:val="26"/>
+          <w:szCs w:val="26"/>
+        </w:rPr>
+        <w:t>chưa</w:t>
+      </w:r>
+      <w:proofErr w:type="spellEnd"/>
+      <w:r>
+        <w:rPr>
+          <w:rFonts w:ascii="Arial" w:hAnsi="Arial" w:cs="Arial"/>
+          <w:sz w:val="26"/>
+          <w:szCs w:val="26"/>
+        </w:rPr>
+        <w:t xml:space="preserve"> </w:t>
+      </w:r>
+      <w:proofErr w:type="spellStart"/>
+      <w:r>
+        <w:rPr>
+          <w:rFonts w:ascii="Arial" w:hAnsi="Arial" w:cs="Arial"/>
+          <w:sz w:val="26"/>
+          <w:szCs w:val="26"/>
+        </w:rPr>
+        <w:t>tìm</w:t>
+      </w:r>
+      <w:proofErr w:type="spellEnd"/>
+      <w:r>
+        <w:rPr>
+          <w:rFonts w:ascii="Arial" w:hAnsi="Arial" w:cs="Arial"/>
+          <w:sz w:val="26"/>
+          <w:szCs w:val="26"/>
+        </w:rPr>
+        <w:t xml:space="preserve"> </w:t>
+      </w:r>
+      <w:proofErr w:type="spellStart"/>
+      <w:r>
+        <w:rPr>
+          <w:rFonts w:ascii="Arial" w:hAnsi="Arial" w:cs="Arial"/>
+          <w:sz w:val="26"/>
+          <w:szCs w:val="26"/>
+        </w:rPr>
+        <w:t>đc</w:t>
+      </w:r>
+      <w:proofErr w:type="spellEnd"/>
+      <w:r>
+        <w:rPr>
+          <w:rFonts w:ascii="Arial" w:hAnsi="Arial" w:cs="Arial"/>
+          <w:sz w:val="26"/>
+          <w:szCs w:val="26"/>
+        </w:rPr>
+        <w:t xml:space="preserve"> </w:t>
+      </w:r>
+      <w:proofErr w:type="spellStart"/>
+      <w:r>
+        <w:rPr>
+          <w:rFonts w:ascii="Arial" w:hAnsi="Arial" w:cs="Arial"/>
+          <w:sz w:val="26"/>
+          <w:szCs w:val="26"/>
+        </w:rPr>
+        <w:t>cách</w:t>
+      </w:r>
+      <w:proofErr w:type="spellEnd"/>
+    </w:p>
+    <w:p>
+      <w:pPr>
+        <w:tabs>
+          <w:tab w:val="left" w:pos="864"/>
+        </w:tabs>
+        <w:ind w:left="360"/>
+        <w:rPr>
+          <w:rFonts w:ascii="Arial" w:hAnsi="Arial" w:cs="Arial"/>
+          <w:sz w:val="26"/>
+          <w:szCs w:val="26"/>
+        </w:rPr>
+      </w:pPr>
     </w:p>
     <w:sectPr>
       <w:pgSz w:w="12240" w:h="15840"/>
@@ -263,7 +1660,7 @@
 </file>
 
 <file path=word/numbering.xml><?xml version="1.0" encoding="utf-8"?>
-<w:numbering xmlns:wpc="http://schemas.microsoft.com/office/word/2010/wordprocessingCanvas" xmlns:cx="http://schemas.microsoft.com/office/drawing/2014/chartex" xmlns:cx1="http://schemas.microsoft.com/office/drawing/2015/9/8/chartex" xmlns:cx2="http://schemas.microsoft.com/office/drawing/2015/10/21/chartex" xmlns:cx3="http://schemas.microsoft.com/office/drawing/2016/5/9/chartex" xmlns:cx4="http://schemas.microsoft.com/office/drawing/2016/5/10/chartex" xmlns:cx5="http://schemas.microsoft.com/office/drawing/2016/5/11/chartex" xmlns:cx6="http://schemas.microsoft.com/office/drawing/2016/5/12/chartex" xmlns:cx7="http://schemas.microsoft.com/office/drawing/2016/5/13/chartex" xmlns:cx8="http://schemas.microsoft.com/office/drawing/2016/5/14/chartex" xmlns:mc="http://schemas.openxmlformats.org/markup-compatibility/2006" xmlns:aink="http://schemas.microsoft.com/office/drawing/2016/ink" xmlns:am3d="http://schemas.microsoft.com/office/drawing/2017/model3d" xmlns:o="urn:schemas-microsoft-com:office:office" xmlns:r="http://schemas.openxmlformats.org/officeDocument/2006/relationships" xmlns:m="http://schemas.openxmlformats.org/officeDocument/2006/math" xmlns:v="urn:schemas-microsoft-com:vml" xmlns:wp14="http://schemas.microsoft.com/office/word/2010/wordprocessingDrawing" xmlns:wp="http://schemas.openxmlformats.org/drawingml/2006/wordprocessingDrawing" xmlns:w10="urn:schemas-microsoft-com:office:word" xmlns:w="http://schemas.openxmlformats.org/wordprocessingml/2006/main" xmlns:w14="http://schemas.microsoft.com/office/word/2010/wordml" xmlns:w15="http://schemas.microsoft.com/office/word/2012/wordml" xmlns:w16cex="http://schemas.microsoft.com/office/word/2018/wordml/cex" xmlns:w16cid="http://schemas.microsoft.com/office/word/2016/wordml/cid" xmlns:w16="http://schemas.microsoft.com/office/word/2018/wordml" xmlns:w16sdtdh="http://schemas.microsoft.com/office/word/2020/wordml/sdtdatahash" xmlns:w16se="http://schemas.microsoft.com/office/word/2015/wordml/symex" xmlns:wpg="http://schemas.microsoft.com/office/word/2010/wordprocessingGroup" xmlns:wpi="http://schemas.microsoft.com/office/word/2010/wordprocessingInk" xmlns:wne="http://schemas.microsoft.com/office/word/2006/wordml" xmlns:wps="http://schemas.microsoft.com/office/word/2010/wordprocessingShape" mc:Ignorable="w14 w15 w16se w16cid w16 w16cex w16sdtdh wp14">
+<w:numbering xmlns:wpc="http://schemas.microsoft.com/office/word/2010/wordprocessingCanvas" xmlns:cx="http://schemas.microsoft.com/office/drawing/2014/chartex" xmlns:mc="http://schemas.openxmlformats.org/markup-compatibility/2006" xmlns:o="urn:schemas-microsoft-com:office:office" xmlns:r="http://schemas.openxmlformats.org/officeDocument/2006/relationships" xmlns:m="http://schemas.openxmlformats.org/officeDocument/2006/math" xmlns:v="urn:schemas-microsoft-com:vml" xmlns:wp14="http://schemas.microsoft.com/office/word/2010/wordprocessingDrawing" xmlns:wp="http://schemas.openxmlformats.org/drawingml/2006/wordprocessingDrawing" xmlns:w10="urn:schemas-microsoft-com:office:word" xmlns:w="http://schemas.openxmlformats.org/wordprocessingml/2006/main" xmlns:w14="http://schemas.microsoft.com/office/word/2010/wordml" xmlns:w15="http://schemas.microsoft.com/office/word/2012/wordml" xmlns:w16se="http://schemas.microsoft.com/office/word/2015/wordml/symex" xmlns:wpg="http://schemas.microsoft.com/office/word/2010/wordprocessingGroup" xmlns:wpi="http://schemas.microsoft.com/office/word/2010/wordprocessingInk" xmlns:wne="http://schemas.microsoft.com/office/word/2006/wordml" xmlns:wps="http://schemas.microsoft.com/office/word/2010/wordprocessingShape" mc:Ignorable="w14 w15 w16se wp14">
   <w:abstractNum w:abstractNumId="0" w15:restartNumberingAfterBreak="0">
     <w:nsid w:val="417743C8"/>
     <w:multiLevelType w:val="hybridMultilevel"/>
@@ -494,11 +1891,23 @@
   <w:num w:numId="2">
     <w:abstractNumId w:val="0"/>
   </w:num>
+  <w:num w:numId="3">
+    <w:abstractNumId w:val="0"/>
+    <w:lvlOverride w:ilvl="0"/>
+    <w:lvlOverride w:ilvl="1"/>
+    <w:lvlOverride w:ilvl="2"/>
+    <w:lvlOverride w:ilvl="3"/>
+    <w:lvlOverride w:ilvl="4"/>
+    <w:lvlOverride w:ilvl="5"/>
+    <w:lvlOverride w:ilvl="6"/>
+    <w:lvlOverride w:ilvl="7"/>
+    <w:lvlOverride w:ilvl="8"/>
+  </w:num>
 </w:numbering>
 </file>
 
 <file path=word/styles.xml><?xml version="1.0" encoding="utf-8"?>
-<w:styles xmlns:mc="http://schemas.openxmlformats.org/markup-compatibility/2006" xmlns:r="http://schemas.openxmlformats.org/officeDocument/2006/relationships" xmlns:w="http://schemas.openxmlformats.org/wordprocessingml/2006/main" xmlns:w14="http://schemas.microsoft.com/office/word/2010/wordml" xmlns:w15="http://schemas.microsoft.com/office/word/2012/wordml" xmlns:w16cex="http://schemas.microsoft.com/office/word/2018/wordml/cex" xmlns:w16cid="http://schemas.microsoft.com/office/word/2016/wordml/cid" xmlns:w16="http://schemas.microsoft.com/office/word/2018/wordml" xmlns:w16sdtdh="http://schemas.microsoft.com/office/word/2020/wordml/sdtdatahash" xmlns:w16se="http://schemas.microsoft.com/office/word/2015/wordml/symex" mc:Ignorable="w14 w15 w16se w16cid w16 w16cex w16sdtdh">
+<w:styles xmlns:mc="http://schemas.openxmlformats.org/markup-compatibility/2006" xmlns:r="http://schemas.openxmlformats.org/officeDocument/2006/relationships" xmlns:w="http://schemas.openxmlformats.org/wordprocessingml/2006/main" xmlns:w14="http://schemas.microsoft.com/office/word/2010/wordml" xmlns:w15="http://schemas.microsoft.com/office/word/2012/wordml" xmlns:w16se="http://schemas.microsoft.com/office/word/2015/wordml/symex" mc:Ignorable="w14 w15 w16se">
   <w:docDefaults>
     <w:rPrDefault>
       <w:rPr>
@@ -514,7 +1923,7 @@
       </w:pPr>
     </w:pPrDefault>
   </w:docDefaults>
-  <w:latentStyles w:defLockedState="0" w:defUIPriority="99" w:defSemiHidden="0" w:defUnhideWhenUsed="0" w:defQFormat="0" w:count="376">
+  <w:latentStyles w:defLockedState="0" w:defUIPriority="99" w:defSemiHidden="0" w:defUnhideWhenUsed="0" w:defQFormat="0" w:count="371">
     <w:lsdException w:name="Normal" w:uiPriority="0" w:qFormat="1"/>
     <w:lsdException w:name="heading 1" w:uiPriority="9" w:qFormat="1"/>
     <w:lsdException w:name="heading 2" w:semiHidden="1" w:uiPriority="9" w:unhideWhenUsed="1" w:qFormat="1"/>
@@ -886,11 +2295,6 @@
     <w:lsdException w:name="List Table 5 Dark Accent 6" w:uiPriority="50"/>
     <w:lsdException w:name="List Table 6 Colorful Accent 6" w:uiPriority="51"/>
     <w:lsdException w:name="List Table 7 Colorful Accent 6" w:uiPriority="52"/>
-    <w:lsdException w:name="Mention" w:semiHidden="1" w:unhideWhenUsed="1"/>
-    <w:lsdException w:name="Smart Hyperlink" w:semiHidden="1" w:unhideWhenUsed="1"/>
-    <w:lsdException w:name="Hashtag" w:semiHidden="1" w:unhideWhenUsed="1"/>
-    <w:lsdException w:name="Unresolved Mention" w:semiHidden="1" w:unhideWhenUsed="1"/>
-    <w:lsdException w:name="Smart Link" w:semiHidden="1" w:unhideWhenUsed="1"/>
   </w:latentStyles>
   <w:style w:type="paragraph" w:default="1" w:styleId="Normal">
     <w:name w:val="Normal"/>

</xml_diff>

<commit_message>
add log into worklog
</commit_message>
<xml_diff>
--- a/Work Log.docx
+++ b/Work Log.docx
@@ -417,8 +417,6 @@
         </w:rPr>
         <w:t>.</w:t>
       </w:r>
-      <w:bookmarkStart w:id="0" w:name="_GoBack"/>
-      <w:bookmarkEnd w:id="0"/>
     </w:p>
     <w:p>
       <w:pPr>
@@ -1634,6 +1632,8 @@
         </w:rPr>
         <w:t>cách</w:t>
       </w:r>
+      <w:bookmarkStart w:id="0" w:name="_GoBack"/>
+      <w:bookmarkEnd w:id="0"/>
       <w:proofErr w:type="spellEnd"/>
     </w:p>
     <w:p>
@@ -1641,13 +1641,967 @@
         <w:tabs>
           <w:tab w:val="left" w:pos="864"/>
         </w:tabs>
-        <w:ind w:left="360"/>
-        <w:rPr>
-          <w:rFonts w:ascii="Arial" w:hAnsi="Arial" w:cs="Arial"/>
-          <w:sz w:val="26"/>
-          <w:szCs w:val="26"/>
-        </w:rPr>
-      </w:pPr>
+        <w:rPr>
+          <w:rFonts w:ascii="Arial" w:hAnsi="Arial" w:cs="Arial"/>
+          <w:sz w:val="26"/>
+          <w:szCs w:val="26"/>
+        </w:rPr>
+      </w:pPr>
+      <w:r>
+        <w:rPr>
+          <w:rFonts w:ascii="Arial" w:hAnsi="Arial" w:cs="Arial"/>
+          <w:sz w:val="26"/>
+          <w:szCs w:val="26"/>
+        </w:rPr>
+        <w:t>6:30 PM</w:t>
+      </w:r>
+      <w:r>
+        <w:rPr>
+          <w:rFonts w:ascii="Arial" w:hAnsi="Arial" w:cs="Arial"/>
+          <w:sz w:val="26"/>
+          <w:szCs w:val="26"/>
+        </w:rPr>
+        <w:t xml:space="preserve"> 27/04</w:t>
+      </w:r>
+      <w:r>
+        <w:rPr>
+          <w:rFonts w:ascii="Arial" w:hAnsi="Arial" w:cs="Arial"/>
+          <w:sz w:val="26"/>
+          <w:szCs w:val="26"/>
+        </w:rPr>
+        <w:t xml:space="preserve"> </w:t>
+      </w:r>
+      <w:r>
+        <w:rPr>
+          <w:rFonts w:ascii="Arial" w:hAnsi="Arial" w:cs="Arial"/>
+          <w:sz w:val="26"/>
+          <w:szCs w:val="26"/>
+        </w:rPr>
+        <w:t>–</w:t>
+      </w:r>
+      <w:r>
+        <w:rPr>
+          <w:rFonts w:ascii="Arial" w:hAnsi="Arial" w:cs="Arial"/>
+          <w:sz w:val="26"/>
+          <w:szCs w:val="26"/>
+        </w:rPr>
+        <w:t xml:space="preserve"> Đình</w:t>
+      </w:r>
+    </w:p>
+    <w:p>
+      <w:pPr>
+        <w:pStyle w:val="ListParagraph"/>
+        <w:numPr>
+          <w:ilvl w:val="0"/>
+          <w:numId w:val="3"/>
+        </w:numPr>
+        <w:tabs>
+          <w:tab w:val="left" w:pos="864"/>
+        </w:tabs>
+        <w:rPr>
+          <w:rFonts w:ascii="Arial" w:hAnsi="Arial" w:cs="Arial"/>
+          <w:sz w:val="26"/>
+          <w:szCs w:val="26"/>
+        </w:rPr>
+      </w:pPr>
+      <w:proofErr w:type="spellStart"/>
+      <w:r>
+        <w:rPr>
+          <w:rFonts w:ascii="Arial" w:hAnsi="Arial" w:cs="Arial"/>
+          <w:sz w:val="26"/>
+          <w:szCs w:val="26"/>
+        </w:rPr>
+        <w:t>Hoàn</w:t>
+      </w:r>
+      <w:proofErr w:type="spellEnd"/>
+      <w:r>
+        <w:rPr>
+          <w:rFonts w:ascii="Arial" w:hAnsi="Arial" w:cs="Arial"/>
+          <w:sz w:val="26"/>
+          <w:szCs w:val="26"/>
+        </w:rPr>
+        <w:t xml:space="preserve"> </w:t>
+      </w:r>
+      <w:proofErr w:type="spellStart"/>
+      <w:r>
+        <w:rPr>
+          <w:rFonts w:ascii="Arial" w:hAnsi="Arial" w:cs="Arial"/>
+          <w:sz w:val="26"/>
+          <w:szCs w:val="26"/>
+        </w:rPr>
+        <w:t>thành</w:t>
+      </w:r>
+      <w:proofErr w:type="spellEnd"/>
+      <w:r>
+        <w:rPr>
+          <w:rFonts w:ascii="Arial" w:hAnsi="Arial" w:cs="Arial"/>
+          <w:sz w:val="26"/>
+          <w:szCs w:val="26"/>
+        </w:rPr>
+        <w:t xml:space="preserve"> </w:t>
+      </w:r>
+      <w:proofErr w:type="spellStart"/>
+      <w:r>
+        <w:rPr>
+          <w:rFonts w:ascii="Arial" w:hAnsi="Arial" w:cs="Arial"/>
+          <w:sz w:val="26"/>
+          <w:szCs w:val="26"/>
+        </w:rPr>
+        <w:t>chức</w:t>
+      </w:r>
+      <w:proofErr w:type="spellEnd"/>
+      <w:r>
+        <w:rPr>
+          <w:rFonts w:ascii="Arial" w:hAnsi="Arial" w:cs="Arial"/>
+          <w:sz w:val="26"/>
+          <w:szCs w:val="26"/>
+        </w:rPr>
+        <w:t xml:space="preserve"> </w:t>
+      </w:r>
+      <w:proofErr w:type="spellStart"/>
+      <w:r>
+        <w:rPr>
+          <w:rFonts w:ascii="Arial" w:hAnsi="Arial" w:cs="Arial"/>
+          <w:sz w:val="26"/>
+          <w:szCs w:val="26"/>
+        </w:rPr>
+        <w:t>năng</w:t>
+      </w:r>
+      <w:proofErr w:type="spellEnd"/>
+      <w:r>
+        <w:rPr>
+          <w:rFonts w:ascii="Arial" w:hAnsi="Arial" w:cs="Arial"/>
+          <w:sz w:val="26"/>
+          <w:szCs w:val="26"/>
+        </w:rPr>
+        <w:t xml:space="preserve"> </w:t>
+      </w:r>
+      <w:proofErr w:type="spellStart"/>
+      <w:r>
+        <w:rPr>
+          <w:rFonts w:ascii="Arial" w:hAnsi="Arial" w:cs="Arial"/>
+          <w:sz w:val="26"/>
+          <w:szCs w:val="26"/>
+        </w:rPr>
+        <w:t>thêm</w:t>
+      </w:r>
+      <w:proofErr w:type="spellEnd"/>
+      <w:r>
+        <w:rPr>
+          <w:rFonts w:ascii="Arial" w:hAnsi="Arial" w:cs="Arial"/>
+          <w:sz w:val="26"/>
+          <w:szCs w:val="26"/>
+        </w:rPr>
+        <w:t xml:space="preserve"> </w:t>
+      </w:r>
+      <w:proofErr w:type="spellStart"/>
+      <w:r>
+        <w:rPr>
+          <w:rFonts w:ascii="Arial" w:hAnsi="Arial" w:cs="Arial"/>
+          <w:sz w:val="26"/>
+          <w:szCs w:val="26"/>
+        </w:rPr>
+        <w:t>sản</w:t>
+      </w:r>
+      <w:proofErr w:type="spellEnd"/>
+      <w:r>
+        <w:rPr>
+          <w:rFonts w:ascii="Arial" w:hAnsi="Arial" w:cs="Arial"/>
+          <w:sz w:val="26"/>
+          <w:szCs w:val="26"/>
+        </w:rPr>
+        <w:t xml:space="preserve"> </w:t>
+      </w:r>
+      <w:proofErr w:type="spellStart"/>
+      <w:r>
+        <w:rPr>
+          <w:rFonts w:ascii="Arial" w:hAnsi="Arial" w:cs="Arial"/>
+          <w:sz w:val="26"/>
+          <w:szCs w:val="26"/>
+        </w:rPr>
+        <w:t>phẩm</w:t>
+      </w:r>
+      <w:proofErr w:type="spellEnd"/>
+      <w:r>
+        <w:rPr>
+          <w:rFonts w:ascii="Arial" w:hAnsi="Arial" w:cs="Arial"/>
+          <w:sz w:val="26"/>
+          <w:szCs w:val="26"/>
+        </w:rPr>
+        <w:t xml:space="preserve"> </w:t>
+      </w:r>
+      <w:proofErr w:type="spellStart"/>
+      <w:r>
+        <w:rPr>
+          <w:rFonts w:ascii="Arial" w:hAnsi="Arial" w:cs="Arial"/>
+          <w:sz w:val="26"/>
+          <w:szCs w:val="26"/>
+        </w:rPr>
+        <w:t>vào</w:t>
+      </w:r>
+      <w:proofErr w:type="spellEnd"/>
+      <w:r>
+        <w:rPr>
+          <w:rFonts w:ascii="Arial" w:hAnsi="Arial" w:cs="Arial"/>
+          <w:sz w:val="26"/>
+          <w:szCs w:val="26"/>
+        </w:rPr>
+        <w:t xml:space="preserve"> </w:t>
+      </w:r>
+      <w:proofErr w:type="spellStart"/>
+      <w:r>
+        <w:rPr>
+          <w:rFonts w:ascii="Arial" w:hAnsi="Arial" w:cs="Arial"/>
+          <w:sz w:val="26"/>
+          <w:szCs w:val="26"/>
+        </w:rPr>
+        <w:t>giỏ</w:t>
+      </w:r>
+      <w:proofErr w:type="spellEnd"/>
+      <w:r>
+        <w:rPr>
+          <w:rFonts w:ascii="Arial" w:hAnsi="Arial" w:cs="Arial"/>
+          <w:sz w:val="26"/>
+          <w:szCs w:val="26"/>
+        </w:rPr>
+        <w:t xml:space="preserve"> </w:t>
+      </w:r>
+      <w:proofErr w:type="spellStart"/>
+      <w:r>
+        <w:rPr>
+          <w:rFonts w:ascii="Arial" w:hAnsi="Arial" w:cs="Arial"/>
+          <w:sz w:val="26"/>
+          <w:szCs w:val="26"/>
+        </w:rPr>
+        <w:t>hàng</w:t>
+      </w:r>
+      <w:proofErr w:type="spellEnd"/>
+      <w:r>
+        <w:rPr>
+          <w:rFonts w:ascii="Arial" w:hAnsi="Arial" w:cs="Arial"/>
+          <w:sz w:val="26"/>
+          <w:szCs w:val="26"/>
+        </w:rPr>
+        <w:t xml:space="preserve">, </w:t>
+      </w:r>
+      <w:proofErr w:type="spellStart"/>
+      <w:r>
+        <w:rPr>
+          <w:rFonts w:ascii="Arial" w:hAnsi="Arial" w:cs="Arial"/>
+          <w:sz w:val="26"/>
+          <w:szCs w:val="26"/>
+        </w:rPr>
+        <w:t>cập</w:t>
+      </w:r>
+      <w:proofErr w:type="spellEnd"/>
+      <w:r>
+        <w:rPr>
+          <w:rFonts w:ascii="Arial" w:hAnsi="Arial" w:cs="Arial"/>
+          <w:sz w:val="26"/>
+          <w:szCs w:val="26"/>
+        </w:rPr>
+        <w:t xml:space="preserve"> </w:t>
+      </w:r>
+      <w:proofErr w:type="spellStart"/>
+      <w:r>
+        <w:rPr>
+          <w:rFonts w:ascii="Arial" w:hAnsi="Arial" w:cs="Arial"/>
+          <w:sz w:val="26"/>
+          <w:szCs w:val="26"/>
+        </w:rPr>
+        <w:t>nhật</w:t>
+      </w:r>
+      <w:proofErr w:type="spellEnd"/>
+      <w:r>
+        <w:rPr>
+          <w:rFonts w:ascii="Arial" w:hAnsi="Arial" w:cs="Arial"/>
+          <w:sz w:val="26"/>
+          <w:szCs w:val="26"/>
+        </w:rPr>
+        <w:t xml:space="preserve"> </w:t>
+      </w:r>
+      <w:proofErr w:type="spellStart"/>
+      <w:r>
+        <w:rPr>
+          <w:rFonts w:ascii="Arial" w:hAnsi="Arial" w:cs="Arial"/>
+          <w:sz w:val="26"/>
+          <w:szCs w:val="26"/>
+        </w:rPr>
+        <w:t>số</w:t>
+      </w:r>
+      <w:proofErr w:type="spellEnd"/>
+      <w:r>
+        <w:rPr>
+          <w:rFonts w:ascii="Arial" w:hAnsi="Arial" w:cs="Arial"/>
+          <w:sz w:val="26"/>
+          <w:szCs w:val="26"/>
+        </w:rPr>
+        <w:t xml:space="preserve"> </w:t>
+      </w:r>
+      <w:proofErr w:type="spellStart"/>
+      <w:r>
+        <w:rPr>
+          <w:rFonts w:ascii="Arial" w:hAnsi="Arial" w:cs="Arial"/>
+          <w:sz w:val="26"/>
+          <w:szCs w:val="26"/>
+        </w:rPr>
+        <w:t>hiển</w:t>
+      </w:r>
+      <w:proofErr w:type="spellEnd"/>
+      <w:r>
+        <w:rPr>
+          <w:rFonts w:ascii="Arial" w:hAnsi="Arial" w:cs="Arial"/>
+          <w:sz w:val="26"/>
+          <w:szCs w:val="26"/>
+        </w:rPr>
+        <w:t xml:space="preserve"> </w:t>
+      </w:r>
+      <w:proofErr w:type="spellStart"/>
+      <w:r>
+        <w:rPr>
+          <w:rFonts w:ascii="Arial" w:hAnsi="Arial" w:cs="Arial"/>
+          <w:sz w:val="26"/>
+          <w:szCs w:val="26"/>
+        </w:rPr>
+        <w:t>thị</w:t>
+      </w:r>
+      <w:proofErr w:type="spellEnd"/>
+      <w:r>
+        <w:rPr>
+          <w:rFonts w:ascii="Arial" w:hAnsi="Arial" w:cs="Arial"/>
+          <w:sz w:val="26"/>
+          <w:szCs w:val="26"/>
+        </w:rPr>
+        <w:t xml:space="preserve"> </w:t>
+      </w:r>
+      <w:proofErr w:type="spellStart"/>
+      <w:r>
+        <w:rPr>
+          <w:rFonts w:ascii="Arial" w:hAnsi="Arial" w:cs="Arial"/>
+          <w:sz w:val="26"/>
+          <w:szCs w:val="26"/>
+        </w:rPr>
+        <w:t>trên</w:t>
+      </w:r>
+      <w:proofErr w:type="spellEnd"/>
+      <w:r>
+        <w:rPr>
+          <w:rFonts w:ascii="Arial" w:hAnsi="Arial" w:cs="Arial"/>
+          <w:sz w:val="26"/>
+          <w:szCs w:val="26"/>
+        </w:rPr>
+        <w:t xml:space="preserve"> </w:t>
+      </w:r>
+      <w:proofErr w:type="spellStart"/>
+      <w:r>
+        <w:rPr>
+          <w:rFonts w:ascii="Arial" w:hAnsi="Arial" w:cs="Arial"/>
+          <w:sz w:val="26"/>
+          <w:szCs w:val="26"/>
+        </w:rPr>
+        <w:t>giỏ</w:t>
+      </w:r>
+      <w:proofErr w:type="spellEnd"/>
+      <w:r>
+        <w:rPr>
+          <w:rFonts w:ascii="Arial" w:hAnsi="Arial" w:cs="Arial"/>
+          <w:sz w:val="26"/>
+          <w:szCs w:val="26"/>
+        </w:rPr>
+        <w:t xml:space="preserve"> </w:t>
+      </w:r>
+      <w:proofErr w:type="spellStart"/>
+      <w:r>
+        <w:rPr>
+          <w:rFonts w:ascii="Arial" w:hAnsi="Arial" w:cs="Arial"/>
+          <w:sz w:val="26"/>
+          <w:szCs w:val="26"/>
+        </w:rPr>
+        <w:t>và</w:t>
+      </w:r>
+      <w:proofErr w:type="spellEnd"/>
+      <w:r>
+        <w:rPr>
+          <w:rFonts w:ascii="Arial" w:hAnsi="Arial" w:cs="Arial"/>
+          <w:sz w:val="26"/>
+          <w:szCs w:val="26"/>
+        </w:rPr>
+        <w:t xml:space="preserve"> </w:t>
+      </w:r>
+      <w:proofErr w:type="spellStart"/>
+      <w:r>
+        <w:rPr>
+          <w:rFonts w:ascii="Arial" w:hAnsi="Arial" w:cs="Arial"/>
+          <w:sz w:val="26"/>
+          <w:szCs w:val="26"/>
+        </w:rPr>
+        <w:t>hiển</w:t>
+      </w:r>
+      <w:proofErr w:type="spellEnd"/>
+      <w:r>
+        <w:rPr>
+          <w:rFonts w:ascii="Arial" w:hAnsi="Arial" w:cs="Arial"/>
+          <w:sz w:val="26"/>
+          <w:szCs w:val="26"/>
+        </w:rPr>
+        <w:t xml:space="preserve"> </w:t>
+      </w:r>
+      <w:proofErr w:type="spellStart"/>
+      <w:r>
+        <w:rPr>
+          <w:rFonts w:ascii="Arial" w:hAnsi="Arial" w:cs="Arial"/>
+          <w:sz w:val="26"/>
+          <w:szCs w:val="26"/>
+        </w:rPr>
+        <w:t>thị</w:t>
+      </w:r>
+      <w:proofErr w:type="spellEnd"/>
+      <w:r>
+        <w:rPr>
+          <w:rFonts w:ascii="Arial" w:hAnsi="Arial" w:cs="Arial"/>
+          <w:sz w:val="26"/>
+          <w:szCs w:val="26"/>
+        </w:rPr>
+        <w:t xml:space="preserve"> </w:t>
+      </w:r>
+      <w:proofErr w:type="spellStart"/>
+      <w:r>
+        <w:rPr>
+          <w:rFonts w:ascii="Arial" w:hAnsi="Arial" w:cs="Arial"/>
+          <w:sz w:val="26"/>
+          <w:szCs w:val="26"/>
+        </w:rPr>
+        <w:t>các</w:t>
+      </w:r>
+      <w:proofErr w:type="spellEnd"/>
+      <w:r>
+        <w:rPr>
+          <w:rFonts w:ascii="Arial" w:hAnsi="Arial" w:cs="Arial"/>
+          <w:sz w:val="26"/>
+          <w:szCs w:val="26"/>
+        </w:rPr>
+        <w:t xml:space="preserve"> </w:t>
+      </w:r>
+      <w:proofErr w:type="spellStart"/>
+      <w:r>
+        <w:rPr>
+          <w:rFonts w:ascii="Arial" w:hAnsi="Arial" w:cs="Arial"/>
+          <w:sz w:val="26"/>
+          <w:szCs w:val="26"/>
+        </w:rPr>
+        <w:t>sản</w:t>
+      </w:r>
+      <w:proofErr w:type="spellEnd"/>
+      <w:r>
+        <w:rPr>
+          <w:rFonts w:ascii="Arial" w:hAnsi="Arial" w:cs="Arial"/>
+          <w:sz w:val="26"/>
+          <w:szCs w:val="26"/>
+        </w:rPr>
+        <w:t xml:space="preserve"> </w:t>
+      </w:r>
+      <w:proofErr w:type="spellStart"/>
+      <w:r>
+        <w:rPr>
+          <w:rFonts w:ascii="Arial" w:hAnsi="Arial" w:cs="Arial"/>
+          <w:sz w:val="26"/>
+          <w:szCs w:val="26"/>
+        </w:rPr>
+        <w:t>phẩm</w:t>
+      </w:r>
+      <w:proofErr w:type="spellEnd"/>
+      <w:r>
+        <w:rPr>
+          <w:rFonts w:ascii="Arial" w:hAnsi="Arial" w:cs="Arial"/>
+          <w:sz w:val="26"/>
+          <w:szCs w:val="26"/>
+        </w:rPr>
+        <w:t xml:space="preserve"> </w:t>
+      </w:r>
+      <w:proofErr w:type="spellStart"/>
+      <w:r>
+        <w:rPr>
+          <w:rFonts w:ascii="Arial" w:hAnsi="Arial" w:cs="Arial"/>
+          <w:sz w:val="26"/>
+          <w:szCs w:val="26"/>
+        </w:rPr>
+        <w:t>đã</w:t>
+      </w:r>
+      <w:proofErr w:type="spellEnd"/>
+      <w:r>
+        <w:rPr>
+          <w:rFonts w:ascii="Arial" w:hAnsi="Arial" w:cs="Arial"/>
+          <w:sz w:val="26"/>
+          <w:szCs w:val="26"/>
+        </w:rPr>
+        <w:t xml:space="preserve"> </w:t>
+      </w:r>
+      <w:proofErr w:type="spellStart"/>
+      <w:r>
+        <w:rPr>
+          <w:rFonts w:ascii="Arial" w:hAnsi="Arial" w:cs="Arial"/>
+          <w:sz w:val="26"/>
+          <w:szCs w:val="26"/>
+        </w:rPr>
+        <w:t>thêm</w:t>
+      </w:r>
+      <w:proofErr w:type="spellEnd"/>
+      <w:r>
+        <w:rPr>
+          <w:rFonts w:ascii="Arial" w:hAnsi="Arial" w:cs="Arial"/>
+          <w:sz w:val="26"/>
+          <w:szCs w:val="26"/>
+        </w:rPr>
+        <w:t xml:space="preserve"> </w:t>
+      </w:r>
+      <w:proofErr w:type="spellStart"/>
+      <w:r>
+        <w:rPr>
+          <w:rFonts w:ascii="Arial" w:hAnsi="Arial" w:cs="Arial"/>
+          <w:sz w:val="26"/>
+          <w:szCs w:val="26"/>
+        </w:rPr>
+        <w:t>bằng</w:t>
+      </w:r>
+      <w:proofErr w:type="spellEnd"/>
+      <w:r>
+        <w:rPr>
+          <w:rFonts w:ascii="Arial" w:hAnsi="Arial" w:cs="Arial"/>
+          <w:sz w:val="26"/>
+          <w:szCs w:val="26"/>
+        </w:rPr>
+        <w:t xml:space="preserve"> ajax</w:t>
+      </w:r>
+      <w:r>
+        <w:rPr>
+          <w:rFonts w:ascii="Arial" w:hAnsi="Arial" w:cs="Arial"/>
+          <w:sz w:val="26"/>
+          <w:szCs w:val="26"/>
+        </w:rPr>
+        <w:t xml:space="preserve"> </w:t>
+      </w:r>
+      <w:proofErr w:type="spellStart"/>
+      <w:r>
+        <w:rPr>
+          <w:rFonts w:ascii="Arial" w:hAnsi="Arial" w:cs="Arial"/>
+          <w:sz w:val="26"/>
+          <w:szCs w:val="26"/>
+        </w:rPr>
+        <w:t>vào</w:t>
+      </w:r>
+      <w:proofErr w:type="spellEnd"/>
+      <w:r>
+        <w:rPr>
+          <w:rFonts w:ascii="Arial" w:hAnsi="Arial" w:cs="Arial"/>
+          <w:sz w:val="26"/>
+          <w:szCs w:val="26"/>
+        </w:rPr>
+        <w:t xml:space="preserve"> bar </w:t>
+      </w:r>
+      <w:proofErr w:type="spellStart"/>
+      <w:r>
+        <w:rPr>
+          <w:rFonts w:ascii="Arial" w:hAnsi="Arial" w:cs="Arial"/>
+          <w:sz w:val="26"/>
+          <w:szCs w:val="26"/>
+        </w:rPr>
+        <w:t>khi</w:t>
+      </w:r>
+      <w:proofErr w:type="spellEnd"/>
+      <w:r>
+        <w:rPr>
+          <w:rFonts w:ascii="Arial" w:hAnsi="Arial" w:cs="Arial"/>
+          <w:sz w:val="26"/>
+          <w:szCs w:val="26"/>
+        </w:rPr>
+        <w:t xml:space="preserve"> click </w:t>
+      </w:r>
+      <w:proofErr w:type="spellStart"/>
+      <w:r>
+        <w:rPr>
+          <w:rFonts w:ascii="Arial" w:hAnsi="Arial" w:cs="Arial"/>
+          <w:sz w:val="26"/>
+          <w:szCs w:val="26"/>
+        </w:rPr>
+        <w:t>vào</w:t>
+      </w:r>
+      <w:proofErr w:type="spellEnd"/>
+      <w:r>
+        <w:rPr>
+          <w:rFonts w:ascii="Arial" w:hAnsi="Arial" w:cs="Arial"/>
+          <w:sz w:val="26"/>
+          <w:szCs w:val="26"/>
+        </w:rPr>
+        <w:t xml:space="preserve"> </w:t>
+      </w:r>
+      <w:proofErr w:type="spellStart"/>
+      <w:r>
+        <w:rPr>
+          <w:rFonts w:ascii="Arial" w:hAnsi="Arial" w:cs="Arial"/>
+          <w:sz w:val="26"/>
+          <w:szCs w:val="26"/>
+        </w:rPr>
+        <w:t>giỏ</w:t>
+      </w:r>
+      <w:proofErr w:type="spellEnd"/>
+      <w:r>
+        <w:rPr>
+          <w:rFonts w:ascii="Arial" w:hAnsi="Arial" w:cs="Arial"/>
+          <w:sz w:val="26"/>
+          <w:szCs w:val="26"/>
+        </w:rPr>
+        <w:t xml:space="preserve"> </w:t>
+      </w:r>
+      <w:proofErr w:type="spellStart"/>
+      <w:r>
+        <w:rPr>
+          <w:rFonts w:ascii="Arial" w:hAnsi="Arial" w:cs="Arial"/>
+          <w:sz w:val="26"/>
+          <w:szCs w:val="26"/>
+        </w:rPr>
+        <w:t>hàng</w:t>
+      </w:r>
+      <w:proofErr w:type="spellEnd"/>
+      <w:r>
+        <w:rPr>
+          <w:rFonts w:ascii="Arial" w:hAnsi="Arial" w:cs="Arial"/>
+          <w:sz w:val="26"/>
+          <w:szCs w:val="26"/>
+        </w:rPr>
+        <w:t>.</w:t>
+      </w:r>
+    </w:p>
+    <w:p>
+      <w:pPr>
+        <w:pStyle w:val="ListParagraph"/>
+        <w:numPr>
+          <w:ilvl w:val="0"/>
+          <w:numId w:val="3"/>
+        </w:numPr>
+        <w:tabs>
+          <w:tab w:val="left" w:pos="864"/>
+        </w:tabs>
+        <w:rPr>
+          <w:rFonts w:ascii="Arial" w:hAnsi="Arial" w:cs="Arial"/>
+          <w:sz w:val="26"/>
+          <w:szCs w:val="26"/>
+        </w:rPr>
+      </w:pPr>
+      <w:proofErr w:type="spellStart"/>
+      <w:r>
+        <w:rPr>
+          <w:rFonts w:ascii="Arial" w:hAnsi="Arial" w:cs="Arial"/>
+          <w:sz w:val="26"/>
+          <w:szCs w:val="26"/>
+        </w:rPr>
+        <w:t>Đã</w:t>
+      </w:r>
+      <w:proofErr w:type="spellEnd"/>
+      <w:r>
+        <w:rPr>
+          <w:rFonts w:ascii="Arial" w:hAnsi="Arial" w:cs="Arial"/>
+          <w:sz w:val="26"/>
+          <w:szCs w:val="26"/>
+        </w:rPr>
+        <w:t xml:space="preserve"> </w:t>
+      </w:r>
+      <w:proofErr w:type="spellStart"/>
+      <w:r>
+        <w:rPr>
+          <w:rFonts w:ascii="Arial" w:hAnsi="Arial" w:cs="Arial"/>
+          <w:sz w:val="26"/>
+          <w:szCs w:val="26"/>
+        </w:rPr>
+        <w:t>chỉnh</w:t>
+      </w:r>
+      <w:proofErr w:type="spellEnd"/>
+      <w:r>
+        <w:rPr>
+          <w:rFonts w:ascii="Arial" w:hAnsi="Arial" w:cs="Arial"/>
+          <w:sz w:val="26"/>
+          <w:szCs w:val="26"/>
+        </w:rPr>
+        <w:t xml:space="preserve"> </w:t>
+      </w:r>
+      <w:proofErr w:type="spellStart"/>
+      <w:r>
+        <w:rPr>
+          <w:rFonts w:ascii="Arial" w:hAnsi="Arial" w:cs="Arial"/>
+          <w:sz w:val="26"/>
+          <w:szCs w:val="26"/>
+        </w:rPr>
+        <w:t>sửa</w:t>
+      </w:r>
+      <w:proofErr w:type="spellEnd"/>
+      <w:r>
+        <w:rPr>
+          <w:rFonts w:ascii="Arial" w:hAnsi="Arial" w:cs="Arial"/>
+          <w:sz w:val="26"/>
+          <w:szCs w:val="26"/>
+        </w:rPr>
+        <w:t xml:space="preserve"> </w:t>
+      </w:r>
+      <w:proofErr w:type="spellStart"/>
+      <w:r>
+        <w:rPr>
+          <w:rFonts w:ascii="Arial" w:hAnsi="Arial" w:cs="Arial"/>
+          <w:sz w:val="26"/>
+          <w:szCs w:val="26"/>
+        </w:rPr>
+        <w:t>hiển</w:t>
+      </w:r>
+      <w:proofErr w:type="spellEnd"/>
+      <w:r>
+        <w:rPr>
+          <w:rFonts w:ascii="Arial" w:hAnsi="Arial" w:cs="Arial"/>
+          <w:sz w:val="26"/>
+          <w:szCs w:val="26"/>
+        </w:rPr>
+        <w:t xml:space="preserve"> </w:t>
+      </w:r>
+      <w:proofErr w:type="spellStart"/>
+      <w:r>
+        <w:rPr>
+          <w:rFonts w:ascii="Arial" w:hAnsi="Arial" w:cs="Arial"/>
+          <w:sz w:val="26"/>
+          <w:szCs w:val="26"/>
+        </w:rPr>
+        <w:t>thị</w:t>
+      </w:r>
+      <w:proofErr w:type="spellEnd"/>
+      <w:r>
+        <w:rPr>
+          <w:rFonts w:ascii="Arial" w:hAnsi="Arial" w:cs="Arial"/>
+          <w:sz w:val="26"/>
+          <w:szCs w:val="26"/>
+        </w:rPr>
+        <w:t xml:space="preserve"> </w:t>
+      </w:r>
+      <w:proofErr w:type="spellStart"/>
+      <w:r>
+        <w:rPr>
+          <w:rFonts w:ascii="Arial" w:hAnsi="Arial" w:cs="Arial"/>
+          <w:sz w:val="26"/>
+          <w:szCs w:val="26"/>
+        </w:rPr>
+        <w:t>giá</w:t>
+      </w:r>
+      <w:proofErr w:type="spellEnd"/>
+      <w:r>
+        <w:rPr>
+          <w:rFonts w:ascii="Arial" w:hAnsi="Arial" w:cs="Arial"/>
+          <w:sz w:val="26"/>
+          <w:szCs w:val="26"/>
+        </w:rPr>
+        <w:t xml:space="preserve"> </w:t>
+      </w:r>
+      <w:proofErr w:type="spellStart"/>
+      <w:r>
+        <w:rPr>
+          <w:rFonts w:ascii="Arial" w:hAnsi="Arial" w:cs="Arial"/>
+          <w:sz w:val="26"/>
+          <w:szCs w:val="26"/>
+        </w:rPr>
+        <w:t>của</w:t>
+      </w:r>
+      <w:proofErr w:type="spellEnd"/>
+      <w:r>
+        <w:rPr>
+          <w:rFonts w:ascii="Arial" w:hAnsi="Arial" w:cs="Arial"/>
+          <w:sz w:val="26"/>
+          <w:szCs w:val="26"/>
+        </w:rPr>
+        <w:t xml:space="preserve"> </w:t>
+      </w:r>
+      <w:proofErr w:type="spellStart"/>
+      <w:r>
+        <w:rPr>
+          <w:rFonts w:ascii="Arial" w:hAnsi="Arial" w:cs="Arial"/>
+          <w:sz w:val="26"/>
+          <w:szCs w:val="26"/>
+        </w:rPr>
+        <w:t>sản</w:t>
+      </w:r>
+      <w:proofErr w:type="spellEnd"/>
+      <w:r>
+        <w:rPr>
+          <w:rFonts w:ascii="Arial" w:hAnsi="Arial" w:cs="Arial"/>
+          <w:sz w:val="26"/>
+          <w:szCs w:val="26"/>
+        </w:rPr>
+        <w:t xml:space="preserve"> </w:t>
+      </w:r>
+      <w:proofErr w:type="spellStart"/>
+      <w:r>
+        <w:rPr>
+          <w:rFonts w:ascii="Arial" w:hAnsi="Arial" w:cs="Arial"/>
+          <w:sz w:val="26"/>
+          <w:szCs w:val="26"/>
+        </w:rPr>
+        <w:t>phẩm</w:t>
+      </w:r>
+      <w:proofErr w:type="spellEnd"/>
+      <w:r>
+        <w:rPr>
+          <w:rFonts w:ascii="Arial" w:hAnsi="Arial" w:cs="Arial"/>
+          <w:sz w:val="26"/>
+          <w:szCs w:val="26"/>
+        </w:rPr>
+        <w:t xml:space="preserve"> </w:t>
+      </w:r>
+      <w:proofErr w:type="spellStart"/>
+      <w:r>
+        <w:rPr>
+          <w:rFonts w:ascii="Arial" w:hAnsi="Arial" w:cs="Arial"/>
+          <w:sz w:val="26"/>
+          <w:szCs w:val="26"/>
+        </w:rPr>
+        <w:t>theo</w:t>
+      </w:r>
+      <w:proofErr w:type="spellEnd"/>
+      <w:r>
+        <w:rPr>
+          <w:rFonts w:ascii="Arial" w:hAnsi="Arial" w:cs="Arial"/>
+          <w:sz w:val="26"/>
+          <w:szCs w:val="26"/>
+        </w:rPr>
+        <w:t xml:space="preserve"> </w:t>
+      </w:r>
+      <w:proofErr w:type="spellStart"/>
+      <w:r>
+        <w:rPr>
+          <w:rFonts w:ascii="Arial" w:hAnsi="Arial" w:cs="Arial"/>
+          <w:sz w:val="26"/>
+          <w:szCs w:val="26"/>
+        </w:rPr>
+        <w:t>định</w:t>
+      </w:r>
+      <w:proofErr w:type="spellEnd"/>
+      <w:r>
+        <w:rPr>
+          <w:rFonts w:ascii="Arial" w:hAnsi="Arial" w:cs="Arial"/>
+          <w:sz w:val="26"/>
+          <w:szCs w:val="26"/>
+        </w:rPr>
+        <w:t xml:space="preserve"> </w:t>
+      </w:r>
+      <w:proofErr w:type="spellStart"/>
+      <w:r>
+        <w:rPr>
+          <w:rFonts w:ascii="Arial" w:hAnsi="Arial" w:cs="Arial"/>
+          <w:sz w:val="26"/>
+          <w:szCs w:val="26"/>
+        </w:rPr>
+        <w:t>dạng</w:t>
+      </w:r>
+      <w:proofErr w:type="spellEnd"/>
+      <w:r>
+        <w:rPr>
+          <w:rFonts w:ascii="Arial" w:hAnsi="Arial" w:cs="Arial"/>
+          <w:sz w:val="26"/>
+          <w:szCs w:val="26"/>
+        </w:rPr>
+        <w:t xml:space="preserve"> </w:t>
+      </w:r>
+      <w:proofErr w:type="spellStart"/>
+      <w:r>
+        <w:rPr>
+          <w:rFonts w:ascii="Arial" w:hAnsi="Arial" w:cs="Arial"/>
+          <w:sz w:val="26"/>
+          <w:szCs w:val="26"/>
+        </w:rPr>
+        <w:t>việt</w:t>
+      </w:r>
+      <w:proofErr w:type="spellEnd"/>
+      <w:r>
+        <w:rPr>
+          <w:rFonts w:ascii="Arial" w:hAnsi="Arial" w:cs="Arial"/>
+          <w:sz w:val="26"/>
+          <w:szCs w:val="26"/>
+        </w:rPr>
+        <w:t xml:space="preserve"> </w:t>
+      </w:r>
+      <w:proofErr w:type="spellStart"/>
+      <w:r>
+        <w:rPr>
+          <w:rFonts w:ascii="Arial" w:hAnsi="Arial" w:cs="Arial"/>
+          <w:sz w:val="26"/>
+          <w:szCs w:val="26"/>
+        </w:rPr>
+        <w:t>nam</w:t>
+      </w:r>
+      <w:proofErr w:type="spellEnd"/>
+      <w:r>
+        <w:rPr>
+          <w:rFonts w:ascii="Arial" w:hAnsi="Arial" w:cs="Arial"/>
+          <w:sz w:val="26"/>
+          <w:szCs w:val="26"/>
+        </w:rPr>
+        <w:t xml:space="preserve"> </w:t>
+      </w:r>
+      <w:proofErr w:type="spellStart"/>
+      <w:r>
+        <w:rPr>
+          <w:rFonts w:ascii="Arial" w:hAnsi="Arial" w:cs="Arial"/>
+          <w:sz w:val="26"/>
+          <w:szCs w:val="26"/>
+        </w:rPr>
+        <w:t>đồng</w:t>
+      </w:r>
+      <w:proofErr w:type="spellEnd"/>
+    </w:p>
+    <w:p>
+      <w:pPr>
+        <w:pStyle w:val="ListParagraph"/>
+        <w:numPr>
+          <w:ilvl w:val="0"/>
+          <w:numId w:val="3"/>
+        </w:numPr>
+        <w:tabs>
+          <w:tab w:val="left" w:pos="864"/>
+        </w:tabs>
+        <w:rPr>
+          <w:rFonts w:ascii="Arial" w:hAnsi="Arial" w:cs="Arial"/>
+          <w:sz w:val="26"/>
+          <w:szCs w:val="26"/>
+        </w:rPr>
+      </w:pPr>
+      <w:r>
+        <w:rPr>
+          <w:rFonts w:ascii="Arial" w:hAnsi="Arial" w:cs="Arial"/>
+          <w:sz w:val="26"/>
+          <w:szCs w:val="26"/>
+        </w:rPr>
+        <w:t xml:space="preserve">Toast </w:t>
+      </w:r>
+      <w:proofErr w:type="spellStart"/>
+      <w:r>
+        <w:rPr>
+          <w:rFonts w:ascii="Arial" w:hAnsi="Arial" w:cs="Arial"/>
+          <w:sz w:val="26"/>
+          <w:szCs w:val="26"/>
+        </w:rPr>
+        <w:t>chưa</w:t>
+      </w:r>
+      <w:proofErr w:type="spellEnd"/>
+      <w:r>
+        <w:rPr>
+          <w:rFonts w:ascii="Arial" w:hAnsi="Arial" w:cs="Arial"/>
+          <w:sz w:val="26"/>
+          <w:szCs w:val="26"/>
+        </w:rPr>
+        <w:t xml:space="preserve"> </w:t>
+      </w:r>
+      <w:proofErr w:type="spellStart"/>
+      <w:r>
+        <w:rPr>
+          <w:rFonts w:ascii="Arial" w:hAnsi="Arial" w:cs="Arial"/>
+          <w:sz w:val="26"/>
+          <w:szCs w:val="26"/>
+        </w:rPr>
+        <w:t>sửa</w:t>
+      </w:r>
+      <w:proofErr w:type="spellEnd"/>
     </w:p>
     <w:sectPr>
       <w:pgSz w:w="12240" w:h="15840"/>
@@ -1893,15 +2847,6 @@
   </w:num>
   <w:num w:numId="3">
     <w:abstractNumId w:val="0"/>
-    <w:lvlOverride w:ilvl="0"/>
-    <w:lvlOverride w:ilvl="1"/>
-    <w:lvlOverride w:ilvl="2"/>
-    <w:lvlOverride w:ilvl="3"/>
-    <w:lvlOverride w:ilvl="4"/>
-    <w:lvlOverride w:ilvl="5"/>
-    <w:lvlOverride w:ilvl="6"/>
-    <w:lvlOverride w:ilvl="7"/>
-    <w:lvlOverride w:ilvl="8"/>
   </w:num>
 </w:numbering>
 </file>

</xml_diff>

<commit_message>
add cart views & using ajax update amount product in cart, add log to worklog
</commit_message>
<xml_diff>
--- a/Work Log.docx
+++ b/Work Log.docx
@@ -1632,8 +1632,6 @@
         </w:rPr>
         <w:t>cách</w:t>
       </w:r>
-      <w:bookmarkStart w:id="0" w:name="_GoBack"/>
-      <w:bookmarkEnd w:id="0"/>
       <w:proofErr w:type="spellEnd"/>
     </w:p>
     <w:p>
@@ -1669,23 +1667,7 @@
           <w:sz w:val="26"/>
           <w:szCs w:val="26"/>
         </w:rPr>
-        <w:t xml:space="preserve"> </w:t>
-      </w:r>
-      <w:r>
-        <w:rPr>
-          <w:rFonts w:ascii="Arial" w:hAnsi="Arial" w:cs="Arial"/>
-          <w:sz w:val="26"/>
-          <w:szCs w:val="26"/>
-        </w:rPr>
-        <w:t>–</w:t>
-      </w:r>
-      <w:r>
-        <w:rPr>
-          <w:rFonts w:ascii="Arial" w:hAnsi="Arial" w:cs="Arial"/>
-          <w:sz w:val="26"/>
-          <w:szCs w:val="26"/>
-        </w:rPr>
-        <w:t xml:space="preserve"> Đình</w:t>
+        <w:t xml:space="preserve"> – Đình</w:t>
       </w:r>
     </w:p>
     <w:p>
@@ -2501,25 +2483,7 @@
           <w:sz w:val="26"/>
           <w:szCs w:val="26"/>
         </w:rPr>
-        <w:t xml:space="preserve"> </w:t>
-      </w:r>
-      <w:proofErr w:type="spellStart"/>
-      <w:r>
-        <w:rPr>
-          <w:rFonts w:ascii="Arial" w:hAnsi="Arial" w:cs="Arial"/>
-          <w:sz w:val="26"/>
-          <w:szCs w:val="26"/>
-        </w:rPr>
-        <w:t>việt</w:t>
-      </w:r>
-      <w:proofErr w:type="spellEnd"/>
-      <w:r>
-        <w:rPr>
-          <w:rFonts w:ascii="Arial" w:hAnsi="Arial" w:cs="Arial"/>
-          <w:sz w:val="26"/>
-          <w:szCs w:val="26"/>
-        </w:rPr>
-        <w:t xml:space="preserve"> </w:t>
+        <w:t xml:space="preserve"> việt </w:t>
       </w:r>
       <w:proofErr w:type="spellStart"/>
       <w:r>
@@ -2602,6 +2566,1174 @@
         <w:t>sửa</w:t>
       </w:r>
       <w:proofErr w:type="spellEnd"/>
+    </w:p>
+    <w:p>
+      <w:pPr>
+        <w:tabs>
+          <w:tab w:val="left" w:pos="864"/>
+        </w:tabs>
+        <w:rPr>
+          <w:rFonts w:ascii="Arial" w:hAnsi="Arial" w:cs="Arial"/>
+          <w:sz w:val="26"/>
+          <w:szCs w:val="26"/>
+        </w:rPr>
+      </w:pPr>
+      <w:r>
+        <w:rPr>
+          <w:rFonts w:ascii="Arial" w:hAnsi="Arial" w:cs="Arial"/>
+          <w:sz w:val="26"/>
+          <w:szCs w:val="26"/>
+        </w:rPr>
+        <w:t>9:30</w:t>
+      </w:r>
+      <w:bookmarkStart w:id="0" w:name="_GoBack"/>
+      <w:bookmarkEnd w:id="0"/>
+      <w:r>
+        <w:rPr>
+          <w:rFonts w:ascii="Arial" w:hAnsi="Arial" w:cs="Arial"/>
+          <w:sz w:val="26"/>
+          <w:szCs w:val="26"/>
+        </w:rPr>
+        <w:t xml:space="preserve"> PM 27/04 – Đình</w:t>
+      </w:r>
+    </w:p>
+    <w:p>
+      <w:pPr>
+        <w:pStyle w:val="ListParagraph"/>
+        <w:numPr>
+          <w:ilvl w:val="0"/>
+          <w:numId w:val="3"/>
+        </w:numPr>
+        <w:tabs>
+          <w:tab w:val="left" w:pos="864"/>
+        </w:tabs>
+        <w:rPr>
+          <w:rFonts w:ascii="Arial" w:hAnsi="Arial" w:cs="Arial"/>
+          <w:sz w:val="26"/>
+          <w:szCs w:val="26"/>
+        </w:rPr>
+      </w:pPr>
+      <w:proofErr w:type="spellStart"/>
+      <w:r>
+        <w:rPr>
+          <w:rFonts w:ascii="Arial" w:hAnsi="Arial" w:cs="Arial"/>
+          <w:sz w:val="26"/>
+          <w:szCs w:val="26"/>
+        </w:rPr>
+        <w:t>Hoàn</w:t>
+      </w:r>
+      <w:proofErr w:type="spellEnd"/>
+      <w:r>
+        <w:rPr>
+          <w:rFonts w:ascii="Arial" w:hAnsi="Arial" w:cs="Arial"/>
+          <w:sz w:val="26"/>
+          <w:szCs w:val="26"/>
+        </w:rPr>
+        <w:t xml:space="preserve"> </w:t>
+      </w:r>
+      <w:proofErr w:type="spellStart"/>
+      <w:r>
+        <w:rPr>
+          <w:rFonts w:ascii="Arial" w:hAnsi="Arial" w:cs="Arial"/>
+          <w:sz w:val="26"/>
+          <w:szCs w:val="26"/>
+        </w:rPr>
+        <w:t>thành</w:t>
+      </w:r>
+      <w:proofErr w:type="spellEnd"/>
+      <w:r>
+        <w:rPr>
+          <w:rFonts w:ascii="Arial" w:hAnsi="Arial" w:cs="Arial"/>
+          <w:sz w:val="26"/>
+          <w:szCs w:val="26"/>
+        </w:rPr>
+        <w:t xml:space="preserve"> 50%</w:t>
+      </w:r>
+      <w:r>
+        <w:rPr>
+          <w:rFonts w:ascii="Arial" w:hAnsi="Arial" w:cs="Arial"/>
+          <w:sz w:val="26"/>
+          <w:szCs w:val="26"/>
+        </w:rPr>
+        <w:t xml:space="preserve"> </w:t>
+      </w:r>
+      <w:proofErr w:type="spellStart"/>
+      <w:r>
+        <w:rPr>
+          <w:rFonts w:ascii="Arial" w:hAnsi="Arial" w:cs="Arial"/>
+          <w:sz w:val="26"/>
+          <w:szCs w:val="26"/>
+        </w:rPr>
+        <w:t>trang</w:t>
+      </w:r>
+      <w:proofErr w:type="spellEnd"/>
+      <w:r>
+        <w:rPr>
+          <w:rFonts w:ascii="Arial" w:hAnsi="Arial" w:cs="Arial"/>
+          <w:sz w:val="26"/>
+          <w:szCs w:val="26"/>
+        </w:rPr>
+        <w:t xml:space="preserve"> chi </w:t>
+      </w:r>
+      <w:proofErr w:type="spellStart"/>
+      <w:r>
+        <w:rPr>
+          <w:rFonts w:ascii="Arial" w:hAnsi="Arial" w:cs="Arial"/>
+          <w:sz w:val="26"/>
+          <w:szCs w:val="26"/>
+        </w:rPr>
+        <w:t>tiết</w:t>
+      </w:r>
+      <w:proofErr w:type="spellEnd"/>
+      <w:r>
+        <w:rPr>
+          <w:rFonts w:ascii="Arial" w:hAnsi="Arial" w:cs="Arial"/>
+          <w:sz w:val="26"/>
+          <w:szCs w:val="26"/>
+        </w:rPr>
+        <w:t xml:space="preserve"> </w:t>
+      </w:r>
+      <w:proofErr w:type="spellStart"/>
+      <w:r>
+        <w:rPr>
+          <w:rFonts w:ascii="Arial" w:hAnsi="Arial" w:cs="Arial"/>
+          <w:sz w:val="26"/>
+          <w:szCs w:val="26"/>
+        </w:rPr>
+        <w:t>giỏ</w:t>
+      </w:r>
+      <w:proofErr w:type="spellEnd"/>
+      <w:r>
+        <w:rPr>
+          <w:rFonts w:ascii="Arial" w:hAnsi="Arial" w:cs="Arial"/>
+          <w:sz w:val="26"/>
+          <w:szCs w:val="26"/>
+        </w:rPr>
+        <w:t xml:space="preserve"> </w:t>
+      </w:r>
+      <w:proofErr w:type="spellStart"/>
+      <w:r>
+        <w:rPr>
+          <w:rFonts w:ascii="Arial" w:hAnsi="Arial" w:cs="Arial"/>
+          <w:sz w:val="26"/>
+          <w:szCs w:val="26"/>
+        </w:rPr>
+        <w:t>hàng</w:t>
+      </w:r>
+      <w:proofErr w:type="spellEnd"/>
+      <w:r>
+        <w:rPr>
+          <w:rFonts w:ascii="Arial" w:hAnsi="Arial" w:cs="Arial"/>
+          <w:sz w:val="26"/>
+          <w:szCs w:val="26"/>
+        </w:rPr>
+        <w:t xml:space="preserve">, </w:t>
+      </w:r>
+      <w:proofErr w:type="spellStart"/>
+      <w:r>
+        <w:rPr>
+          <w:rFonts w:ascii="Arial" w:hAnsi="Arial" w:cs="Arial"/>
+          <w:sz w:val="26"/>
+          <w:szCs w:val="26"/>
+        </w:rPr>
+        <w:t>sử</w:t>
+      </w:r>
+      <w:proofErr w:type="spellEnd"/>
+      <w:r>
+        <w:rPr>
+          <w:rFonts w:ascii="Arial" w:hAnsi="Arial" w:cs="Arial"/>
+          <w:sz w:val="26"/>
+          <w:szCs w:val="26"/>
+        </w:rPr>
+        <w:t xml:space="preserve"> </w:t>
+      </w:r>
+      <w:proofErr w:type="spellStart"/>
+      <w:r>
+        <w:rPr>
+          <w:rFonts w:ascii="Arial" w:hAnsi="Arial" w:cs="Arial"/>
+          <w:sz w:val="26"/>
+          <w:szCs w:val="26"/>
+        </w:rPr>
+        <w:t>dụng</w:t>
+      </w:r>
+      <w:proofErr w:type="spellEnd"/>
+      <w:r>
+        <w:rPr>
+          <w:rFonts w:ascii="Arial" w:hAnsi="Arial" w:cs="Arial"/>
+          <w:sz w:val="26"/>
+          <w:szCs w:val="26"/>
+        </w:rPr>
+        <w:t xml:space="preserve"> ajax </w:t>
+      </w:r>
+      <w:proofErr w:type="spellStart"/>
+      <w:r>
+        <w:rPr>
+          <w:rFonts w:ascii="Arial" w:hAnsi="Arial" w:cs="Arial"/>
+          <w:sz w:val="26"/>
+          <w:szCs w:val="26"/>
+        </w:rPr>
+        <w:t>thay</w:t>
+      </w:r>
+      <w:proofErr w:type="spellEnd"/>
+      <w:r>
+        <w:rPr>
+          <w:rFonts w:ascii="Arial" w:hAnsi="Arial" w:cs="Arial"/>
+          <w:sz w:val="26"/>
+          <w:szCs w:val="26"/>
+        </w:rPr>
+        <w:t xml:space="preserve"> </w:t>
+      </w:r>
+      <w:proofErr w:type="spellStart"/>
+      <w:r>
+        <w:rPr>
+          <w:rFonts w:ascii="Arial" w:hAnsi="Arial" w:cs="Arial"/>
+          <w:sz w:val="26"/>
+          <w:szCs w:val="26"/>
+        </w:rPr>
+        <w:t>đổi</w:t>
+      </w:r>
+      <w:proofErr w:type="spellEnd"/>
+      <w:r>
+        <w:rPr>
+          <w:rFonts w:ascii="Arial" w:hAnsi="Arial" w:cs="Arial"/>
+          <w:sz w:val="26"/>
+          <w:szCs w:val="26"/>
+        </w:rPr>
+        <w:t xml:space="preserve"> </w:t>
+      </w:r>
+      <w:proofErr w:type="spellStart"/>
+      <w:r>
+        <w:rPr>
+          <w:rFonts w:ascii="Arial" w:hAnsi="Arial" w:cs="Arial"/>
+          <w:sz w:val="26"/>
+          <w:szCs w:val="26"/>
+        </w:rPr>
+        <w:t>số</w:t>
+      </w:r>
+      <w:proofErr w:type="spellEnd"/>
+      <w:r>
+        <w:rPr>
+          <w:rFonts w:ascii="Arial" w:hAnsi="Arial" w:cs="Arial"/>
+          <w:sz w:val="26"/>
+          <w:szCs w:val="26"/>
+        </w:rPr>
+        <w:t xml:space="preserve"> </w:t>
+      </w:r>
+      <w:proofErr w:type="spellStart"/>
+      <w:r>
+        <w:rPr>
+          <w:rFonts w:ascii="Arial" w:hAnsi="Arial" w:cs="Arial"/>
+          <w:sz w:val="26"/>
+          <w:szCs w:val="26"/>
+        </w:rPr>
+        <w:t>lượng</w:t>
+      </w:r>
+      <w:proofErr w:type="spellEnd"/>
+      <w:r>
+        <w:rPr>
+          <w:rFonts w:ascii="Arial" w:hAnsi="Arial" w:cs="Arial"/>
+          <w:sz w:val="26"/>
+          <w:szCs w:val="26"/>
+        </w:rPr>
+        <w:t xml:space="preserve">, </w:t>
+      </w:r>
+      <w:proofErr w:type="spellStart"/>
+      <w:r>
+        <w:rPr>
+          <w:rFonts w:ascii="Arial" w:hAnsi="Arial" w:cs="Arial"/>
+          <w:sz w:val="26"/>
+          <w:szCs w:val="26"/>
+        </w:rPr>
+        <w:t>tính</w:t>
+      </w:r>
+      <w:proofErr w:type="spellEnd"/>
+      <w:r>
+        <w:rPr>
+          <w:rFonts w:ascii="Arial" w:hAnsi="Arial" w:cs="Arial"/>
+          <w:sz w:val="26"/>
+          <w:szCs w:val="26"/>
+        </w:rPr>
+        <w:t xml:space="preserve"> </w:t>
+      </w:r>
+      <w:proofErr w:type="spellStart"/>
+      <w:r>
+        <w:rPr>
+          <w:rFonts w:ascii="Arial" w:hAnsi="Arial" w:cs="Arial"/>
+          <w:sz w:val="26"/>
+          <w:szCs w:val="26"/>
+        </w:rPr>
+        <w:t>tiền</w:t>
+      </w:r>
+      <w:proofErr w:type="spellEnd"/>
+      <w:r>
+        <w:rPr>
+          <w:rFonts w:ascii="Arial" w:hAnsi="Arial" w:cs="Arial"/>
+          <w:sz w:val="26"/>
+          <w:szCs w:val="26"/>
+        </w:rPr>
+        <w:t xml:space="preserve"> </w:t>
+      </w:r>
+      <w:proofErr w:type="spellStart"/>
+      <w:r>
+        <w:rPr>
+          <w:rFonts w:ascii="Arial" w:hAnsi="Arial" w:cs="Arial"/>
+          <w:sz w:val="26"/>
+          <w:szCs w:val="26"/>
+        </w:rPr>
+        <w:t>bằng</w:t>
+      </w:r>
+      <w:proofErr w:type="spellEnd"/>
+      <w:r>
+        <w:rPr>
+          <w:rFonts w:ascii="Arial" w:hAnsi="Arial" w:cs="Arial"/>
+          <w:sz w:val="26"/>
+          <w:szCs w:val="26"/>
+        </w:rPr>
+        <w:t xml:space="preserve"> ajax </w:t>
+      </w:r>
+      <w:proofErr w:type="spellStart"/>
+      <w:r>
+        <w:rPr>
+          <w:rFonts w:ascii="Arial" w:hAnsi="Arial" w:cs="Arial"/>
+          <w:sz w:val="26"/>
+          <w:szCs w:val="26"/>
+        </w:rPr>
+        <w:t>khi</w:t>
+      </w:r>
+      <w:proofErr w:type="spellEnd"/>
+      <w:r>
+        <w:rPr>
+          <w:rFonts w:ascii="Arial" w:hAnsi="Arial" w:cs="Arial"/>
+          <w:sz w:val="26"/>
+          <w:szCs w:val="26"/>
+        </w:rPr>
+        <w:t xml:space="preserve"> </w:t>
+      </w:r>
+      <w:proofErr w:type="spellStart"/>
+      <w:r>
+        <w:rPr>
+          <w:rFonts w:ascii="Arial" w:hAnsi="Arial" w:cs="Arial"/>
+          <w:sz w:val="26"/>
+          <w:szCs w:val="26"/>
+        </w:rPr>
+        <w:t>có</w:t>
+      </w:r>
+      <w:proofErr w:type="spellEnd"/>
+      <w:r>
+        <w:rPr>
+          <w:rFonts w:ascii="Arial" w:hAnsi="Arial" w:cs="Arial"/>
+          <w:sz w:val="26"/>
+          <w:szCs w:val="26"/>
+        </w:rPr>
+        <w:t xml:space="preserve"> </w:t>
+      </w:r>
+      <w:proofErr w:type="spellStart"/>
+      <w:r>
+        <w:rPr>
+          <w:rFonts w:ascii="Arial" w:hAnsi="Arial" w:cs="Arial"/>
+          <w:sz w:val="26"/>
+          <w:szCs w:val="26"/>
+        </w:rPr>
+        <w:t>sự</w:t>
+      </w:r>
+      <w:proofErr w:type="spellEnd"/>
+      <w:r>
+        <w:rPr>
+          <w:rFonts w:ascii="Arial" w:hAnsi="Arial" w:cs="Arial"/>
+          <w:sz w:val="26"/>
+          <w:szCs w:val="26"/>
+        </w:rPr>
+        <w:t xml:space="preserve"> </w:t>
+      </w:r>
+      <w:proofErr w:type="spellStart"/>
+      <w:r>
+        <w:rPr>
+          <w:rFonts w:ascii="Arial" w:hAnsi="Arial" w:cs="Arial"/>
+          <w:sz w:val="26"/>
+          <w:szCs w:val="26"/>
+        </w:rPr>
+        <w:t>thay</w:t>
+      </w:r>
+      <w:proofErr w:type="spellEnd"/>
+      <w:r>
+        <w:rPr>
+          <w:rFonts w:ascii="Arial" w:hAnsi="Arial" w:cs="Arial"/>
+          <w:sz w:val="26"/>
+          <w:szCs w:val="26"/>
+        </w:rPr>
+        <w:t xml:space="preserve"> </w:t>
+      </w:r>
+      <w:proofErr w:type="spellStart"/>
+      <w:r>
+        <w:rPr>
+          <w:rFonts w:ascii="Arial" w:hAnsi="Arial" w:cs="Arial"/>
+          <w:sz w:val="26"/>
+          <w:szCs w:val="26"/>
+        </w:rPr>
+        <w:t>đổi</w:t>
+      </w:r>
+      <w:proofErr w:type="spellEnd"/>
+      <w:r>
+        <w:rPr>
+          <w:rFonts w:ascii="Arial" w:hAnsi="Arial" w:cs="Arial"/>
+          <w:sz w:val="26"/>
+          <w:szCs w:val="26"/>
+        </w:rPr>
+        <w:t xml:space="preserve"> </w:t>
+      </w:r>
+      <w:proofErr w:type="spellStart"/>
+      <w:r>
+        <w:rPr>
+          <w:rFonts w:ascii="Arial" w:hAnsi="Arial" w:cs="Arial"/>
+          <w:sz w:val="26"/>
+          <w:szCs w:val="26"/>
+        </w:rPr>
+        <w:t>đó</w:t>
+      </w:r>
+      <w:proofErr w:type="spellEnd"/>
+      <w:r>
+        <w:rPr>
+          <w:rFonts w:ascii="Arial" w:hAnsi="Arial" w:cs="Arial"/>
+          <w:sz w:val="26"/>
+          <w:szCs w:val="26"/>
+        </w:rPr>
+        <w:t>.</w:t>
+      </w:r>
+    </w:p>
+    <w:p>
+      <w:pPr>
+        <w:pStyle w:val="ListParagraph"/>
+        <w:numPr>
+          <w:ilvl w:val="0"/>
+          <w:numId w:val="3"/>
+        </w:numPr>
+        <w:tabs>
+          <w:tab w:val="left" w:pos="864"/>
+        </w:tabs>
+        <w:rPr>
+          <w:rFonts w:ascii="Arial" w:hAnsi="Arial" w:cs="Arial"/>
+          <w:sz w:val="26"/>
+          <w:szCs w:val="26"/>
+        </w:rPr>
+      </w:pPr>
+      <w:proofErr w:type="spellStart"/>
+      <w:r>
+        <w:rPr>
+          <w:rFonts w:ascii="Arial" w:hAnsi="Arial" w:cs="Arial"/>
+          <w:sz w:val="26"/>
+          <w:szCs w:val="26"/>
+        </w:rPr>
+        <w:t>Chưa</w:t>
+      </w:r>
+      <w:proofErr w:type="spellEnd"/>
+      <w:r>
+        <w:rPr>
+          <w:rFonts w:ascii="Arial" w:hAnsi="Arial" w:cs="Arial"/>
+          <w:sz w:val="26"/>
+          <w:szCs w:val="26"/>
+        </w:rPr>
+        <w:t xml:space="preserve"> </w:t>
+      </w:r>
+      <w:proofErr w:type="spellStart"/>
+      <w:r>
+        <w:rPr>
+          <w:rFonts w:ascii="Arial" w:hAnsi="Arial" w:cs="Arial"/>
+          <w:sz w:val="26"/>
+          <w:szCs w:val="26"/>
+        </w:rPr>
+        <w:t>thay</w:t>
+      </w:r>
+      <w:proofErr w:type="spellEnd"/>
+      <w:r>
+        <w:rPr>
+          <w:rFonts w:ascii="Arial" w:hAnsi="Arial" w:cs="Arial"/>
+          <w:sz w:val="26"/>
+          <w:szCs w:val="26"/>
+        </w:rPr>
+        <w:t xml:space="preserve"> </w:t>
+      </w:r>
+      <w:proofErr w:type="spellStart"/>
+      <w:r>
+        <w:rPr>
+          <w:rFonts w:ascii="Arial" w:hAnsi="Arial" w:cs="Arial"/>
+          <w:sz w:val="26"/>
+          <w:szCs w:val="26"/>
+        </w:rPr>
+        <w:t>đổi</w:t>
+      </w:r>
+      <w:proofErr w:type="spellEnd"/>
+      <w:r>
+        <w:rPr>
+          <w:rFonts w:ascii="Arial" w:hAnsi="Arial" w:cs="Arial"/>
+          <w:sz w:val="26"/>
+          <w:szCs w:val="26"/>
+        </w:rPr>
+        <w:t xml:space="preserve"> </w:t>
+      </w:r>
+      <w:proofErr w:type="spellStart"/>
+      <w:r>
+        <w:rPr>
+          <w:rFonts w:ascii="Arial" w:hAnsi="Arial" w:cs="Arial"/>
+          <w:sz w:val="26"/>
+          <w:szCs w:val="26"/>
+        </w:rPr>
+        <w:t>số</w:t>
+      </w:r>
+      <w:proofErr w:type="spellEnd"/>
+      <w:r>
+        <w:rPr>
+          <w:rFonts w:ascii="Arial" w:hAnsi="Arial" w:cs="Arial"/>
+          <w:sz w:val="26"/>
+          <w:szCs w:val="26"/>
+        </w:rPr>
+        <w:t xml:space="preserve"> </w:t>
+      </w:r>
+      <w:proofErr w:type="spellStart"/>
+      <w:r>
+        <w:rPr>
+          <w:rFonts w:ascii="Arial" w:hAnsi="Arial" w:cs="Arial"/>
+          <w:sz w:val="26"/>
+          <w:szCs w:val="26"/>
+        </w:rPr>
+        <w:t>lượng</w:t>
+      </w:r>
+      <w:proofErr w:type="spellEnd"/>
+      <w:r>
+        <w:rPr>
+          <w:rFonts w:ascii="Arial" w:hAnsi="Arial" w:cs="Arial"/>
+          <w:sz w:val="26"/>
+          <w:szCs w:val="26"/>
+        </w:rPr>
+        <w:t xml:space="preserve">, </w:t>
+      </w:r>
+      <w:proofErr w:type="spellStart"/>
+      <w:r>
+        <w:rPr>
+          <w:rFonts w:ascii="Arial" w:hAnsi="Arial" w:cs="Arial"/>
+          <w:sz w:val="26"/>
+          <w:szCs w:val="26"/>
+        </w:rPr>
+        <w:t>giá</w:t>
+      </w:r>
+      <w:proofErr w:type="spellEnd"/>
+      <w:r>
+        <w:rPr>
+          <w:rFonts w:ascii="Arial" w:hAnsi="Arial" w:cs="Arial"/>
+          <w:sz w:val="26"/>
+          <w:szCs w:val="26"/>
+        </w:rPr>
+        <w:t xml:space="preserve"> </w:t>
+      </w:r>
+      <w:proofErr w:type="spellStart"/>
+      <w:r>
+        <w:rPr>
+          <w:rFonts w:ascii="Arial" w:hAnsi="Arial" w:cs="Arial"/>
+          <w:sz w:val="26"/>
+          <w:szCs w:val="26"/>
+        </w:rPr>
+        <w:t>trên</w:t>
+      </w:r>
+      <w:proofErr w:type="spellEnd"/>
+      <w:r>
+        <w:rPr>
+          <w:rFonts w:ascii="Arial" w:hAnsi="Arial" w:cs="Arial"/>
+          <w:sz w:val="26"/>
+          <w:szCs w:val="26"/>
+        </w:rPr>
+        <w:t xml:space="preserve"> database</w:t>
+      </w:r>
+    </w:p>
+    <w:p>
+      <w:pPr>
+        <w:pStyle w:val="ListParagraph"/>
+        <w:numPr>
+          <w:ilvl w:val="0"/>
+          <w:numId w:val="3"/>
+        </w:numPr>
+        <w:tabs>
+          <w:tab w:val="left" w:pos="864"/>
+        </w:tabs>
+        <w:rPr>
+          <w:rFonts w:ascii="Arial" w:hAnsi="Arial" w:cs="Arial"/>
+          <w:sz w:val="26"/>
+          <w:szCs w:val="26"/>
+        </w:rPr>
+      </w:pPr>
+      <w:proofErr w:type="spellStart"/>
+      <w:r>
+        <w:rPr>
+          <w:rFonts w:ascii="Arial" w:hAnsi="Arial" w:cs="Arial"/>
+          <w:sz w:val="26"/>
+          <w:szCs w:val="26"/>
+        </w:rPr>
+        <w:t>Chưa</w:t>
+      </w:r>
+      <w:proofErr w:type="spellEnd"/>
+      <w:r>
+        <w:rPr>
+          <w:rFonts w:ascii="Arial" w:hAnsi="Arial" w:cs="Arial"/>
+          <w:sz w:val="26"/>
+          <w:szCs w:val="26"/>
+        </w:rPr>
+        <w:t xml:space="preserve"> </w:t>
+      </w:r>
+      <w:proofErr w:type="spellStart"/>
+      <w:r>
+        <w:rPr>
+          <w:rFonts w:ascii="Arial" w:hAnsi="Arial" w:cs="Arial"/>
+          <w:sz w:val="26"/>
+          <w:szCs w:val="26"/>
+        </w:rPr>
+        <w:t>xóa</w:t>
+      </w:r>
+      <w:proofErr w:type="spellEnd"/>
+      <w:r>
+        <w:rPr>
+          <w:rFonts w:ascii="Arial" w:hAnsi="Arial" w:cs="Arial"/>
+          <w:sz w:val="26"/>
+          <w:szCs w:val="26"/>
+        </w:rPr>
+        <w:t xml:space="preserve"> </w:t>
+      </w:r>
+      <w:proofErr w:type="spellStart"/>
+      <w:r>
+        <w:rPr>
+          <w:rFonts w:ascii="Arial" w:hAnsi="Arial" w:cs="Arial"/>
+          <w:sz w:val="26"/>
+          <w:szCs w:val="26"/>
+        </w:rPr>
+        <w:t>sản</w:t>
+      </w:r>
+      <w:proofErr w:type="spellEnd"/>
+      <w:r>
+        <w:rPr>
+          <w:rFonts w:ascii="Arial" w:hAnsi="Arial" w:cs="Arial"/>
+          <w:sz w:val="26"/>
+          <w:szCs w:val="26"/>
+        </w:rPr>
+        <w:t xml:space="preserve"> </w:t>
+      </w:r>
+      <w:proofErr w:type="spellStart"/>
+      <w:r>
+        <w:rPr>
+          <w:rFonts w:ascii="Arial" w:hAnsi="Arial" w:cs="Arial"/>
+          <w:sz w:val="26"/>
+          <w:szCs w:val="26"/>
+        </w:rPr>
+        <w:t>phẩm</w:t>
+      </w:r>
+      <w:proofErr w:type="spellEnd"/>
+      <w:r>
+        <w:rPr>
+          <w:rFonts w:ascii="Arial" w:hAnsi="Arial" w:cs="Arial"/>
+          <w:sz w:val="26"/>
+          <w:szCs w:val="26"/>
+        </w:rPr>
+        <w:t xml:space="preserve"> </w:t>
+      </w:r>
+      <w:proofErr w:type="spellStart"/>
+      <w:r>
+        <w:rPr>
+          <w:rFonts w:ascii="Arial" w:hAnsi="Arial" w:cs="Arial"/>
+          <w:sz w:val="26"/>
+          <w:szCs w:val="26"/>
+        </w:rPr>
+        <w:t>ra</w:t>
+      </w:r>
+      <w:proofErr w:type="spellEnd"/>
+      <w:r>
+        <w:rPr>
+          <w:rFonts w:ascii="Arial" w:hAnsi="Arial" w:cs="Arial"/>
+          <w:sz w:val="26"/>
+          <w:szCs w:val="26"/>
+        </w:rPr>
+        <w:t xml:space="preserve"> </w:t>
+      </w:r>
+      <w:proofErr w:type="spellStart"/>
+      <w:r>
+        <w:rPr>
+          <w:rFonts w:ascii="Arial" w:hAnsi="Arial" w:cs="Arial"/>
+          <w:sz w:val="26"/>
+          <w:szCs w:val="26"/>
+        </w:rPr>
+        <w:t>khỏi</w:t>
+      </w:r>
+      <w:proofErr w:type="spellEnd"/>
+      <w:r>
+        <w:rPr>
+          <w:rFonts w:ascii="Arial" w:hAnsi="Arial" w:cs="Arial"/>
+          <w:sz w:val="26"/>
+          <w:szCs w:val="26"/>
+        </w:rPr>
+        <w:t xml:space="preserve"> </w:t>
+      </w:r>
+      <w:proofErr w:type="spellStart"/>
+      <w:r>
+        <w:rPr>
+          <w:rFonts w:ascii="Arial" w:hAnsi="Arial" w:cs="Arial"/>
+          <w:sz w:val="26"/>
+          <w:szCs w:val="26"/>
+        </w:rPr>
+        <w:t>giỏ</w:t>
+      </w:r>
+      <w:proofErr w:type="spellEnd"/>
+    </w:p>
+    <w:p>
+      <w:pPr>
+        <w:pStyle w:val="ListParagraph"/>
+        <w:numPr>
+          <w:ilvl w:val="0"/>
+          <w:numId w:val="3"/>
+        </w:numPr>
+        <w:tabs>
+          <w:tab w:val="left" w:pos="864"/>
+        </w:tabs>
+        <w:rPr>
+          <w:rFonts w:ascii="Arial" w:hAnsi="Arial" w:cs="Arial"/>
+          <w:sz w:val="26"/>
+          <w:szCs w:val="26"/>
+        </w:rPr>
+      </w:pPr>
+      <w:proofErr w:type="spellStart"/>
+      <w:r>
+        <w:rPr>
+          <w:rFonts w:ascii="Arial" w:hAnsi="Arial" w:cs="Arial"/>
+          <w:sz w:val="26"/>
+          <w:szCs w:val="26"/>
+        </w:rPr>
+        <w:t>Chưa</w:t>
+      </w:r>
+      <w:proofErr w:type="spellEnd"/>
+      <w:r>
+        <w:rPr>
+          <w:rFonts w:ascii="Arial" w:hAnsi="Arial" w:cs="Arial"/>
+          <w:sz w:val="26"/>
+          <w:szCs w:val="26"/>
+        </w:rPr>
+        <w:t xml:space="preserve"> </w:t>
+      </w:r>
+      <w:proofErr w:type="spellStart"/>
+      <w:r>
+        <w:rPr>
+          <w:rFonts w:ascii="Arial" w:hAnsi="Arial" w:cs="Arial"/>
+          <w:sz w:val="26"/>
+          <w:szCs w:val="26"/>
+        </w:rPr>
+        <w:t>giữ</w:t>
+      </w:r>
+      <w:proofErr w:type="spellEnd"/>
+      <w:r>
+        <w:rPr>
+          <w:rFonts w:ascii="Arial" w:hAnsi="Arial" w:cs="Arial"/>
+          <w:sz w:val="26"/>
+          <w:szCs w:val="26"/>
+        </w:rPr>
+        <w:t xml:space="preserve"> </w:t>
+      </w:r>
+      <w:proofErr w:type="spellStart"/>
+      <w:r>
+        <w:rPr>
+          <w:rFonts w:ascii="Arial" w:hAnsi="Arial" w:cs="Arial"/>
+          <w:sz w:val="26"/>
+          <w:szCs w:val="26"/>
+        </w:rPr>
+        <w:t>được</w:t>
+      </w:r>
+      <w:proofErr w:type="spellEnd"/>
+      <w:r>
+        <w:rPr>
+          <w:rFonts w:ascii="Arial" w:hAnsi="Arial" w:cs="Arial"/>
+          <w:sz w:val="26"/>
+          <w:szCs w:val="26"/>
+        </w:rPr>
+        <w:t xml:space="preserve"> cart item </w:t>
+      </w:r>
+      <w:proofErr w:type="spellStart"/>
+      <w:r>
+        <w:rPr>
+          <w:rFonts w:ascii="Arial" w:hAnsi="Arial" w:cs="Arial"/>
+          <w:sz w:val="26"/>
+          <w:szCs w:val="26"/>
+        </w:rPr>
+        <w:t>khi</w:t>
+      </w:r>
+      <w:proofErr w:type="spellEnd"/>
+      <w:r>
+        <w:rPr>
+          <w:rFonts w:ascii="Arial" w:hAnsi="Arial" w:cs="Arial"/>
+          <w:sz w:val="26"/>
+          <w:szCs w:val="26"/>
+        </w:rPr>
+        <w:t xml:space="preserve"> </w:t>
+      </w:r>
+      <w:proofErr w:type="spellStart"/>
+      <w:r>
+        <w:rPr>
+          <w:rFonts w:ascii="Arial" w:hAnsi="Arial" w:cs="Arial"/>
+          <w:sz w:val="26"/>
+          <w:szCs w:val="26"/>
+        </w:rPr>
+        <w:t>có</w:t>
+      </w:r>
+      <w:proofErr w:type="spellEnd"/>
+      <w:r>
+        <w:rPr>
+          <w:rFonts w:ascii="Arial" w:hAnsi="Arial" w:cs="Arial"/>
+          <w:sz w:val="26"/>
+          <w:szCs w:val="26"/>
+        </w:rPr>
+        <w:t xml:space="preserve"> user </w:t>
+      </w:r>
+      <w:proofErr w:type="spellStart"/>
+      <w:r>
+        <w:rPr>
+          <w:rFonts w:ascii="Arial" w:hAnsi="Arial" w:cs="Arial"/>
+          <w:sz w:val="26"/>
+          <w:szCs w:val="26"/>
+        </w:rPr>
+        <w:t>trên</w:t>
+      </w:r>
+      <w:proofErr w:type="spellEnd"/>
+      <w:r>
+        <w:rPr>
+          <w:rFonts w:ascii="Arial" w:hAnsi="Arial" w:cs="Arial"/>
+          <w:sz w:val="26"/>
+          <w:szCs w:val="26"/>
+        </w:rPr>
+        <w:t xml:space="preserve"> session.</w:t>
+      </w:r>
+      <w:r>
+        <w:rPr>
+          <w:rFonts w:ascii="Arial" w:hAnsi="Arial" w:cs="Arial"/>
+          <w:sz w:val="26"/>
+          <w:szCs w:val="26"/>
+        </w:rPr>
+        <w:t xml:space="preserve"> Reload </w:t>
+      </w:r>
+      <w:proofErr w:type="spellStart"/>
+      <w:r>
+        <w:rPr>
+          <w:rFonts w:ascii="Arial" w:hAnsi="Arial" w:cs="Arial"/>
+          <w:sz w:val="26"/>
+          <w:szCs w:val="26"/>
+        </w:rPr>
+        <w:t>lại</w:t>
+      </w:r>
+      <w:proofErr w:type="spellEnd"/>
+      <w:r>
+        <w:rPr>
+          <w:rFonts w:ascii="Arial" w:hAnsi="Arial" w:cs="Arial"/>
+          <w:sz w:val="26"/>
+          <w:szCs w:val="26"/>
+        </w:rPr>
+        <w:t xml:space="preserve"> </w:t>
+      </w:r>
+      <w:proofErr w:type="spellStart"/>
+      <w:r>
+        <w:rPr>
+          <w:rFonts w:ascii="Arial" w:hAnsi="Arial" w:cs="Arial"/>
+          <w:sz w:val="26"/>
+          <w:szCs w:val="26"/>
+        </w:rPr>
+        <w:t>trang</w:t>
+      </w:r>
+      <w:proofErr w:type="spellEnd"/>
+      <w:r>
+        <w:rPr>
+          <w:rFonts w:ascii="Arial" w:hAnsi="Arial" w:cs="Arial"/>
+          <w:sz w:val="26"/>
+          <w:szCs w:val="26"/>
+        </w:rPr>
+        <w:t xml:space="preserve"> </w:t>
+      </w:r>
+      <w:proofErr w:type="spellStart"/>
+      <w:r>
+        <w:rPr>
+          <w:rFonts w:ascii="Arial" w:hAnsi="Arial" w:cs="Arial"/>
+          <w:sz w:val="26"/>
+          <w:szCs w:val="26"/>
+        </w:rPr>
+        <w:t>mất</w:t>
+      </w:r>
+      <w:proofErr w:type="spellEnd"/>
+      <w:r>
+        <w:rPr>
+          <w:rFonts w:ascii="Arial" w:hAnsi="Arial" w:cs="Arial"/>
+          <w:sz w:val="26"/>
+          <w:szCs w:val="26"/>
+        </w:rPr>
+        <w:t xml:space="preserve"> </w:t>
+      </w:r>
+      <w:proofErr w:type="spellStart"/>
+      <w:r>
+        <w:rPr>
+          <w:rFonts w:ascii="Arial" w:hAnsi="Arial" w:cs="Arial"/>
+          <w:sz w:val="26"/>
+          <w:szCs w:val="26"/>
+        </w:rPr>
+        <w:t>hết</w:t>
+      </w:r>
+      <w:proofErr w:type="spellEnd"/>
+      <w:r>
+        <w:rPr>
+          <w:rFonts w:ascii="Arial" w:hAnsi="Arial" w:cs="Arial"/>
+          <w:sz w:val="26"/>
+          <w:szCs w:val="26"/>
+        </w:rPr>
+        <w:t xml:space="preserve"> (</w:t>
+      </w:r>
+      <w:proofErr w:type="spellStart"/>
+      <w:r>
+        <w:rPr>
+          <w:rFonts w:ascii="Arial" w:hAnsi="Arial" w:cs="Arial"/>
+          <w:sz w:val="26"/>
+          <w:szCs w:val="26"/>
+        </w:rPr>
+        <w:t>đối</w:t>
+      </w:r>
+      <w:proofErr w:type="spellEnd"/>
+      <w:r>
+        <w:rPr>
+          <w:rFonts w:ascii="Arial" w:hAnsi="Arial" w:cs="Arial"/>
+          <w:sz w:val="26"/>
+          <w:szCs w:val="26"/>
+        </w:rPr>
+        <w:t xml:space="preserve"> </w:t>
+      </w:r>
+      <w:proofErr w:type="spellStart"/>
+      <w:r>
+        <w:rPr>
+          <w:rFonts w:ascii="Arial" w:hAnsi="Arial" w:cs="Arial"/>
+          <w:sz w:val="26"/>
+          <w:szCs w:val="26"/>
+        </w:rPr>
+        <w:t>với</w:t>
+      </w:r>
+      <w:proofErr w:type="spellEnd"/>
+      <w:r>
+        <w:rPr>
+          <w:rFonts w:ascii="Arial" w:hAnsi="Arial" w:cs="Arial"/>
+          <w:sz w:val="26"/>
+          <w:szCs w:val="26"/>
+        </w:rPr>
+        <w:t xml:space="preserve"> </w:t>
+      </w:r>
+      <w:proofErr w:type="spellStart"/>
+      <w:r>
+        <w:rPr>
+          <w:rFonts w:ascii="Arial" w:hAnsi="Arial" w:cs="Arial"/>
+          <w:sz w:val="26"/>
+          <w:szCs w:val="26"/>
+        </w:rPr>
+        <w:t>trang</w:t>
+      </w:r>
+      <w:proofErr w:type="spellEnd"/>
+      <w:r>
+        <w:rPr>
+          <w:rFonts w:ascii="Arial" w:hAnsi="Arial" w:cs="Arial"/>
+          <w:sz w:val="26"/>
+          <w:szCs w:val="26"/>
+        </w:rPr>
+        <w:t xml:space="preserve"> </w:t>
+      </w:r>
+      <w:proofErr w:type="spellStart"/>
+      <w:r>
+        <w:rPr>
+          <w:rFonts w:ascii="Arial" w:hAnsi="Arial" w:cs="Arial"/>
+          <w:sz w:val="26"/>
+          <w:szCs w:val="26"/>
+        </w:rPr>
+        <w:t>danh</w:t>
+      </w:r>
+      <w:proofErr w:type="spellEnd"/>
+      <w:r>
+        <w:rPr>
+          <w:rFonts w:ascii="Arial" w:hAnsi="Arial" w:cs="Arial"/>
+          <w:sz w:val="26"/>
+          <w:szCs w:val="26"/>
+        </w:rPr>
+        <w:t xml:space="preserve"> </w:t>
+      </w:r>
+      <w:proofErr w:type="spellStart"/>
+      <w:r>
+        <w:rPr>
+          <w:rFonts w:ascii="Arial" w:hAnsi="Arial" w:cs="Arial"/>
+          <w:sz w:val="26"/>
+          <w:szCs w:val="26"/>
+        </w:rPr>
+        <w:t>sách</w:t>
+      </w:r>
+      <w:proofErr w:type="spellEnd"/>
+      <w:r>
+        <w:rPr>
+          <w:rFonts w:ascii="Arial" w:hAnsi="Arial" w:cs="Arial"/>
+          <w:sz w:val="26"/>
+          <w:szCs w:val="26"/>
+        </w:rPr>
+        <w:t xml:space="preserve"> </w:t>
+      </w:r>
+      <w:proofErr w:type="spellStart"/>
+      <w:r>
+        <w:rPr>
+          <w:rFonts w:ascii="Arial" w:hAnsi="Arial" w:cs="Arial"/>
+          <w:sz w:val="26"/>
+          <w:szCs w:val="26"/>
+        </w:rPr>
+        <w:t>sản</w:t>
+      </w:r>
+      <w:proofErr w:type="spellEnd"/>
+      <w:r>
+        <w:rPr>
+          <w:rFonts w:ascii="Arial" w:hAnsi="Arial" w:cs="Arial"/>
+          <w:sz w:val="26"/>
+          <w:szCs w:val="26"/>
+        </w:rPr>
+        <w:t xml:space="preserve"> </w:t>
+      </w:r>
+      <w:proofErr w:type="spellStart"/>
+      <w:r>
+        <w:rPr>
+          <w:rFonts w:ascii="Arial" w:hAnsi="Arial" w:cs="Arial"/>
+          <w:sz w:val="26"/>
+          <w:szCs w:val="26"/>
+        </w:rPr>
+        <w:t>phẩm</w:t>
+      </w:r>
+      <w:proofErr w:type="spellEnd"/>
+      <w:r>
+        <w:rPr>
+          <w:rFonts w:ascii="Arial" w:hAnsi="Arial" w:cs="Arial"/>
+          <w:sz w:val="26"/>
+          <w:szCs w:val="26"/>
+        </w:rPr>
+        <w:t xml:space="preserve">, </w:t>
+      </w:r>
+      <w:proofErr w:type="spellStart"/>
+      <w:r>
+        <w:rPr>
+          <w:rFonts w:ascii="Arial" w:hAnsi="Arial" w:cs="Arial"/>
+          <w:sz w:val="26"/>
+          <w:szCs w:val="26"/>
+        </w:rPr>
+        <w:t>giỏ</w:t>
+      </w:r>
+      <w:proofErr w:type="spellEnd"/>
+      <w:r>
+        <w:rPr>
+          <w:rFonts w:ascii="Arial" w:hAnsi="Arial" w:cs="Arial"/>
+          <w:sz w:val="26"/>
+          <w:szCs w:val="26"/>
+        </w:rPr>
+        <w:t xml:space="preserve"> </w:t>
+      </w:r>
+      <w:proofErr w:type="spellStart"/>
+      <w:r>
+        <w:rPr>
+          <w:rFonts w:ascii="Arial" w:hAnsi="Arial" w:cs="Arial"/>
+          <w:sz w:val="26"/>
+          <w:szCs w:val="26"/>
+        </w:rPr>
+        <w:t>hàng</w:t>
+      </w:r>
+      <w:proofErr w:type="spellEnd"/>
+      <w:r>
+        <w:rPr>
+          <w:rFonts w:ascii="Arial" w:hAnsi="Arial" w:cs="Arial"/>
+          <w:sz w:val="26"/>
+          <w:szCs w:val="26"/>
+        </w:rPr>
+        <w:t xml:space="preserve"> </w:t>
+      </w:r>
+      <w:proofErr w:type="spellStart"/>
+      <w:r>
+        <w:rPr>
+          <w:rFonts w:ascii="Arial" w:hAnsi="Arial" w:cs="Arial"/>
+          <w:sz w:val="26"/>
+          <w:szCs w:val="26"/>
+        </w:rPr>
+        <w:t>của</w:t>
+      </w:r>
+      <w:proofErr w:type="spellEnd"/>
+      <w:r>
+        <w:rPr>
+          <w:rFonts w:ascii="Arial" w:hAnsi="Arial" w:cs="Arial"/>
+          <w:sz w:val="26"/>
+          <w:szCs w:val="26"/>
+        </w:rPr>
+        <w:t xml:space="preserve"> user </w:t>
+      </w:r>
+      <w:proofErr w:type="spellStart"/>
+      <w:r>
+        <w:rPr>
+          <w:rFonts w:ascii="Arial" w:hAnsi="Arial" w:cs="Arial"/>
+          <w:sz w:val="26"/>
+          <w:szCs w:val="26"/>
+        </w:rPr>
+        <w:t>chưa</w:t>
+      </w:r>
+      <w:proofErr w:type="spellEnd"/>
+      <w:r>
+        <w:rPr>
+          <w:rFonts w:ascii="Arial" w:hAnsi="Arial" w:cs="Arial"/>
+          <w:sz w:val="26"/>
+          <w:szCs w:val="26"/>
+        </w:rPr>
+        <w:t xml:space="preserve"> </w:t>
+      </w:r>
+      <w:proofErr w:type="spellStart"/>
+      <w:r>
+        <w:rPr>
+          <w:rFonts w:ascii="Arial" w:hAnsi="Arial" w:cs="Arial"/>
+          <w:sz w:val="26"/>
+          <w:szCs w:val="26"/>
+        </w:rPr>
+        <w:t>đc</w:t>
+      </w:r>
+      <w:proofErr w:type="spellEnd"/>
+      <w:r>
+        <w:rPr>
+          <w:rFonts w:ascii="Arial" w:hAnsi="Arial" w:cs="Arial"/>
+          <w:sz w:val="26"/>
+          <w:szCs w:val="26"/>
+        </w:rPr>
+        <w:t xml:space="preserve"> </w:t>
+      </w:r>
+      <w:proofErr w:type="spellStart"/>
+      <w:r>
+        <w:rPr>
+          <w:rFonts w:ascii="Arial" w:hAnsi="Arial" w:cs="Arial"/>
+          <w:sz w:val="26"/>
+          <w:szCs w:val="26"/>
+        </w:rPr>
+        <w:t>giữ</w:t>
+      </w:r>
+      <w:proofErr w:type="spellEnd"/>
+      <w:r>
+        <w:rPr>
+          <w:rFonts w:ascii="Arial" w:hAnsi="Arial" w:cs="Arial"/>
+          <w:sz w:val="26"/>
+          <w:szCs w:val="26"/>
+        </w:rPr>
+        <w:t xml:space="preserve"> </w:t>
+      </w:r>
+      <w:proofErr w:type="spellStart"/>
+      <w:r>
+        <w:rPr>
+          <w:rFonts w:ascii="Arial" w:hAnsi="Arial" w:cs="Arial"/>
+          <w:sz w:val="26"/>
+          <w:szCs w:val="26"/>
+        </w:rPr>
+        <w:t>lại</w:t>
+      </w:r>
+      <w:proofErr w:type="spellEnd"/>
+      <w:r>
+        <w:rPr>
+          <w:rFonts w:ascii="Arial" w:hAnsi="Arial" w:cs="Arial"/>
+          <w:sz w:val="26"/>
+          <w:szCs w:val="26"/>
+        </w:rPr>
+        <w:t>)</w:t>
+      </w:r>
     </w:p>
     <w:sectPr>
       <w:pgSz w:w="12240" w:h="15840"/>

</xml_diff>

<commit_message>
90% update cart & add log to worklog
</commit_message>
<xml_diff>
--- a/Work Log.docx
+++ b/Work Log.docx
@@ -2483,7 +2483,25 @@
           <w:sz w:val="26"/>
           <w:szCs w:val="26"/>
         </w:rPr>
-        <w:t xml:space="preserve"> việt </w:t>
+        <w:t xml:space="preserve"> </w:t>
+      </w:r>
+      <w:proofErr w:type="spellStart"/>
+      <w:r>
+        <w:rPr>
+          <w:rFonts w:ascii="Arial" w:hAnsi="Arial" w:cs="Arial"/>
+          <w:sz w:val="26"/>
+          <w:szCs w:val="26"/>
+        </w:rPr>
+        <w:t>việt</w:t>
+      </w:r>
+      <w:proofErr w:type="spellEnd"/>
+      <w:r>
+        <w:rPr>
+          <w:rFonts w:ascii="Arial" w:hAnsi="Arial" w:cs="Arial"/>
+          <w:sz w:val="26"/>
+          <w:szCs w:val="26"/>
+        </w:rPr>
+        <w:t xml:space="preserve"> </w:t>
       </w:r>
       <w:proofErr w:type="spellStart"/>
       <w:r>
@@ -2586,8 +2604,6 @@
         </w:rPr>
         <w:t>9:30</w:t>
       </w:r>
-      <w:bookmarkStart w:id="0" w:name="_GoBack"/>
-      <w:bookmarkEnd w:id="0"/>
       <w:r>
         <w:rPr>
           <w:rFonts w:ascii="Arial" w:hAnsi="Arial" w:cs="Arial"/>
@@ -3734,6 +3750,1022 @@
         </w:rPr>
         <w:t>)</w:t>
       </w:r>
+    </w:p>
+    <w:p>
+      <w:pPr>
+        <w:pStyle w:val="ListParagraph"/>
+        <w:tabs>
+          <w:tab w:val="left" w:pos="864"/>
+        </w:tabs>
+        <w:rPr>
+          <w:rFonts w:ascii="Arial" w:hAnsi="Arial" w:cs="Arial"/>
+          <w:sz w:val="26"/>
+          <w:szCs w:val="26"/>
+        </w:rPr>
+      </w:pPr>
+    </w:p>
+    <w:p>
+      <w:pPr>
+        <w:tabs>
+          <w:tab w:val="left" w:pos="864"/>
+        </w:tabs>
+        <w:rPr>
+          <w:rFonts w:ascii="Arial" w:hAnsi="Arial" w:cs="Arial"/>
+          <w:sz w:val="26"/>
+          <w:szCs w:val="26"/>
+        </w:rPr>
+      </w:pPr>
+      <w:r>
+        <w:rPr>
+          <w:rFonts w:ascii="Arial" w:hAnsi="Arial" w:cs="Arial"/>
+          <w:sz w:val="26"/>
+          <w:szCs w:val="26"/>
+        </w:rPr>
+        <w:lastRenderedPageBreak/>
+        <w:t>12:05 AM 28/4 – Đình</w:t>
+      </w:r>
+    </w:p>
+    <w:p>
+      <w:pPr>
+        <w:pStyle w:val="ListParagraph"/>
+        <w:numPr>
+          <w:ilvl w:val="0"/>
+          <w:numId w:val="3"/>
+        </w:numPr>
+        <w:tabs>
+          <w:tab w:val="left" w:pos="864"/>
+        </w:tabs>
+        <w:rPr>
+          <w:rFonts w:ascii="Arial" w:hAnsi="Arial" w:cs="Arial"/>
+          <w:sz w:val="26"/>
+          <w:szCs w:val="26"/>
+        </w:rPr>
+      </w:pPr>
+      <w:r>
+        <w:rPr>
+          <w:rFonts w:ascii="Arial" w:hAnsi="Arial" w:cs="Arial"/>
+          <w:sz w:val="26"/>
+          <w:szCs w:val="26"/>
+        </w:rPr>
+        <w:t xml:space="preserve">90% </w:t>
+      </w:r>
+      <w:proofErr w:type="spellStart"/>
+      <w:r>
+        <w:rPr>
+          <w:rFonts w:ascii="Arial" w:hAnsi="Arial" w:cs="Arial"/>
+          <w:sz w:val="26"/>
+          <w:szCs w:val="26"/>
+        </w:rPr>
+        <w:t>cập</w:t>
+      </w:r>
+      <w:proofErr w:type="spellEnd"/>
+      <w:r>
+        <w:rPr>
+          <w:rFonts w:ascii="Arial" w:hAnsi="Arial" w:cs="Arial"/>
+          <w:sz w:val="26"/>
+          <w:szCs w:val="26"/>
+        </w:rPr>
+        <w:t xml:space="preserve"> </w:t>
+      </w:r>
+      <w:proofErr w:type="spellStart"/>
+      <w:r>
+        <w:rPr>
+          <w:rFonts w:ascii="Arial" w:hAnsi="Arial" w:cs="Arial"/>
+          <w:sz w:val="26"/>
+          <w:szCs w:val="26"/>
+        </w:rPr>
+        <w:t>nhật</w:t>
+      </w:r>
+      <w:proofErr w:type="spellEnd"/>
+      <w:r>
+        <w:rPr>
+          <w:rFonts w:ascii="Arial" w:hAnsi="Arial" w:cs="Arial"/>
+          <w:sz w:val="26"/>
+          <w:szCs w:val="26"/>
+        </w:rPr>
+        <w:t xml:space="preserve"> </w:t>
+      </w:r>
+      <w:proofErr w:type="spellStart"/>
+      <w:r>
+        <w:rPr>
+          <w:rFonts w:ascii="Arial" w:hAnsi="Arial" w:cs="Arial"/>
+          <w:sz w:val="26"/>
+          <w:szCs w:val="26"/>
+        </w:rPr>
+        <w:t>giỏ</w:t>
+      </w:r>
+      <w:proofErr w:type="spellEnd"/>
+      <w:r>
+        <w:rPr>
+          <w:rFonts w:ascii="Arial" w:hAnsi="Arial" w:cs="Arial"/>
+          <w:sz w:val="26"/>
+          <w:szCs w:val="26"/>
+        </w:rPr>
+        <w:t xml:space="preserve"> </w:t>
+      </w:r>
+      <w:proofErr w:type="spellStart"/>
+      <w:r>
+        <w:rPr>
+          <w:rFonts w:ascii="Arial" w:hAnsi="Arial" w:cs="Arial"/>
+          <w:sz w:val="26"/>
+          <w:szCs w:val="26"/>
+        </w:rPr>
+        <w:t>hàng</w:t>
+      </w:r>
+      <w:proofErr w:type="spellEnd"/>
+      <w:r>
+        <w:rPr>
+          <w:rFonts w:ascii="Arial" w:hAnsi="Arial" w:cs="Arial"/>
+          <w:sz w:val="26"/>
+          <w:szCs w:val="26"/>
+        </w:rPr>
+        <w:t xml:space="preserve">, </w:t>
+      </w:r>
+      <w:proofErr w:type="spellStart"/>
+      <w:r>
+        <w:rPr>
+          <w:rFonts w:ascii="Arial" w:hAnsi="Arial" w:cs="Arial"/>
+          <w:sz w:val="26"/>
+          <w:szCs w:val="26"/>
+        </w:rPr>
+        <w:t>đã</w:t>
+      </w:r>
+      <w:proofErr w:type="spellEnd"/>
+      <w:r>
+        <w:rPr>
+          <w:rFonts w:ascii="Arial" w:hAnsi="Arial" w:cs="Arial"/>
+          <w:sz w:val="26"/>
+          <w:szCs w:val="26"/>
+        </w:rPr>
+        <w:t xml:space="preserve"> </w:t>
+      </w:r>
+      <w:proofErr w:type="spellStart"/>
+      <w:r>
+        <w:rPr>
+          <w:rFonts w:ascii="Arial" w:hAnsi="Arial" w:cs="Arial"/>
+          <w:sz w:val="26"/>
+          <w:szCs w:val="26"/>
+        </w:rPr>
+        <w:t>cập</w:t>
+      </w:r>
+      <w:proofErr w:type="spellEnd"/>
+      <w:r>
+        <w:rPr>
+          <w:rFonts w:ascii="Arial" w:hAnsi="Arial" w:cs="Arial"/>
+          <w:sz w:val="26"/>
+          <w:szCs w:val="26"/>
+        </w:rPr>
+        <w:t xml:space="preserve"> </w:t>
+      </w:r>
+      <w:proofErr w:type="spellStart"/>
+      <w:r>
+        <w:rPr>
+          <w:rFonts w:ascii="Arial" w:hAnsi="Arial" w:cs="Arial"/>
+          <w:sz w:val="26"/>
+          <w:szCs w:val="26"/>
+        </w:rPr>
+        <w:t>nhật</w:t>
+      </w:r>
+      <w:proofErr w:type="spellEnd"/>
+      <w:r>
+        <w:rPr>
+          <w:rFonts w:ascii="Arial" w:hAnsi="Arial" w:cs="Arial"/>
+          <w:sz w:val="26"/>
+          <w:szCs w:val="26"/>
+        </w:rPr>
+        <w:t xml:space="preserve"> </w:t>
+      </w:r>
+      <w:proofErr w:type="spellStart"/>
+      <w:r>
+        <w:rPr>
+          <w:rFonts w:ascii="Arial" w:hAnsi="Arial" w:cs="Arial"/>
+          <w:sz w:val="26"/>
+          <w:szCs w:val="26"/>
+        </w:rPr>
+        <w:t>vào</w:t>
+      </w:r>
+      <w:proofErr w:type="spellEnd"/>
+      <w:r>
+        <w:rPr>
+          <w:rFonts w:ascii="Arial" w:hAnsi="Arial" w:cs="Arial"/>
+          <w:sz w:val="26"/>
+          <w:szCs w:val="26"/>
+        </w:rPr>
+        <w:t xml:space="preserve"> </w:t>
+      </w:r>
+      <w:proofErr w:type="spellStart"/>
+      <w:r>
+        <w:rPr>
+          <w:rFonts w:ascii="Arial" w:hAnsi="Arial" w:cs="Arial"/>
+          <w:sz w:val="26"/>
+          <w:szCs w:val="26"/>
+        </w:rPr>
+        <w:t>csdl</w:t>
+      </w:r>
+      <w:proofErr w:type="spellEnd"/>
+      <w:r>
+        <w:rPr>
+          <w:rFonts w:ascii="Arial" w:hAnsi="Arial" w:cs="Arial"/>
+          <w:sz w:val="26"/>
+          <w:szCs w:val="26"/>
+        </w:rPr>
+        <w:t xml:space="preserve"> </w:t>
+      </w:r>
+      <w:proofErr w:type="spellStart"/>
+      <w:r>
+        <w:rPr>
+          <w:rFonts w:ascii="Arial" w:hAnsi="Arial" w:cs="Arial"/>
+          <w:sz w:val="26"/>
+          <w:szCs w:val="26"/>
+        </w:rPr>
+        <w:t>khi</w:t>
+      </w:r>
+      <w:proofErr w:type="spellEnd"/>
+      <w:r>
+        <w:rPr>
+          <w:rFonts w:ascii="Arial" w:hAnsi="Arial" w:cs="Arial"/>
+          <w:sz w:val="26"/>
+          <w:szCs w:val="26"/>
+        </w:rPr>
+        <w:t xml:space="preserve"> </w:t>
+      </w:r>
+      <w:proofErr w:type="spellStart"/>
+      <w:r>
+        <w:rPr>
+          <w:rFonts w:ascii="Arial" w:hAnsi="Arial" w:cs="Arial"/>
+          <w:sz w:val="26"/>
+          <w:szCs w:val="26"/>
+        </w:rPr>
+        <w:t>có</w:t>
+      </w:r>
+      <w:proofErr w:type="spellEnd"/>
+      <w:r>
+        <w:rPr>
+          <w:rFonts w:ascii="Arial" w:hAnsi="Arial" w:cs="Arial"/>
+          <w:sz w:val="26"/>
+          <w:szCs w:val="26"/>
+        </w:rPr>
+        <w:t xml:space="preserve"> </w:t>
+      </w:r>
+      <w:proofErr w:type="spellStart"/>
+      <w:r>
+        <w:rPr>
+          <w:rFonts w:ascii="Arial" w:hAnsi="Arial" w:cs="Arial"/>
+          <w:sz w:val="26"/>
+          <w:szCs w:val="26"/>
+        </w:rPr>
+        <w:t>sự</w:t>
+      </w:r>
+      <w:proofErr w:type="spellEnd"/>
+      <w:r>
+        <w:rPr>
+          <w:rFonts w:ascii="Arial" w:hAnsi="Arial" w:cs="Arial"/>
+          <w:sz w:val="26"/>
+          <w:szCs w:val="26"/>
+        </w:rPr>
+        <w:t xml:space="preserve"> </w:t>
+      </w:r>
+      <w:proofErr w:type="spellStart"/>
+      <w:r>
+        <w:rPr>
+          <w:rFonts w:ascii="Arial" w:hAnsi="Arial" w:cs="Arial"/>
+          <w:sz w:val="26"/>
+          <w:szCs w:val="26"/>
+        </w:rPr>
+        <w:t>thay</w:t>
+      </w:r>
+      <w:proofErr w:type="spellEnd"/>
+      <w:r>
+        <w:rPr>
+          <w:rFonts w:ascii="Arial" w:hAnsi="Arial" w:cs="Arial"/>
+          <w:sz w:val="26"/>
+          <w:szCs w:val="26"/>
+        </w:rPr>
+        <w:t xml:space="preserve"> </w:t>
+      </w:r>
+      <w:proofErr w:type="spellStart"/>
+      <w:r>
+        <w:rPr>
+          <w:rFonts w:ascii="Arial" w:hAnsi="Arial" w:cs="Arial"/>
+          <w:sz w:val="26"/>
+          <w:szCs w:val="26"/>
+        </w:rPr>
+        <w:t>đổi</w:t>
+      </w:r>
+      <w:proofErr w:type="spellEnd"/>
+      <w:r>
+        <w:rPr>
+          <w:rFonts w:ascii="Arial" w:hAnsi="Arial" w:cs="Arial"/>
+          <w:sz w:val="26"/>
+          <w:szCs w:val="26"/>
+        </w:rPr>
+        <w:t xml:space="preserve"> </w:t>
+      </w:r>
+      <w:proofErr w:type="spellStart"/>
+      <w:r>
+        <w:rPr>
+          <w:rFonts w:ascii="Arial" w:hAnsi="Arial" w:cs="Arial"/>
+          <w:sz w:val="26"/>
+          <w:szCs w:val="26"/>
+        </w:rPr>
+        <w:t>phía</w:t>
+      </w:r>
+      <w:proofErr w:type="spellEnd"/>
+      <w:r>
+        <w:rPr>
+          <w:rFonts w:ascii="Arial" w:hAnsi="Arial" w:cs="Arial"/>
+          <w:sz w:val="26"/>
+          <w:szCs w:val="26"/>
+        </w:rPr>
+        <w:t xml:space="preserve"> client</w:t>
+      </w:r>
+    </w:p>
+    <w:p>
+      <w:pPr>
+        <w:pStyle w:val="ListParagraph"/>
+        <w:numPr>
+          <w:ilvl w:val="0"/>
+          <w:numId w:val="3"/>
+        </w:numPr>
+        <w:tabs>
+          <w:tab w:val="left" w:pos="864"/>
+        </w:tabs>
+        <w:rPr>
+          <w:rFonts w:ascii="Arial" w:hAnsi="Arial" w:cs="Arial"/>
+          <w:sz w:val="26"/>
+          <w:szCs w:val="26"/>
+        </w:rPr>
+      </w:pPr>
+      <w:proofErr w:type="spellStart"/>
+      <w:r>
+        <w:rPr>
+          <w:rFonts w:ascii="Arial" w:hAnsi="Arial" w:cs="Arial"/>
+          <w:sz w:val="26"/>
+          <w:szCs w:val="26"/>
+        </w:rPr>
+        <w:t>Chưa</w:t>
+      </w:r>
+      <w:proofErr w:type="spellEnd"/>
+      <w:r>
+        <w:rPr>
+          <w:rFonts w:ascii="Arial" w:hAnsi="Arial" w:cs="Arial"/>
+          <w:sz w:val="26"/>
+          <w:szCs w:val="26"/>
+        </w:rPr>
+        <w:t xml:space="preserve"> </w:t>
+      </w:r>
+      <w:proofErr w:type="spellStart"/>
+      <w:r>
+        <w:rPr>
+          <w:rFonts w:ascii="Arial" w:hAnsi="Arial" w:cs="Arial"/>
+          <w:sz w:val="26"/>
+          <w:szCs w:val="26"/>
+        </w:rPr>
+        <w:t>xóa</w:t>
+      </w:r>
+      <w:proofErr w:type="spellEnd"/>
+      <w:r>
+        <w:rPr>
+          <w:rFonts w:ascii="Arial" w:hAnsi="Arial" w:cs="Arial"/>
+          <w:sz w:val="26"/>
+          <w:szCs w:val="26"/>
+        </w:rPr>
+        <w:t xml:space="preserve"> </w:t>
+      </w:r>
+      <w:proofErr w:type="spellStart"/>
+      <w:r>
+        <w:rPr>
+          <w:rFonts w:ascii="Arial" w:hAnsi="Arial" w:cs="Arial"/>
+          <w:sz w:val="26"/>
+          <w:szCs w:val="26"/>
+        </w:rPr>
+        <w:t>sản</w:t>
+      </w:r>
+      <w:proofErr w:type="spellEnd"/>
+      <w:r>
+        <w:rPr>
+          <w:rFonts w:ascii="Arial" w:hAnsi="Arial" w:cs="Arial"/>
+          <w:sz w:val="26"/>
+          <w:szCs w:val="26"/>
+        </w:rPr>
+        <w:t xml:space="preserve"> </w:t>
+      </w:r>
+      <w:proofErr w:type="spellStart"/>
+      <w:r>
+        <w:rPr>
+          <w:rFonts w:ascii="Arial" w:hAnsi="Arial" w:cs="Arial"/>
+          <w:sz w:val="26"/>
+          <w:szCs w:val="26"/>
+        </w:rPr>
+        <w:t>phẩm</w:t>
+      </w:r>
+      <w:proofErr w:type="spellEnd"/>
+      <w:r>
+        <w:rPr>
+          <w:rFonts w:ascii="Arial" w:hAnsi="Arial" w:cs="Arial"/>
+          <w:sz w:val="26"/>
+          <w:szCs w:val="26"/>
+        </w:rPr>
+        <w:t xml:space="preserve"> </w:t>
+      </w:r>
+      <w:proofErr w:type="spellStart"/>
+      <w:r>
+        <w:rPr>
+          <w:rFonts w:ascii="Arial" w:hAnsi="Arial" w:cs="Arial"/>
+          <w:sz w:val="26"/>
+          <w:szCs w:val="26"/>
+        </w:rPr>
+        <w:t>khỏi</w:t>
+      </w:r>
+      <w:proofErr w:type="spellEnd"/>
+      <w:r>
+        <w:rPr>
+          <w:rFonts w:ascii="Arial" w:hAnsi="Arial" w:cs="Arial"/>
+          <w:sz w:val="26"/>
+          <w:szCs w:val="26"/>
+        </w:rPr>
+        <w:t xml:space="preserve"> </w:t>
+      </w:r>
+      <w:proofErr w:type="spellStart"/>
+      <w:r>
+        <w:rPr>
+          <w:rFonts w:ascii="Arial" w:hAnsi="Arial" w:cs="Arial"/>
+          <w:sz w:val="26"/>
+          <w:szCs w:val="26"/>
+        </w:rPr>
+        <w:t>giỏ</w:t>
+      </w:r>
+      <w:proofErr w:type="spellEnd"/>
+      <w:r>
+        <w:rPr>
+          <w:rFonts w:ascii="Arial" w:hAnsi="Arial" w:cs="Arial"/>
+          <w:sz w:val="26"/>
+          <w:szCs w:val="26"/>
+        </w:rPr>
+        <w:t xml:space="preserve">, </w:t>
+      </w:r>
+      <w:proofErr w:type="spellStart"/>
+      <w:r>
+        <w:rPr>
+          <w:rFonts w:ascii="Arial" w:hAnsi="Arial" w:cs="Arial"/>
+          <w:sz w:val="26"/>
+          <w:szCs w:val="26"/>
+        </w:rPr>
+        <w:t>đang</w:t>
+      </w:r>
+      <w:proofErr w:type="spellEnd"/>
+      <w:r>
+        <w:rPr>
+          <w:rFonts w:ascii="Arial" w:hAnsi="Arial" w:cs="Arial"/>
+          <w:sz w:val="26"/>
+          <w:szCs w:val="26"/>
+        </w:rPr>
+        <w:t xml:space="preserve"> </w:t>
+      </w:r>
+      <w:proofErr w:type="spellStart"/>
+      <w:r>
+        <w:rPr>
+          <w:rFonts w:ascii="Arial" w:hAnsi="Arial" w:cs="Arial"/>
+          <w:sz w:val="26"/>
+          <w:szCs w:val="26"/>
+        </w:rPr>
+        <w:t>tiến</w:t>
+      </w:r>
+      <w:proofErr w:type="spellEnd"/>
+      <w:r>
+        <w:rPr>
+          <w:rFonts w:ascii="Arial" w:hAnsi="Arial" w:cs="Arial"/>
+          <w:sz w:val="26"/>
+          <w:szCs w:val="26"/>
+        </w:rPr>
+        <w:t xml:space="preserve"> </w:t>
+      </w:r>
+      <w:proofErr w:type="spellStart"/>
+      <w:r>
+        <w:rPr>
+          <w:rFonts w:ascii="Arial" w:hAnsi="Arial" w:cs="Arial"/>
+          <w:sz w:val="26"/>
+          <w:szCs w:val="26"/>
+        </w:rPr>
+        <w:t>hành</w:t>
+      </w:r>
+      <w:proofErr w:type="spellEnd"/>
+      <w:r>
+        <w:rPr>
+          <w:rFonts w:ascii="Arial" w:hAnsi="Arial" w:cs="Arial"/>
+          <w:sz w:val="26"/>
+          <w:szCs w:val="26"/>
+        </w:rPr>
+        <w:t xml:space="preserve"> </w:t>
+      </w:r>
+      <w:proofErr w:type="spellStart"/>
+      <w:r>
+        <w:rPr>
+          <w:rFonts w:ascii="Arial" w:hAnsi="Arial" w:cs="Arial"/>
+          <w:sz w:val="26"/>
+          <w:szCs w:val="26"/>
+        </w:rPr>
+        <w:t>hiển</w:t>
+      </w:r>
+      <w:proofErr w:type="spellEnd"/>
+      <w:r>
+        <w:rPr>
+          <w:rFonts w:ascii="Arial" w:hAnsi="Arial" w:cs="Arial"/>
+          <w:sz w:val="26"/>
+          <w:szCs w:val="26"/>
+        </w:rPr>
+        <w:t xml:space="preserve"> </w:t>
+      </w:r>
+      <w:proofErr w:type="spellStart"/>
+      <w:r>
+        <w:rPr>
+          <w:rFonts w:ascii="Arial" w:hAnsi="Arial" w:cs="Arial"/>
+          <w:sz w:val="26"/>
+          <w:szCs w:val="26"/>
+        </w:rPr>
+        <w:t>thị</w:t>
+      </w:r>
+      <w:proofErr w:type="spellEnd"/>
+      <w:r>
+        <w:rPr>
+          <w:rFonts w:ascii="Arial" w:hAnsi="Arial" w:cs="Arial"/>
+          <w:sz w:val="26"/>
+          <w:szCs w:val="26"/>
+        </w:rPr>
+        <w:t xml:space="preserve"> </w:t>
+      </w:r>
+      <w:proofErr w:type="spellStart"/>
+      <w:r>
+        <w:rPr>
+          <w:rFonts w:ascii="Arial" w:hAnsi="Arial" w:cs="Arial"/>
+          <w:sz w:val="26"/>
+          <w:szCs w:val="26"/>
+        </w:rPr>
+        <w:t>thông</w:t>
+      </w:r>
+      <w:proofErr w:type="spellEnd"/>
+      <w:r>
+        <w:rPr>
+          <w:rFonts w:ascii="Arial" w:hAnsi="Arial" w:cs="Arial"/>
+          <w:sz w:val="26"/>
+          <w:szCs w:val="26"/>
+        </w:rPr>
+        <w:t xml:space="preserve"> </w:t>
+      </w:r>
+      <w:proofErr w:type="spellStart"/>
+      <w:r>
+        <w:rPr>
+          <w:rFonts w:ascii="Arial" w:hAnsi="Arial" w:cs="Arial"/>
+          <w:sz w:val="26"/>
+          <w:szCs w:val="26"/>
+        </w:rPr>
+        <w:t>báo</w:t>
+      </w:r>
+      <w:proofErr w:type="spellEnd"/>
+      <w:r>
+        <w:rPr>
+          <w:rFonts w:ascii="Arial" w:hAnsi="Arial" w:cs="Arial"/>
+          <w:sz w:val="26"/>
+          <w:szCs w:val="26"/>
+        </w:rPr>
+        <w:t xml:space="preserve"> </w:t>
+      </w:r>
+      <w:proofErr w:type="spellStart"/>
+      <w:r>
+        <w:rPr>
+          <w:rFonts w:ascii="Arial" w:hAnsi="Arial" w:cs="Arial"/>
+          <w:sz w:val="26"/>
+          <w:szCs w:val="26"/>
+        </w:rPr>
+        <w:t>chờ</w:t>
+      </w:r>
+      <w:proofErr w:type="spellEnd"/>
+      <w:r>
+        <w:rPr>
+          <w:rFonts w:ascii="Arial" w:hAnsi="Arial" w:cs="Arial"/>
+          <w:sz w:val="26"/>
+          <w:szCs w:val="26"/>
+        </w:rPr>
+        <w:t xml:space="preserve"> </w:t>
+      </w:r>
+      <w:proofErr w:type="spellStart"/>
+      <w:r>
+        <w:rPr>
+          <w:rFonts w:ascii="Arial" w:hAnsi="Arial" w:cs="Arial"/>
+          <w:sz w:val="26"/>
+          <w:szCs w:val="26"/>
+        </w:rPr>
+        <w:t>xác</w:t>
+      </w:r>
+      <w:proofErr w:type="spellEnd"/>
+      <w:r>
+        <w:rPr>
+          <w:rFonts w:ascii="Arial" w:hAnsi="Arial" w:cs="Arial"/>
+          <w:sz w:val="26"/>
+          <w:szCs w:val="26"/>
+        </w:rPr>
+        <w:t xml:space="preserve"> </w:t>
+      </w:r>
+      <w:proofErr w:type="spellStart"/>
+      <w:r>
+        <w:rPr>
+          <w:rFonts w:ascii="Arial" w:hAnsi="Arial" w:cs="Arial"/>
+          <w:sz w:val="26"/>
+          <w:szCs w:val="26"/>
+        </w:rPr>
+        <w:t>nhận</w:t>
+      </w:r>
+      <w:proofErr w:type="spellEnd"/>
+      <w:r>
+        <w:rPr>
+          <w:rFonts w:ascii="Arial" w:hAnsi="Arial" w:cs="Arial"/>
+          <w:sz w:val="26"/>
+          <w:szCs w:val="26"/>
+        </w:rPr>
+        <w:t xml:space="preserve"> </w:t>
+      </w:r>
+      <w:proofErr w:type="spellStart"/>
+      <w:r>
+        <w:rPr>
+          <w:rFonts w:ascii="Arial" w:hAnsi="Arial" w:cs="Arial"/>
+          <w:sz w:val="26"/>
+          <w:szCs w:val="26"/>
+        </w:rPr>
+        <w:t>quá</w:t>
+      </w:r>
+      <w:proofErr w:type="spellEnd"/>
+      <w:r>
+        <w:rPr>
+          <w:rFonts w:ascii="Arial" w:hAnsi="Arial" w:cs="Arial"/>
+          <w:sz w:val="26"/>
+          <w:szCs w:val="26"/>
+        </w:rPr>
+        <w:t xml:space="preserve"> </w:t>
+      </w:r>
+      <w:proofErr w:type="spellStart"/>
+      <w:r>
+        <w:rPr>
+          <w:rFonts w:ascii="Arial" w:hAnsi="Arial" w:cs="Arial"/>
+          <w:sz w:val="26"/>
+          <w:szCs w:val="26"/>
+        </w:rPr>
+        <w:t>trình</w:t>
+      </w:r>
+      <w:proofErr w:type="spellEnd"/>
+      <w:r>
+        <w:rPr>
+          <w:rFonts w:ascii="Arial" w:hAnsi="Arial" w:cs="Arial"/>
+          <w:sz w:val="26"/>
+          <w:szCs w:val="26"/>
+        </w:rPr>
+        <w:t xml:space="preserve"> </w:t>
+      </w:r>
+      <w:proofErr w:type="spellStart"/>
+      <w:r>
+        <w:rPr>
+          <w:rFonts w:ascii="Arial" w:hAnsi="Arial" w:cs="Arial"/>
+          <w:sz w:val="26"/>
+          <w:szCs w:val="26"/>
+        </w:rPr>
+        <w:t>xóa</w:t>
+      </w:r>
+      <w:proofErr w:type="spellEnd"/>
+      <w:r>
+        <w:rPr>
+          <w:rFonts w:ascii="Arial" w:hAnsi="Arial" w:cs="Arial"/>
+          <w:sz w:val="26"/>
+          <w:szCs w:val="26"/>
+        </w:rPr>
+        <w:t xml:space="preserve"> </w:t>
+      </w:r>
+      <w:proofErr w:type="spellStart"/>
+      <w:r>
+        <w:rPr>
+          <w:rFonts w:ascii="Arial" w:hAnsi="Arial" w:cs="Arial"/>
+          <w:sz w:val="26"/>
+          <w:szCs w:val="26"/>
+        </w:rPr>
+        <w:t>từ</w:t>
+      </w:r>
+      <w:proofErr w:type="spellEnd"/>
+      <w:r>
+        <w:rPr>
+          <w:rFonts w:ascii="Arial" w:hAnsi="Arial" w:cs="Arial"/>
+          <w:sz w:val="26"/>
+          <w:szCs w:val="26"/>
+        </w:rPr>
+        <w:t xml:space="preserve"> </w:t>
+      </w:r>
+      <w:proofErr w:type="spellStart"/>
+      <w:r>
+        <w:rPr>
+          <w:rFonts w:ascii="Arial" w:hAnsi="Arial" w:cs="Arial"/>
+          <w:sz w:val="26"/>
+          <w:szCs w:val="26"/>
+        </w:rPr>
+        <w:t>người</w:t>
+      </w:r>
+      <w:proofErr w:type="spellEnd"/>
+      <w:r>
+        <w:rPr>
+          <w:rFonts w:ascii="Arial" w:hAnsi="Arial" w:cs="Arial"/>
+          <w:sz w:val="26"/>
+          <w:szCs w:val="26"/>
+        </w:rPr>
+        <w:t xml:space="preserve"> </w:t>
+      </w:r>
+      <w:proofErr w:type="spellStart"/>
+      <w:r>
+        <w:rPr>
+          <w:rFonts w:ascii="Arial" w:hAnsi="Arial" w:cs="Arial"/>
+          <w:sz w:val="26"/>
+          <w:szCs w:val="26"/>
+        </w:rPr>
+        <w:t>dùng</w:t>
+      </w:r>
+      <w:proofErr w:type="spellEnd"/>
+      <w:r>
+        <w:rPr>
+          <w:rFonts w:ascii="Arial" w:hAnsi="Arial" w:cs="Arial"/>
+          <w:sz w:val="26"/>
+          <w:szCs w:val="26"/>
+        </w:rPr>
+        <w:t xml:space="preserve">, </w:t>
+      </w:r>
+      <w:proofErr w:type="spellStart"/>
+      <w:r>
+        <w:rPr>
+          <w:rFonts w:ascii="Arial" w:hAnsi="Arial" w:cs="Arial"/>
+          <w:sz w:val="26"/>
+          <w:szCs w:val="26"/>
+        </w:rPr>
+        <w:t>hiện</w:t>
+      </w:r>
+      <w:proofErr w:type="spellEnd"/>
+      <w:r>
+        <w:rPr>
+          <w:rFonts w:ascii="Arial" w:hAnsi="Arial" w:cs="Arial"/>
+          <w:sz w:val="26"/>
+          <w:szCs w:val="26"/>
+        </w:rPr>
+        <w:t xml:space="preserve"> </w:t>
+      </w:r>
+      <w:proofErr w:type="spellStart"/>
+      <w:r>
+        <w:rPr>
+          <w:rFonts w:ascii="Arial" w:hAnsi="Arial" w:cs="Arial"/>
+          <w:sz w:val="26"/>
+          <w:szCs w:val="26"/>
+        </w:rPr>
+        <w:t>tại</w:t>
+      </w:r>
+      <w:proofErr w:type="spellEnd"/>
+      <w:r>
+        <w:rPr>
+          <w:rFonts w:ascii="Arial" w:hAnsi="Arial" w:cs="Arial"/>
+          <w:sz w:val="26"/>
+          <w:szCs w:val="26"/>
+        </w:rPr>
+        <w:t xml:space="preserve"> </w:t>
+      </w:r>
+      <w:proofErr w:type="spellStart"/>
+      <w:r>
+        <w:rPr>
+          <w:rFonts w:ascii="Arial" w:hAnsi="Arial" w:cs="Arial"/>
+          <w:sz w:val="26"/>
+          <w:szCs w:val="26"/>
+        </w:rPr>
+        <w:t>đang</w:t>
+      </w:r>
+      <w:proofErr w:type="spellEnd"/>
+      <w:r>
+        <w:rPr>
+          <w:rFonts w:ascii="Arial" w:hAnsi="Arial" w:cs="Arial"/>
+          <w:sz w:val="26"/>
+          <w:szCs w:val="26"/>
+        </w:rPr>
+        <w:t xml:space="preserve"> </w:t>
+      </w:r>
+      <w:proofErr w:type="spellStart"/>
+      <w:r>
+        <w:rPr>
+          <w:rFonts w:ascii="Arial" w:hAnsi="Arial" w:cs="Arial"/>
+          <w:sz w:val="26"/>
+          <w:szCs w:val="26"/>
+        </w:rPr>
+        <w:t>sử</w:t>
+      </w:r>
+      <w:proofErr w:type="spellEnd"/>
+      <w:r>
+        <w:rPr>
+          <w:rFonts w:ascii="Arial" w:hAnsi="Arial" w:cs="Arial"/>
+          <w:sz w:val="26"/>
+          <w:szCs w:val="26"/>
+        </w:rPr>
+        <w:t xml:space="preserve"> </w:t>
+      </w:r>
+      <w:proofErr w:type="spellStart"/>
+      <w:r>
+        <w:rPr>
+          <w:rFonts w:ascii="Arial" w:hAnsi="Arial" w:cs="Arial"/>
+          <w:sz w:val="26"/>
+          <w:szCs w:val="26"/>
+        </w:rPr>
+        <w:t>dụng</w:t>
+      </w:r>
+      <w:proofErr w:type="spellEnd"/>
+      <w:r>
+        <w:rPr>
+          <w:rFonts w:ascii="Arial" w:hAnsi="Arial" w:cs="Arial"/>
+          <w:sz w:val="26"/>
+          <w:szCs w:val="26"/>
+        </w:rPr>
+        <w:t xml:space="preserve"> modal </w:t>
+      </w:r>
+      <w:proofErr w:type="spellStart"/>
+      <w:r>
+        <w:rPr>
+          <w:rFonts w:ascii="Arial" w:hAnsi="Arial" w:cs="Arial"/>
+          <w:sz w:val="26"/>
+          <w:szCs w:val="26"/>
+        </w:rPr>
+        <w:t>để</w:t>
+      </w:r>
+      <w:proofErr w:type="spellEnd"/>
+      <w:r>
+        <w:rPr>
+          <w:rFonts w:ascii="Arial" w:hAnsi="Arial" w:cs="Arial"/>
+          <w:sz w:val="26"/>
+          <w:szCs w:val="26"/>
+        </w:rPr>
+        <w:t xml:space="preserve"> </w:t>
+      </w:r>
+      <w:proofErr w:type="spellStart"/>
+      <w:r>
+        <w:rPr>
+          <w:rFonts w:ascii="Arial" w:hAnsi="Arial" w:cs="Arial"/>
+          <w:sz w:val="26"/>
+          <w:szCs w:val="26"/>
+        </w:rPr>
+        <w:t>xác</w:t>
+      </w:r>
+      <w:proofErr w:type="spellEnd"/>
+      <w:r>
+        <w:rPr>
+          <w:rFonts w:ascii="Arial" w:hAnsi="Arial" w:cs="Arial"/>
+          <w:sz w:val="26"/>
+          <w:szCs w:val="26"/>
+        </w:rPr>
+        <w:t xml:space="preserve"> </w:t>
+      </w:r>
+      <w:proofErr w:type="spellStart"/>
+      <w:r>
+        <w:rPr>
+          <w:rFonts w:ascii="Arial" w:hAnsi="Arial" w:cs="Arial"/>
+          <w:sz w:val="26"/>
+          <w:szCs w:val="26"/>
+        </w:rPr>
+        <w:t>nhận</w:t>
+      </w:r>
+      <w:proofErr w:type="spellEnd"/>
+      <w:r>
+        <w:rPr>
+          <w:rFonts w:ascii="Arial" w:hAnsi="Arial" w:cs="Arial"/>
+          <w:sz w:val="26"/>
+          <w:szCs w:val="26"/>
+        </w:rPr>
+        <w:t xml:space="preserve">. </w:t>
+      </w:r>
+      <w:proofErr w:type="spellStart"/>
+      <w:r>
+        <w:rPr>
+          <w:rFonts w:ascii="Arial" w:hAnsi="Arial" w:cs="Arial"/>
+          <w:sz w:val="26"/>
+          <w:szCs w:val="26"/>
+        </w:rPr>
+        <w:t>Có</w:t>
+      </w:r>
+      <w:proofErr w:type="spellEnd"/>
+      <w:r>
+        <w:rPr>
+          <w:rFonts w:ascii="Arial" w:hAnsi="Arial" w:cs="Arial"/>
+          <w:sz w:val="26"/>
+          <w:szCs w:val="26"/>
+        </w:rPr>
+        <w:t xml:space="preserve"> </w:t>
+      </w:r>
+      <w:proofErr w:type="spellStart"/>
+      <w:r>
+        <w:rPr>
+          <w:rFonts w:ascii="Arial" w:hAnsi="Arial" w:cs="Arial"/>
+          <w:sz w:val="26"/>
+          <w:szCs w:val="26"/>
+        </w:rPr>
+        <w:t>thể</w:t>
+      </w:r>
+      <w:proofErr w:type="spellEnd"/>
+      <w:r>
+        <w:rPr>
+          <w:rFonts w:ascii="Arial" w:hAnsi="Arial" w:cs="Arial"/>
+          <w:sz w:val="26"/>
+          <w:szCs w:val="26"/>
+        </w:rPr>
+        <w:t xml:space="preserve"> </w:t>
+      </w:r>
+      <w:proofErr w:type="spellStart"/>
+      <w:r>
+        <w:rPr>
+          <w:rFonts w:ascii="Arial" w:hAnsi="Arial" w:cs="Arial"/>
+          <w:sz w:val="26"/>
+          <w:szCs w:val="26"/>
+        </w:rPr>
+        <w:t>sẽ</w:t>
+      </w:r>
+      <w:proofErr w:type="spellEnd"/>
+      <w:r>
+        <w:rPr>
+          <w:rFonts w:ascii="Arial" w:hAnsi="Arial" w:cs="Arial"/>
+          <w:sz w:val="26"/>
+          <w:szCs w:val="26"/>
+        </w:rPr>
+        <w:t xml:space="preserve"> </w:t>
+      </w:r>
+      <w:proofErr w:type="spellStart"/>
+      <w:r>
+        <w:rPr>
+          <w:rFonts w:ascii="Arial" w:hAnsi="Arial" w:cs="Arial"/>
+          <w:sz w:val="26"/>
+          <w:szCs w:val="26"/>
+        </w:rPr>
+        <w:t>chuyển</w:t>
+      </w:r>
+      <w:proofErr w:type="spellEnd"/>
+      <w:r>
+        <w:rPr>
+          <w:rFonts w:ascii="Arial" w:hAnsi="Arial" w:cs="Arial"/>
+          <w:sz w:val="26"/>
+          <w:szCs w:val="26"/>
+        </w:rPr>
+        <w:t xml:space="preserve"> sang</w:t>
+      </w:r>
+      <w:r>
+        <w:rPr>
+          <w:rFonts w:ascii="Arial" w:hAnsi="Arial" w:cs="Arial"/>
+          <w:sz w:val="26"/>
+          <w:szCs w:val="26"/>
+        </w:rPr>
+        <w:t xml:space="preserve"> Alert Box (</w:t>
+      </w:r>
+      <w:proofErr w:type="spellStart"/>
+      <w:r>
+        <w:rPr>
+          <w:rFonts w:ascii="Arial" w:hAnsi="Arial" w:cs="Arial"/>
+          <w:sz w:val="26"/>
+          <w:szCs w:val="26"/>
+        </w:rPr>
+        <w:t>tương</w:t>
+      </w:r>
+      <w:proofErr w:type="spellEnd"/>
+      <w:r>
+        <w:rPr>
+          <w:rFonts w:ascii="Arial" w:hAnsi="Arial" w:cs="Arial"/>
+          <w:sz w:val="26"/>
+          <w:szCs w:val="26"/>
+        </w:rPr>
+        <w:t xml:space="preserve"> </w:t>
+      </w:r>
+      <w:proofErr w:type="spellStart"/>
+      <w:r>
+        <w:rPr>
+          <w:rFonts w:ascii="Arial" w:hAnsi="Arial" w:cs="Arial"/>
+          <w:sz w:val="26"/>
+          <w:szCs w:val="26"/>
+        </w:rPr>
+        <w:t>tự</w:t>
+      </w:r>
+      <w:proofErr w:type="spellEnd"/>
+      <w:r>
+        <w:rPr>
+          <w:rFonts w:ascii="Arial" w:hAnsi="Arial" w:cs="Arial"/>
+          <w:sz w:val="26"/>
+          <w:szCs w:val="26"/>
+        </w:rPr>
+        <w:t xml:space="preserve"> modal)</w:t>
+      </w:r>
+      <w:bookmarkStart w:id="0" w:name="_GoBack"/>
+      <w:bookmarkEnd w:id="0"/>
+    </w:p>
+    <w:p>
+      <w:pPr>
+        <w:tabs>
+          <w:tab w:val="left" w:pos="864"/>
+        </w:tabs>
+        <w:rPr>
+          <w:rFonts w:ascii="Arial" w:hAnsi="Arial" w:cs="Arial"/>
+          <w:sz w:val="26"/>
+          <w:szCs w:val="26"/>
+        </w:rPr>
+      </w:pPr>
     </w:p>
     <w:sectPr>
       <w:pgSz w:w="12240" w:h="15840"/>

</xml_diff>

<commit_message>
create a global controller for consumer
</commit_message>
<xml_diff>
--- a/Work Log.docx
+++ b/Work Log.docx
@@ -5944,16 +5944,7 @@
           <w:sz w:val="26"/>
           <w:szCs w:val="26"/>
         </w:rPr>
-        <w:t>30/4</w:t>
-      </w:r>
-      <w:r>
-        <w:rPr>
-          <w:rFonts w:ascii="Arial" w:hAnsi="Arial" w:cs="Arial"/>
-          <w:bCs/>
-          <w:sz w:val="26"/>
-          <w:szCs w:val="26"/>
-        </w:rPr>
-        <w:t xml:space="preserve"> – Hiếu</w:t>
+        <w:t>30/4 – Hiếu</w:t>
       </w:r>
     </w:p>
     <w:p>
@@ -6234,6 +6225,291 @@
         </w:rPr>
         <w:t>80% reset password.</w:t>
       </w:r>
+    </w:p>
+    <w:p>
+      <w:pPr>
+        <w:tabs>
+          <w:tab w:val="left" w:pos="864"/>
+        </w:tabs>
+        <w:rPr>
+          <w:rFonts w:ascii="Arial" w:hAnsi="Arial" w:cs="Arial"/>
+          <w:bCs/>
+          <w:sz w:val="26"/>
+          <w:szCs w:val="26"/>
+        </w:rPr>
+      </w:pPr>
+      <w:r>
+        <w:rPr>
+          <w:rFonts w:ascii="Arial" w:hAnsi="Arial" w:cs="Arial"/>
+          <w:bCs/>
+          <w:sz w:val="26"/>
+          <w:szCs w:val="26"/>
+        </w:rPr>
+        <w:t>4:20 PM 30/4 – Hiếu</w:t>
+      </w:r>
+    </w:p>
+    <w:p>
+      <w:pPr>
+        <w:pStyle w:val="ListParagraph"/>
+        <w:numPr>
+          <w:ilvl w:val="0"/>
+          <w:numId w:val="3"/>
+        </w:numPr>
+        <w:tabs>
+          <w:tab w:val="left" w:pos="864"/>
+        </w:tabs>
+        <w:rPr>
+          <w:rFonts w:ascii="Arial" w:hAnsi="Arial" w:cs="Arial"/>
+          <w:bCs/>
+          <w:sz w:val="26"/>
+          <w:szCs w:val="26"/>
+        </w:rPr>
+      </w:pPr>
+      <w:proofErr w:type="spellStart"/>
+      <w:r>
+        <w:rPr>
+          <w:rFonts w:ascii="Arial" w:hAnsi="Arial" w:cs="Arial"/>
+          <w:bCs/>
+          <w:sz w:val="26"/>
+          <w:szCs w:val="26"/>
+        </w:rPr>
+        <w:t>Hoàn</w:t>
+      </w:r>
+      <w:proofErr w:type="spellEnd"/>
+      <w:r>
+        <w:rPr>
+          <w:rFonts w:ascii="Arial" w:hAnsi="Arial" w:cs="Arial"/>
+          <w:bCs/>
+          <w:sz w:val="26"/>
+          <w:szCs w:val="26"/>
+        </w:rPr>
+        <w:t xml:space="preserve"> </w:t>
+      </w:r>
+      <w:proofErr w:type="spellStart"/>
+      <w:r>
+        <w:rPr>
+          <w:rFonts w:ascii="Arial" w:hAnsi="Arial" w:cs="Arial"/>
+          <w:bCs/>
+          <w:sz w:val="26"/>
+          <w:szCs w:val="26"/>
+        </w:rPr>
+        <w:t>tất</w:t>
+      </w:r>
+      <w:proofErr w:type="spellEnd"/>
+      <w:r>
+        <w:rPr>
+          <w:rFonts w:ascii="Arial" w:hAnsi="Arial" w:cs="Arial"/>
+          <w:bCs/>
+          <w:sz w:val="26"/>
+          <w:szCs w:val="26"/>
+        </w:rPr>
+        <w:t xml:space="preserve"> </w:t>
+      </w:r>
+      <w:proofErr w:type="spellStart"/>
+      <w:r>
+        <w:rPr>
+          <w:rFonts w:ascii="Arial" w:hAnsi="Arial" w:cs="Arial"/>
+          <w:bCs/>
+          <w:sz w:val="26"/>
+          <w:szCs w:val="26"/>
+        </w:rPr>
+        <w:t>đăng</w:t>
+      </w:r>
+      <w:proofErr w:type="spellEnd"/>
+      <w:r>
+        <w:rPr>
+          <w:rFonts w:ascii="Arial" w:hAnsi="Arial" w:cs="Arial"/>
+          <w:bCs/>
+          <w:sz w:val="26"/>
+          <w:szCs w:val="26"/>
+        </w:rPr>
+        <w:t xml:space="preserve"> </w:t>
+      </w:r>
+      <w:proofErr w:type="spellStart"/>
+      <w:proofErr w:type="gramStart"/>
+      <w:r>
+        <w:rPr>
+          <w:rFonts w:ascii="Arial" w:hAnsi="Arial" w:cs="Arial"/>
+          <w:bCs/>
+          <w:sz w:val="26"/>
+          <w:szCs w:val="26"/>
+        </w:rPr>
+        <w:t>ký</w:t>
+      </w:r>
+      <w:proofErr w:type="spellEnd"/>
+      <w:r>
+        <w:rPr>
+          <w:rFonts w:ascii="Arial" w:hAnsi="Arial" w:cs="Arial"/>
+          <w:bCs/>
+          <w:sz w:val="26"/>
+          <w:szCs w:val="26"/>
+        </w:rPr>
+        <w:t xml:space="preserve"> ,</w:t>
+      </w:r>
+      <w:proofErr w:type="gramEnd"/>
+      <w:r>
+        <w:rPr>
+          <w:rFonts w:ascii="Arial" w:hAnsi="Arial" w:cs="Arial"/>
+          <w:bCs/>
+          <w:sz w:val="26"/>
+          <w:szCs w:val="26"/>
+        </w:rPr>
+        <w:t xml:space="preserve"> </w:t>
+      </w:r>
+      <w:proofErr w:type="spellStart"/>
+      <w:r>
+        <w:rPr>
+          <w:rFonts w:ascii="Arial" w:hAnsi="Arial" w:cs="Arial"/>
+          <w:bCs/>
+          <w:sz w:val="26"/>
+          <w:szCs w:val="26"/>
+        </w:rPr>
+        <w:t>đăng</w:t>
+      </w:r>
+      <w:proofErr w:type="spellEnd"/>
+      <w:r>
+        <w:rPr>
+          <w:rFonts w:ascii="Arial" w:hAnsi="Arial" w:cs="Arial"/>
+          <w:bCs/>
+          <w:sz w:val="26"/>
+          <w:szCs w:val="26"/>
+        </w:rPr>
+        <w:t xml:space="preserve"> </w:t>
+      </w:r>
+      <w:proofErr w:type="spellStart"/>
+      <w:r>
+        <w:rPr>
+          <w:rFonts w:ascii="Arial" w:hAnsi="Arial" w:cs="Arial"/>
+          <w:bCs/>
+          <w:sz w:val="26"/>
+          <w:szCs w:val="26"/>
+        </w:rPr>
+        <w:t>nhập</w:t>
+      </w:r>
+      <w:proofErr w:type="spellEnd"/>
+      <w:r>
+        <w:rPr>
+          <w:rFonts w:ascii="Arial" w:hAnsi="Arial" w:cs="Arial"/>
+          <w:bCs/>
+          <w:sz w:val="26"/>
+          <w:szCs w:val="26"/>
+        </w:rPr>
+        <w:t xml:space="preserve">, </w:t>
+      </w:r>
+      <w:proofErr w:type="spellStart"/>
+      <w:r>
+        <w:rPr>
+          <w:rFonts w:ascii="Arial" w:hAnsi="Arial" w:cs="Arial"/>
+          <w:bCs/>
+          <w:sz w:val="26"/>
+          <w:szCs w:val="26"/>
+        </w:rPr>
+        <w:t>đăng</w:t>
+      </w:r>
+      <w:proofErr w:type="spellEnd"/>
+      <w:r>
+        <w:rPr>
+          <w:rFonts w:ascii="Arial" w:hAnsi="Arial" w:cs="Arial"/>
+          <w:bCs/>
+          <w:sz w:val="26"/>
+          <w:szCs w:val="26"/>
+        </w:rPr>
+        <w:t xml:space="preserve"> </w:t>
+      </w:r>
+      <w:proofErr w:type="spellStart"/>
+      <w:r>
+        <w:rPr>
+          <w:rFonts w:ascii="Arial" w:hAnsi="Arial" w:cs="Arial"/>
+          <w:bCs/>
+          <w:sz w:val="26"/>
+          <w:szCs w:val="26"/>
+        </w:rPr>
+        <w:t>xuất</w:t>
+      </w:r>
+      <w:proofErr w:type="spellEnd"/>
+      <w:r>
+        <w:rPr>
+          <w:rFonts w:ascii="Arial" w:hAnsi="Arial" w:cs="Arial"/>
+          <w:bCs/>
+          <w:sz w:val="26"/>
+          <w:szCs w:val="26"/>
+        </w:rPr>
+        <w:t xml:space="preserve">, </w:t>
+      </w:r>
+      <w:proofErr w:type="spellStart"/>
+      <w:r>
+        <w:rPr>
+          <w:rFonts w:ascii="Arial" w:hAnsi="Arial" w:cs="Arial"/>
+          <w:bCs/>
+          <w:sz w:val="26"/>
+          <w:szCs w:val="26"/>
+        </w:rPr>
+        <w:t>quên</w:t>
+      </w:r>
+      <w:proofErr w:type="spellEnd"/>
+      <w:r>
+        <w:rPr>
+          <w:rFonts w:ascii="Arial" w:hAnsi="Arial" w:cs="Arial"/>
+          <w:bCs/>
+          <w:sz w:val="26"/>
+          <w:szCs w:val="26"/>
+        </w:rPr>
+        <w:t xml:space="preserve"> </w:t>
+      </w:r>
+      <w:proofErr w:type="spellStart"/>
+      <w:r>
+        <w:rPr>
+          <w:rFonts w:ascii="Arial" w:hAnsi="Arial" w:cs="Arial"/>
+          <w:bCs/>
+          <w:sz w:val="26"/>
+          <w:szCs w:val="26"/>
+        </w:rPr>
+        <w:t>mật</w:t>
+      </w:r>
+      <w:proofErr w:type="spellEnd"/>
+      <w:r>
+        <w:rPr>
+          <w:rFonts w:ascii="Arial" w:hAnsi="Arial" w:cs="Arial"/>
+          <w:bCs/>
+          <w:sz w:val="26"/>
+          <w:szCs w:val="26"/>
+        </w:rPr>
+        <w:t xml:space="preserve"> </w:t>
+      </w:r>
+      <w:proofErr w:type="spellStart"/>
+      <w:r>
+        <w:rPr>
+          <w:rFonts w:ascii="Arial" w:hAnsi="Arial" w:cs="Arial"/>
+          <w:bCs/>
+          <w:sz w:val="26"/>
+          <w:szCs w:val="26"/>
+        </w:rPr>
+        <w:t>khẩu</w:t>
+      </w:r>
+      <w:proofErr w:type="spellEnd"/>
+      <w:r>
+        <w:rPr>
+          <w:rFonts w:ascii="Arial" w:hAnsi="Arial" w:cs="Arial"/>
+          <w:bCs/>
+          <w:sz w:val="26"/>
+          <w:szCs w:val="26"/>
+        </w:rPr>
+        <w:t>.</w:t>
+      </w:r>
+    </w:p>
+    <w:p>
+      <w:pPr>
+        <w:tabs>
+          <w:tab w:val="left" w:pos="864"/>
+        </w:tabs>
+        <w:ind w:left="360"/>
+        <w:rPr>
+          <w:rFonts w:ascii="Arial" w:hAnsi="Arial" w:cs="Arial"/>
+          <w:bCs/>
+          <w:sz w:val="26"/>
+          <w:szCs w:val="26"/>
+        </w:rPr>
+      </w:pPr>
     </w:p>
     <w:sectPr>
       <w:pgSz w:w="12240" w:h="15840"/>
@@ -6606,6 +6882,7 @@
     <w:lsdException w:name="HTML Sample" w:semiHidden="1" w:unhideWhenUsed="1"/>
     <w:lsdException w:name="HTML Typewriter" w:semiHidden="1" w:unhideWhenUsed="1"/>
     <w:lsdException w:name="HTML Variable" w:semiHidden="1" w:unhideWhenUsed="1"/>
+    <w:lsdException w:name="Normal Table" w:semiHidden="1" w:unhideWhenUsed="1"/>
     <w:lsdException w:name="annotation subject" w:semiHidden="1" w:unhideWhenUsed="1"/>
     <w:lsdException w:name="No List" w:semiHidden="1" w:unhideWhenUsed="1"/>
     <w:lsdException w:name="Outline List 1" w:semiHidden="1" w:unhideWhenUsed="1"/>
@@ -6648,8 +6925,11 @@
     <w:lsdException w:name="Table Contemporary" w:semiHidden="1" w:unhideWhenUsed="1"/>
     <w:lsdException w:name="Table Elegant" w:semiHidden="1" w:unhideWhenUsed="1"/>
     <w:lsdException w:name="Table Professional" w:semiHidden="1" w:unhideWhenUsed="1"/>
+    <w:lsdException w:name="Table Subtle 1" w:semiHidden="1" w:unhideWhenUsed="1"/>
     <w:lsdException w:name="Table Subtle 2" w:semiHidden="1" w:unhideWhenUsed="1"/>
     <w:lsdException w:name="Table Web 1" w:semiHidden="1" w:unhideWhenUsed="1"/>
+    <w:lsdException w:name="Table Web 2" w:semiHidden="1" w:unhideWhenUsed="1"/>
+    <w:lsdException w:name="Table Web 3" w:semiHidden="1" w:unhideWhenUsed="1"/>
     <w:lsdException w:name="Balloon Text" w:semiHidden="1" w:unhideWhenUsed="1"/>
     <w:lsdException w:name="Table Grid" w:uiPriority="39"/>
     <w:lsdException w:name="Table Theme" w:semiHidden="1" w:unhideWhenUsed="1"/>

</xml_diff>

<commit_message>
change structure and fix static fragments
</commit_message>
<xml_diff>
--- a/Work Log.docx
+++ b/Work Log.docx
@@ -1243,7 +1243,34 @@
           <w:sz w:val="26"/>
           <w:szCs w:val="26"/>
         </w:rPr>
-        <w:t>8:19 PM 30/4 -Hiếu</w:t>
+        <w:t>9</w:t>
+      </w:r>
+      <w:r>
+        <w:rPr>
+          <w:rFonts w:ascii="Arial" w:hAnsi="Arial" w:cs="Arial"/>
+          <w:bCs/>
+          <w:sz w:val="26"/>
+          <w:szCs w:val="26"/>
+        </w:rPr>
+        <w:t>:1</w:t>
+      </w:r>
+      <w:r>
+        <w:rPr>
+          <w:rFonts w:ascii="Arial" w:hAnsi="Arial" w:cs="Arial"/>
+          <w:bCs/>
+          <w:sz w:val="26"/>
+          <w:szCs w:val="26"/>
+        </w:rPr>
+        <w:t>0</w:t>
+      </w:r>
+      <w:r>
+        <w:rPr>
+          <w:rFonts w:ascii="Arial" w:hAnsi="Arial" w:cs="Arial"/>
+          <w:bCs/>
+          <w:sz w:val="26"/>
+          <w:szCs w:val="26"/>
+        </w:rPr>
+        <w:t xml:space="preserve"> PM 30/4 -Hiếu</w:t>
       </w:r>
     </w:p>
     <w:p>
@@ -1281,6 +1308,87 @@
         </w:rPr>
         <w:t>.</w:t>
       </w:r>
+    </w:p>
+    <w:p>
+      <w:pPr>
+        <w:pStyle w:val="ListParagraph"/>
+        <w:numPr>
+          <w:ilvl w:val="0"/>
+          <w:numId w:val="3"/>
+        </w:numPr>
+        <w:tabs>
+          <w:tab w:val="left" w:pos="864"/>
+        </w:tabs>
+        <w:rPr>
+          <w:rFonts w:ascii="Arial" w:hAnsi="Arial" w:cs="Arial"/>
+          <w:bCs/>
+          <w:sz w:val="26"/>
+          <w:szCs w:val="26"/>
+        </w:rPr>
+      </w:pPr>
+      <w:r>
+        <w:rPr>
+          <w:rFonts w:ascii="Arial" w:hAnsi="Arial" w:cs="Arial"/>
+          <w:bCs/>
+          <w:sz w:val="26"/>
+          <w:szCs w:val="26"/>
+        </w:rPr>
+        <w:t xml:space="preserve">Không được dùng </w:t>
+      </w:r>
+      <w:r>
+        <w:rPr>
+          <w:rFonts w:ascii="Arial" w:hAnsi="Arial" w:cs="Arial"/>
+          <w:bCs/>
+          <w:sz w:val="26"/>
+          <w:szCs w:val="26"/>
+        </w:rPr>
+        <w:t>“</w:t>
+      </w:r>
+      <w:r>
+        <w:rPr>
+          <w:rFonts w:ascii="Arial" w:hAnsi="Arial" w:cs="Arial"/>
+          <w:b/>
+          <w:sz w:val="26"/>
+          <w:szCs w:val="26"/>
+        </w:rPr>
+        <w:t>../</w:t>
+      </w:r>
+      <w:r>
+        <w:rPr>
+          <w:rFonts w:ascii="Arial" w:hAnsi="Arial" w:cs="Arial"/>
+          <w:b/>
+          <w:sz w:val="26"/>
+          <w:szCs w:val="26"/>
+        </w:rPr>
+        <w:t>”</w:t>
+      </w:r>
+    </w:p>
+    <w:p>
+      <w:pPr>
+        <w:tabs>
+          <w:tab w:val="left" w:pos="864"/>
+        </w:tabs>
+        <w:ind w:left="360"/>
+        <w:rPr>
+          <w:rFonts w:ascii="Arial" w:hAnsi="Arial" w:cs="Arial"/>
+          <w:bCs/>
+          <w:sz w:val="26"/>
+          <w:szCs w:val="26"/>
+        </w:rPr>
+      </w:pPr>
+    </w:p>
+    <w:p>
+      <w:pPr>
+        <w:tabs>
+          <w:tab w:val="left" w:pos="864"/>
+        </w:tabs>
+        <w:rPr>
+          <w:rFonts w:ascii="Arial" w:hAnsi="Arial" w:cs="Arial"/>
+          <w:bCs/>
+          <w:sz w:val="26"/>
+          <w:szCs w:val="26"/>
+        </w:rPr>
+      </w:pPr>
     </w:p>
     <w:p>
       <w:pPr>

</xml_diff>

<commit_message>
set up for admin page
</commit_message>
<xml_diff>
--- a/Work Log.docx
+++ b/Work Log.docx
@@ -1966,6 +1966,56 @@
           <w:szCs w:val="26"/>
         </w:rPr>
         <w:t>Fix chức năng xác thực email.</w:t>
+      </w:r>
+    </w:p>
+    <w:p>
+      <w:pPr>
+        <w:tabs>
+          <w:tab w:val="left" w:pos="864"/>
+        </w:tabs>
+        <w:rPr>
+          <w:rFonts w:ascii="Arial" w:hAnsi="Arial" w:cs="Arial"/>
+          <w:bCs/>
+          <w:sz w:val="26"/>
+          <w:szCs w:val="26"/>
+        </w:rPr>
+      </w:pPr>
+      <w:r>
+        <w:rPr>
+          <w:rFonts w:ascii="Arial" w:hAnsi="Arial" w:cs="Arial"/>
+          <w:bCs/>
+          <w:sz w:val="26"/>
+          <w:szCs w:val="26"/>
+        </w:rPr>
+        <w:lastRenderedPageBreak/>
+        <w:t>12:03 AM 8/5 – Hiếu:</w:t>
+      </w:r>
+    </w:p>
+    <w:p>
+      <w:pPr>
+        <w:pStyle w:val="ListParagraph"/>
+        <w:numPr>
+          <w:ilvl w:val="0"/>
+          <w:numId w:val="3"/>
+        </w:numPr>
+        <w:tabs>
+          <w:tab w:val="left" w:pos="864"/>
+        </w:tabs>
+        <w:rPr>
+          <w:rFonts w:ascii="Arial" w:hAnsi="Arial" w:cs="Arial"/>
+          <w:bCs/>
+          <w:sz w:val="26"/>
+          <w:szCs w:val="26"/>
+        </w:rPr>
+      </w:pPr>
+      <w:r>
+        <w:rPr>
+          <w:rFonts w:ascii="Arial" w:hAnsi="Arial" w:cs="Arial"/>
+          <w:bCs/>
+          <w:sz w:val="26"/>
+          <w:szCs w:val="26"/>
+        </w:rPr>
+        <w:t>Thêm trang admin</w:t>
       </w:r>
     </w:p>
     <w:p>

</xml_diff>